<commit_message>
Pagination corrigé et document réexporté
</commit_message>
<xml_diff>
--- a/koseki-aide_memoire-travail_dirige-20231120.docx
+++ b/koseki-aide_memoire-travail_dirige-20231120.docx
@@ -3567,7 +3567,29 @@
           <w:shd w:val="clear" w:color="auto" w:fill="FFFFFF"/>
           <w:lang w:val="fr-CA"/>
         </w:rPr>
-        <w:t xml:space="preserve"> ainsi que son compte Instagram (@unesco.studio)</w:t>
+        <w:t xml:space="preserve"> ainsi que son compte Instagram (@</w:t>
+      </w:r>
+      <w:proofErr w:type="gramStart"/>
+      <w:r>
+        <w:rPr>
+          <w:rFonts w:ascii="Helvetica" w:hAnsi="Helvetica"/>
+          <w:sz w:val="22"/>
+          <w:szCs w:val="22"/>
+          <w:shd w:val="clear" w:color="auto" w:fill="FFFFFF"/>
+          <w:lang w:val="fr-CA"/>
+        </w:rPr>
+        <w:t>unesco.studio</w:t>
+      </w:r>
+      <w:proofErr w:type="gramEnd"/>
+      <w:r>
+        <w:rPr>
+          <w:rFonts w:ascii="Helvetica" w:hAnsi="Helvetica"/>
+          <w:sz w:val="22"/>
+          <w:szCs w:val="22"/>
+          <w:shd w:val="clear" w:color="auto" w:fill="FFFFFF"/>
+          <w:lang w:val="fr-CA"/>
+        </w:rPr>
+        <w:t>)</w:t>
       </w:r>
     </w:p>
     <w:p>
@@ -7459,7 +7481,6 @@
 <ds:datastoreItem xmlns:ds="http://schemas.openxmlformats.org/officeDocument/2006/customXml" ds:itemID="{45559887-468E-4825-AC3C-34549311EBB5}">
   <ds:schemaRefs>
     <ds:schemaRef ds:uri="http://schemas.openxmlformats.org/officeDocument/2006/bibliography"/>
-    <ds:schemaRef ds:uri="http://www.w3.org/2000/xmlns/"/>
   </ds:schemaRefs>
 </ds:datastoreItem>
 </file>
</xml_diff>

<commit_message>
#1 — Révision délais 36 mois, et création formulaire
</commit_message>
<xml_diff>
--- a/koseki-aide_memoire-travail_dirige-20231120.docx
+++ b/koseki-aide_memoire-travail_dirige-20231120.docx
@@ -237,6 +237,31 @@
     <w:p>
       <w:pPr>
         <w:pStyle w:val="Default"/>
+        <w:spacing w:before="0"/>
+        <w:rPr>
+          <w:rFonts w:ascii="Helvetica" w:hAnsi="Helvetica"/>
+          <w:b/>
+          <w:bCs/>
+          <w:sz w:val="22"/>
+          <w:szCs w:val="22"/>
+          <w:lang w:val="fr-CA"/>
+        </w:rPr>
+      </w:pPr>
+      <w:r>
+        <w:rPr>
+          <w:rFonts w:ascii="Helvetica" w:hAnsi="Helvetica"/>
+          <w:b/>
+          <w:bCs/>
+          <w:sz w:val="22"/>
+          <w:szCs w:val="22"/>
+          <w:lang w:val="fr-CA"/>
+        </w:rPr>
+        <w:t>Informations générales</w:t>
+      </w:r>
+    </w:p>
+    <w:p>
+      <w:pPr>
+        <w:pStyle w:val="Default"/>
         <w:spacing w:before="0" w:line="276" w:lineRule="auto"/>
         <w:jc w:val="both"/>
         <w:rPr>
@@ -605,7 +630,43 @@
           <w:szCs w:val="22"/>
           <w:lang w:val="fr-CA"/>
         </w:rPr>
-        <w:t xml:space="preserve">se fait au cours du dernier trimestre du programme de </w:t>
+        <w:t xml:space="preserve">se fait au cours </w:t>
+      </w:r>
+      <w:r>
+        <w:rPr>
+          <w:rFonts w:ascii="Helvetica" w:hAnsi="Helvetica"/>
+          <w:sz w:val="22"/>
+          <w:szCs w:val="22"/>
+          <w:lang w:val="fr-CA"/>
+        </w:rPr>
+        <w:t xml:space="preserve">d’un ou deux </w:t>
+      </w:r>
+      <w:r>
+        <w:rPr>
+          <w:rFonts w:ascii="Helvetica" w:hAnsi="Helvetica"/>
+          <w:sz w:val="22"/>
+          <w:szCs w:val="22"/>
+          <w:lang w:val="fr-CA"/>
+        </w:rPr>
+        <w:t>trimestre</w:t>
+      </w:r>
+      <w:r>
+        <w:rPr>
+          <w:rFonts w:ascii="Helvetica" w:hAnsi="Helvetica"/>
+          <w:sz w:val="22"/>
+          <w:szCs w:val="22"/>
+          <w:lang w:val="fr-CA"/>
+        </w:rPr>
+        <w:t>s</w:t>
+      </w:r>
+      <w:r>
+        <w:rPr>
+          <w:rFonts w:ascii="Helvetica" w:hAnsi="Helvetica"/>
+          <w:sz w:val="22"/>
+          <w:szCs w:val="22"/>
+          <w:lang w:val="fr-CA"/>
+        </w:rPr>
+        <w:t xml:space="preserve"> du programme de </w:t>
       </w:r>
       <w:r>
         <w:rPr>
@@ -623,25 +684,7 @@
           <w:szCs w:val="22"/>
           <w:lang w:val="fr-CA"/>
         </w:rPr>
-        <w:t xml:space="preserve"> durant les sessions d’hiver ou d’automne.</w:t>
-      </w:r>
-      <w:r>
-        <w:rPr>
-          <w:rFonts w:ascii="Helvetica" w:hAnsi="Helvetica"/>
-          <w:sz w:val="22"/>
-          <w:szCs w:val="22"/>
-          <w:lang w:val="fr-CA"/>
-        </w:rPr>
-        <w:t xml:space="preserve"> Exceptionnellement, il peut avoir lieu durant le trimestre d’été</w:t>
-      </w:r>
-      <w:r>
-        <w:rPr>
-          <w:rFonts w:ascii="Helvetica" w:hAnsi="Helvetica"/>
-          <w:sz w:val="22"/>
-          <w:szCs w:val="22"/>
-          <w:lang w:val="fr-CA"/>
-        </w:rPr>
-        <w:t>, notamment s’il continue à une activité de la Chaire UNESCO qui s’y déroule.</w:t>
+        <w:t>.</w:t>
       </w:r>
       <w:r>
         <w:rPr>
@@ -659,7 +702,43 @@
           <w:szCs w:val="22"/>
           <w:lang w:val="fr-CA"/>
         </w:rPr>
-        <w:t>Il ne doit toutefois pas dépasser un trimestre, sauf en cas d’exception motivée.</w:t>
+        <w:t xml:space="preserve">Il ne doit toutefois pas dépasser </w:t>
+      </w:r>
+      <w:r>
+        <w:rPr>
+          <w:rFonts w:ascii="Helvetica" w:hAnsi="Helvetica"/>
+          <w:sz w:val="22"/>
+          <w:szCs w:val="22"/>
+          <w:lang w:val="fr-CA"/>
+        </w:rPr>
+        <w:t xml:space="preserve">deux </w:t>
+      </w:r>
+      <w:r>
+        <w:rPr>
+          <w:rFonts w:ascii="Helvetica" w:hAnsi="Helvetica"/>
+          <w:sz w:val="22"/>
+          <w:szCs w:val="22"/>
+          <w:lang w:val="fr-CA"/>
+        </w:rPr>
+        <w:t>trimestre</w:t>
+      </w:r>
+      <w:r>
+        <w:rPr>
+          <w:rFonts w:ascii="Helvetica" w:hAnsi="Helvetica"/>
+          <w:sz w:val="22"/>
+          <w:szCs w:val="22"/>
+          <w:lang w:val="fr-CA"/>
+        </w:rPr>
+        <w:t>s</w:t>
+      </w:r>
+      <w:r>
+        <w:rPr>
+          <w:rFonts w:ascii="Helvetica" w:hAnsi="Helvetica"/>
+          <w:sz w:val="22"/>
+          <w:szCs w:val="22"/>
+          <w:lang w:val="fr-CA"/>
+        </w:rPr>
+        <w:t>, sauf en cas d’exception motivée.</w:t>
       </w:r>
     </w:p>
     <w:p>
@@ -827,7 +906,29 @@
           <w:szCs w:val="20"/>
           <w:lang w:val="fr-CA"/>
         </w:rPr>
-        <w:t xml:space="preserve"> un problème, une thématique ou d’un enjeu d’actualité lié à la pratique de l’urbanisme, en tenant compte de la représentation que s’en font les acteurs du milieu</w:t>
+        <w:t xml:space="preserve"> un problème, une thématique ou </w:t>
+      </w:r>
+      <w:r>
+        <w:rPr>
+          <w:rFonts w:ascii="Helvetica" w:hAnsi="Helvetica"/>
+          <w:i/>
+          <w:iCs/>
+          <w:sz w:val="20"/>
+          <w:szCs w:val="20"/>
+          <w:lang w:val="fr-CA"/>
+        </w:rPr>
+        <w:t>u</w:t>
+      </w:r>
+      <w:r>
+        <w:rPr>
+          <w:rFonts w:ascii="Helvetica" w:hAnsi="Helvetica"/>
+          <w:i/>
+          <w:iCs/>
+          <w:sz w:val="20"/>
+          <w:szCs w:val="20"/>
+          <w:lang w:val="fr-CA"/>
+        </w:rPr>
+        <w:t>n enjeu d’actualité lié à la pratique de l’urbanisme, en tenant compte de la représentation que s’en font les acteurs du milieu</w:t>
       </w:r>
       <w:r>
         <w:rPr>
@@ -879,7 +980,51 @@
           <w:szCs w:val="20"/>
           <w:lang w:val="fr-CA"/>
         </w:rPr>
-        <w:t xml:space="preserve"> la documentation pertinente en lien direct avec le sujet étudié, y compris mais non limité à la littérature scientifique</w:t>
+        <w:t xml:space="preserve"> la documentation pertinente en lien direct </w:t>
+      </w:r>
+      <w:r>
+        <w:rPr>
+          <w:rFonts w:ascii="Helvetica" w:hAnsi="Helvetica"/>
+          <w:i/>
+          <w:iCs/>
+          <w:sz w:val="20"/>
+          <w:szCs w:val="20"/>
+          <w:lang w:val="fr-CA"/>
+        </w:rPr>
+        <w:t>c</w:t>
+      </w:r>
+      <w:r>
+        <w:rPr>
+          <w:rFonts w:ascii="Helvetica" w:hAnsi="Helvetica"/>
+          <w:i/>
+          <w:iCs/>
+          <w:sz w:val="20"/>
+          <w:szCs w:val="20"/>
+          <w:lang w:val="fr-CA"/>
+        </w:rPr>
+        <w:t>avec le sujet étudié, y compris</w:t>
+      </w:r>
+      <w:r>
+        <w:rPr>
+          <w:rFonts w:ascii="Helvetica" w:hAnsi="Helvetica"/>
+          <w:i/>
+          <w:iCs/>
+          <w:sz w:val="20"/>
+          <w:szCs w:val="20"/>
+          <w:lang w:val="fr-CA"/>
+        </w:rPr>
+        <w:t>,</w:t>
+      </w:r>
+      <w:r>
+        <w:rPr>
+          <w:rFonts w:ascii="Helvetica" w:hAnsi="Helvetica"/>
+          <w:i/>
+          <w:iCs/>
+          <w:sz w:val="20"/>
+          <w:szCs w:val="20"/>
+          <w:lang w:val="fr-CA"/>
+        </w:rPr>
+        <w:t xml:space="preserve"> mais non limité à la littérature scientifique</w:t>
       </w:r>
       <w:r>
         <w:rPr>
@@ -1414,7 +1559,27 @@
           <w:szCs w:val="22"/>
           <w:lang w:val="fr-CA"/>
         </w:rPr>
-        <w:t xml:space="preserve"> Il peut toutefois contribuer à un projet de recherche </w:t>
+        <w:t xml:space="preserve"> Il peut toutefois contribuer à un projet </w:t>
+      </w:r>
+      <w:proofErr w:type="gramStart"/>
+      <w:r>
+        <w:rPr>
+          <w:rFonts w:ascii="Helvetica" w:hAnsi="Helvetica"/>
+          <w:sz w:val="22"/>
+          <w:szCs w:val="22"/>
+          <w:lang w:val="fr-CA"/>
+        </w:rPr>
+        <w:t>de</w:t>
+      </w:r>
+      <w:proofErr w:type="gramEnd"/>
+      <w:r>
+        <w:rPr>
+          <w:rFonts w:ascii="Helvetica" w:hAnsi="Helvetica"/>
+          <w:sz w:val="22"/>
+          <w:szCs w:val="22"/>
+          <w:lang w:val="fr-CA"/>
+        </w:rPr>
+        <w:t xml:space="preserve"> recherche </w:t>
       </w:r>
       <w:r>
         <w:rPr>
@@ -1447,6 +1612,19 @@
           <w:lang w:val="fr-CA"/>
         </w:rPr>
       </w:pPr>
+    </w:p>
+    <w:p>
+      <w:pPr>
+        <w:pStyle w:val="Default"/>
+        <w:spacing w:before="0" w:line="288" w:lineRule="auto"/>
+        <w:jc w:val="both"/>
+        <w:rPr>
+          <w:rFonts w:ascii="Helvetica" w:hAnsi="Helvetica"/>
+          <w:sz w:val="22"/>
+          <w:szCs w:val="22"/>
+          <w:lang w:val="fr-CA"/>
+        </w:rPr>
+      </w:pPr>
       <w:r>
         <w:rPr>
           <w:rFonts w:ascii="Helvetica" w:hAnsi="Helvetica"/>
@@ -1506,7 +1684,25 @@
           <w:szCs w:val="22"/>
           <w:lang w:val="fr-CA"/>
         </w:rPr>
-        <w:t xml:space="preserve"> cise à la faculté de l’aménagement</w:t>
+        <w:t xml:space="preserve"> </w:t>
+      </w:r>
+      <w:r>
+        <w:rPr>
+          <w:rFonts w:ascii="Helvetica" w:hAnsi="Helvetica"/>
+          <w:sz w:val="22"/>
+          <w:szCs w:val="22"/>
+          <w:lang w:val="fr-CA"/>
+        </w:rPr>
+        <w:t>s</w:t>
+      </w:r>
+      <w:r>
+        <w:rPr>
+          <w:rFonts w:ascii="Helvetica" w:hAnsi="Helvetica"/>
+          <w:sz w:val="22"/>
+          <w:szCs w:val="22"/>
+          <w:lang w:val="fr-CA"/>
+        </w:rPr>
+        <w:t>ise à la faculté de l’aménagement</w:t>
       </w:r>
       <w:r>
         <w:rPr>
@@ -2199,7 +2395,25 @@
           <w:szCs w:val="22"/>
           <w:lang w:val="fr-CA"/>
         </w:rPr>
-        <w:t xml:space="preserve"> rencontres d’échange en groupe </w:t>
+        <w:t xml:space="preserve"> </w:t>
+      </w:r>
+      <w:r>
+        <w:rPr>
+          <w:rFonts w:ascii="Helvetica" w:hAnsi="Helvetica"/>
+          <w:sz w:val="22"/>
+          <w:szCs w:val="22"/>
+          <w:lang w:val="fr-CA"/>
+        </w:rPr>
+        <w:t xml:space="preserve">à douze </w:t>
+      </w:r>
+      <w:r>
+        <w:rPr>
+          <w:rFonts w:ascii="Helvetica" w:hAnsi="Helvetica"/>
+          <w:sz w:val="22"/>
+          <w:szCs w:val="22"/>
+          <w:lang w:val="fr-CA"/>
+        </w:rPr>
+        <w:t xml:space="preserve">rencontres d’échange en groupe </w:t>
       </w:r>
       <w:r>
         <w:rPr>
@@ -2226,7 +2440,25 @@
           <w:szCs w:val="22"/>
           <w:lang w:val="fr-CA"/>
         </w:rPr>
-        <w:t xml:space="preserve"> ;</w:t>
+        <w:t xml:space="preserve"> </w:t>
+      </w:r>
+      <w:r>
+        <w:rPr>
+          <w:rFonts w:ascii="Helvetica" w:hAnsi="Helvetica"/>
+          <w:sz w:val="22"/>
+          <w:szCs w:val="22"/>
+          <w:lang w:val="fr-CA"/>
+        </w:rPr>
+        <w:t xml:space="preserve">(automne et hiver) </w:t>
+      </w:r>
+      <w:r>
+        <w:rPr>
+          <w:rFonts w:ascii="Helvetica" w:hAnsi="Helvetica"/>
+          <w:sz w:val="22"/>
+          <w:szCs w:val="22"/>
+          <w:lang w:val="fr-CA"/>
+        </w:rPr>
+        <w:t>;</w:t>
       </w:r>
     </w:p>
     <w:p>
@@ -2636,7 +2868,16 @@
           <w:szCs w:val="22"/>
           <w:lang w:val="fr-CA"/>
         </w:rPr>
-        <w:t>10 pages</w:t>
+        <w:t>20</w:t>
+      </w:r>
+      <w:r>
+        <w:rPr>
+          <w:rFonts w:ascii="Helvetica" w:hAnsi="Helvetica"/>
+          <w:sz w:val="22"/>
+          <w:szCs w:val="22"/>
+          <w:lang w:val="fr-CA"/>
+        </w:rPr>
+        <w:t xml:space="preserve"> pages</w:t>
       </w:r>
       <w:r>
         <w:rPr>
@@ -2751,16 +2992,25 @@
           <w:szCs w:val="22"/>
           <w:lang w:val="fr-CA"/>
         </w:rPr>
-        <w:t>manuscrit (avant soumission</w:t>
-      </w:r>
-      <w:r>
-        <w:rPr>
-          <w:rFonts w:ascii="Helvetica" w:hAnsi="Helvetica"/>
-          <w:sz w:val="22"/>
-          <w:szCs w:val="22"/>
-          <w:lang w:val="fr-CA"/>
-        </w:rPr>
-        <w:t>, max. 30 pages</w:t>
+        <w:t>manuscrit avant soumission</w:t>
+      </w:r>
+      <w:r>
+        <w:rPr>
+          <w:rFonts w:ascii="Helvetica" w:hAnsi="Helvetica"/>
+          <w:sz w:val="22"/>
+          <w:szCs w:val="22"/>
+          <w:lang w:val="fr-CA"/>
+        </w:rPr>
+        <w:t xml:space="preserve"> (</w:t>
+      </w:r>
+      <w:r>
+        <w:rPr>
+          <w:rFonts w:ascii="Helvetica" w:hAnsi="Helvetica"/>
+          <w:sz w:val="22"/>
+          <w:szCs w:val="22"/>
+          <w:lang w:val="fr-CA"/>
+        </w:rPr>
+        <w:t>max. 30 pages</w:t>
       </w:r>
       <w:r>
         <w:rPr>
@@ -3679,7 +3929,27 @@
           <w:shd w:val="clear" w:color="auto" w:fill="FFFFFF"/>
           <w:lang w:val="fr-CA"/>
         </w:rPr>
-        <w:t xml:space="preserve">Étape 3 : Envoyer un courriel à </w:t>
+        <w:t xml:space="preserve">Étape 3 : Envoyer un courriel </w:t>
+      </w:r>
+      <w:r>
+        <w:rPr>
+          <w:rFonts w:ascii="Helvetica" w:hAnsi="Helvetica"/>
+          <w:sz w:val="22"/>
+          <w:szCs w:val="22"/>
+          <w:shd w:val="clear" w:color="auto" w:fill="FFFFFF"/>
+          <w:lang w:val="fr-CA"/>
+        </w:rPr>
+        <w:t>de demande d’encadrement à</w:t>
+      </w:r>
+      <w:r>
+        <w:rPr>
+          <w:rFonts w:ascii="Helvetica" w:hAnsi="Helvetica"/>
+          <w:sz w:val="22"/>
+          <w:szCs w:val="22"/>
+          <w:shd w:val="clear" w:color="auto" w:fill="FFFFFF"/>
+          <w:lang w:val="fr-CA"/>
+        </w:rPr>
+        <w:t xml:space="preserve"> </w:t>
       </w:r>
       <w:r>
         <w:rPr>
@@ -3777,7 +4047,57 @@
           <w:shd w:val="clear" w:color="auto" w:fill="FFFFFF"/>
           <w:lang w:val="fr-CA"/>
         </w:rPr>
-        <w:t>Trimestre de réalisation du TD</w:t>
+        <w:t>Un court p</w:t>
+      </w:r>
+      <w:r>
+        <w:rPr>
+          <w:rFonts w:ascii="Helvetica" w:hAnsi="Helvetica"/>
+          <w:sz w:val="22"/>
+          <w:szCs w:val="22"/>
+          <w:shd w:val="clear" w:color="auto" w:fill="FFFFFF"/>
+          <w:lang w:val="fr-CA"/>
+        </w:rPr>
+        <w:t>aragraphe de présentation personnelle (études, parcours</w:t>
+      </w:r>
+      <w:r>
+        <w:rPr>
+          <w:rFonts w:ascii="Helvetica" w:hAnsi="Helvetica"/>
+          <w:sz w:val="22"/>
+          <w:szCs w:val="22"/>
+          <w:shd w:val="clear" w:color="auto" w:fill="FFFFFF"/>
+          <w:lang w:val="fr-CA"/>
+        </w:rPr>
+        <w:t>,</w:t>
+      </w:r>
+      <w:r>
+        <w:rPr>
+          <w:rFonts w:ascii="Helvetica" w:hAnsi="Helvetica"/>
+          <w:sz w:val="22"/>
+          <w:szCs w:val="22"/>
+          <w:shd w:val="clear" w:color="auto" w:fill="FFFFFF"/>
+          <w:lang w:val="fr-CA"/>
+        </w:rPr>
+        <w:t xml:space="preserve"> intérêts</w:t>
+      </w:r>
+      <w:r>
+        <w:rPr>
+          <w:rFonts w:ascii="Helvetica" w:hAnsi="Helvetica"/>
+          <w:sz w:val="22"/>
+          <w:szCs w:val="22"/>
+          <w:shd w:val="clear" w:color="auto" w:fill="FFFFFF"/>
+          <w:lang w:val="fr-CA"/>
+        </w:rPr>
+        <w:t xml:space="preserve"> et aspirations</w:t>
+      </w:r>
+      <w:r>
+        <w:rPr>
+          <w:rFonts w:ascii="Helvetica" w:hAnsi="Helvetica"/>
+          <w:sz w:val="22"/>
+          <w:szCs w:val="22"/>
+          <w:shd w:val="clear" w:color="auto" w:fill="FFFFFF"/>
+          <w:lang w:val="fr-CA"/>
+        </w:rPr>
+        <w:t>)</w:t>
       </w:r>
     </w:p>
     <w:p>
@@ -3806,57 +4126,27 @@
           <w:shd w:val="clear" w:color="auto" w:fill="FFFFFF"/>
           <w:lang w:val="fr-CA"/>
         </w:rPr>
-        <w:t>Un court p</w:t>
-      </w:r>
-      <w:r>
-        <w:rPr>
-          <w:rFonts w:ascii="Helvetica" w:hAnsi="Helvetica"/>
-          <w:sz w:val="22"/>
-          <w:szCs w:val="22"/>
-          <w:shd w:val="clear" w:color="auto" w:fill="FFFFFF"/>
-          <w:lang w:val="fr-CA"/>
-        </w:rPr>
-        <w:t>aragraphe de présentation personnelle (études, parcours</w:t>
-      </w:r>
-      <w:r>
-        <w:rPr>
-          <w:rFonts w:ascii="Helvetica" w:hAnsi="Helvetica"/>
-          <w:sz w:val="22"/>
-          <w:szCs w:val="22"/>
-          <w:shd w:val="clear" w:color="auto" w:fill="FFFFFF"/>
-          <w:lang w:val="fr-CA"/>
-        </w:rPr>
-        <w:t>,</w:t>
-      </w:r>
-      <w:r>
-        <w:rPr>
-          <w:rFonts w:ascii="Helvetica" w:hAnsi="Helvetica"/>
-          <w:sz w:val="22"/>
-          <w:szCs w:val="22"/>
-          <w:shd w:val="clear" w:color="auto" w:fill="FFFFFF"/>
-          <w:lang w:val="fr-CA"/>
-        </w:rPr>
-        <w:t xml:space="preserve"> intérêts</w:t>
-      </w:r>
-      <w:r>
-        <w:rPr>
-          <w:rFonts w:ascii="Helvetica" w:hAnsi="Helvetica"/>
-          <w:sz w:val="22"/>
-          <w:szCs w:val="22"/>
-          <w:shd w:val="clear" w:color="auto" w:fill="FFFFFF"/>
-          <w:lang w:val="fr-CA"/>
-        </w:rPr>
-        <w:t xml:space="preserve"> et aspirations</w:t>
-      </w:r>
-      <w:r>
-        <w:rPr>
-          <w:rFonts w:ascii="Helvetica" w:hAnsi="Helvetica"/>
-          <w:sz w:val="22"/>
-          <w:szCs w:val="22"/>
-          <w:shd w:val="clear" w:color="auto" w:fill="FFFFFF"/>
-          <w:lang w:val="fr-CA"/>
-        </w:rPr>
-        <w:t>)</w:t>
+        <w:t>Une liste de trois sujet</w:t>
+      </w:r>
+      <w:r>
+        <w:rPr>
+          <w:rFonts w:ascii="Helvetica" w:hAnsi="Helvetica"/>
+          <w:sz w:val="22"/>
+          <w:szCs w:val="22"/>
+          <w:shd w:val="clear" w:color="auto" w:fill="FFFFFF"/>
+          <w:lang w:val="fr-CA"/>
+        </w:rPr>
+        <w:t>s</w:t>
+      </w:r>
+      <w:r>
+        <w:rPr>
+          <w:rFonts w:ascii="Helvetica" w:hAnsi="Helvetica"/>
+          <w:sz w:val="22"/>
+          <w:szCs w:val="22"/>
+          <w:shd w:val="clear" w:color="auto" w:fill="FFFFFF"/>
+          <w:lang w:val="fr-CA"/>
+        </w:rPr>
+        <w:t xml:space="preserve"> possibles pour le TD</w:t>
       </w:r>
     </w:p>
     <w:p>
@@ -3885,27 +4175,27 @@
           <w:shd w:val="clear" w:color="auto" w:fill="FFFFFF"/>
           <w:lang w:val="fr-CA"/>
         </w:rPr>
-        <w:t>Une liste de trois sujet</w:t>
-      </w:r>
-      <w:r>
-        <w:rPr>
-          <w:rFonts w:ascii="Helvetica" w:hAnsi="Helvetica"/>
-          <w:sz w:val="22"/>
-          <w:szCs w:val="22"/>
-          <w:shd w:val="clear" w:color="auto" w:fill="FFFFFF"/>
-          <w:lang w:val="fr-CA"/>
-        </w:rPr>
-        <w:t>s</w:t>
-      </w:r>
-      <w:r>
-        <w:rPr>
-          <w:rFonts w:ascii="Helvetica" w:hAnsi="Helvetica"/>
-          <w:sz w:val="22"/>
-          <w:szCs w:val="22"/>
-          <w:shd w:val="clear" w:color="auto" w:fill="FFFFFF"/>
-          <w:lang w:val="fr-CA"/>
-        </w:rPr>
-        <w:t xml:space="preserve"> possibles pour le TD</w:t>
+        <w:t xml:space="preserve">Pour chaque sujet, un paragraphe explicatif démontrant la pertinence </w:t>
+      </w:r>
+      <w:r>
+        <w:rPr>
+          <w:rFonts w:ascii="Helvetica" w:hAnsi="Helvetica"/>
+          <w:sz w:val="22"/>
+          <w:szCs w:val="22"/>
+          <w:shd w:val="clear" w:color="auto" w:fill="FFFFFF"/>
+          <w:lang w:val="fr-CA"/>
+        </w:rPr>
+        <w:t>avec le domaine de l’urbanisme, avec un ou plusieurs projets de la Chaire UNESCO en paysage urbain,</w:t>
+      </w:r>
+      <w:r>
+        <w:rPr>
+          <w:rFonts w:ascii="Helvetica" w:hAnsi="Helvetica"/>
+          <w:sz w:val="22"/>
+          <w:szCs w:val="22"/>
+          <w:shd w:val="clear" w:color="auto" w:fill="FFFFFF"/>
+          <w:lang w:val="fr-CA"/>
+        </w:rPr>
+        <w:t xml:space="preserve"> et avec le cadre pédagogique du TD</w:t>
       </w:r>
     </w:p>
     <w:p>
@@ -3934,27 +4224,17 @@
           <w:shd w:val="clear" w:color="auto" w:fill="FFFFFF"/>
           <w:lang w:val="fr-CA"/>
         </w:rPr>
-        <w:t xml:space="preserve">Pour chaque sujet, un paragraphe explicatif démontrant la pertinence </w:t>
-      </w:r>
-      <w:r>
-        <w:rPr>
-          <w:rFonts w:ascii="Helvetica" w:hAnsi="Helvetica"/>
-          <w:sz w:val="22"/>
-          <w:szCs w:val="22"/>
-          <w:shd w:val="clear" w:color="auto" w:fill="FFFFFF"/>
-          <w:lang w:val="fr-CA"/>
-        </w:rPr>
-        <w:t>avec le domaine de l’urbanisme, avec un ou plusieurs projets de la Chaire UNESCO en paysage urbain,</w:t>
-      </w:r>
-      <w:r>
-        <w:rPr>
-          <w:rFonts w:ascii="Helvetica" w:hAnsi="Helvetica"/>
-          <w:sz w:val="22"/>
-          <w:szCs w:val="22"/>
-          <w:shd w:val="clear" w:color="auto" w:fill="FFFFFF"/>
-          <w:lang w:val="fr-CA"/>
-        </w:rPr>
-        <w:t xml:space="preserve"> et avec le cadre pédagogique du TD</w:t>
+        <w:t xml:space="preserve">Le </w:t>
+      </w:r>
+      <w:r>
+        <w:rPr>
+          <w:rFonts w:ascii="Helvetica" w:hAnsi="Helvetica"/>
+          <w:sz w:val="22"/>
+          <w:szCs w:val="22"/>
+          <w:shd w:val="clear" w:color="auto" w:fill="FFFFFF"/>
+          <w:lang w:val="fr-CA"/>
+        </w:rPr>
+        <w:t>calendrier personnel de réalisation du TD (voir page 3 du présent document)</w:t>
       </w:r>
     </w:p>
     <w:p>
@@ -4306,7 +4586,7 @@
           <w:shd w:val="clear" w:color="auto" w:fill="FFFFFF"/>
           <w:lang w:val="fr-CA"/>
         </w:rPr>
-        <w:t xml:space="preserve">Le TD fait l’objet d’une planification précise et minutieuse et d’un suivi de l’avancement </w:t>
+        <w:t>Le TD fait l’objet d’une planification</w:t>
       </w:r>
       <w:r>
         <w:rPr>
@@ -4318,7 +4598,7 @@
           <w:shd w:val="clear" w:color="auto" w:fill="FFFFFF"/>
           <w:lang w:val="fr-CA"/>
         </w:rPr>
-        <w:t>sous la responsabilité de la personne étudiante</w:t>
+        <w:t xml:space="preserve"> précise</w:t>
       </w:r>
       <w:r>
         <w:rPr>
@@ -4330,7 +4610,7 @@
           <w:shd w:val="clear" w:color="auto" w:fill="FFFFFF"/>
           <w:lang w:val="fr-CA"/>
         </w:rPr>
-        <w:t>.</w:t>
+        <w:t xml:space="preserve"> et minutieuse et d’un suivi de l’avancement </w:t>
       </w:r>
       <w:r>
         <w:rPr>
@@ -4342,7 +4622,7 @@
           <w:shd w:val="clear" w:color="auto" w:fill="FFFFFF"/>
           <w:lang w:val="fr-CA"/>
         </w:rPr>
-        <w:t xml:space="preserve"> Le calendrier suivant se base sur un trimestre de </w:t>
+        <w:t>sous la responsabilité de la personne étudiante</w:t>
       </w:r>
       <w:r>
         <w:rPr>
@@ -4354,7 +4634,7 @@
           <w:shd w:val="clear" w:color="auto" w:fill="FFFFFF"/>
           <w:lang w:val="fr-CA"/>
         </w:rPr>
-        <w:t>1</w:t>
+        <w:t>.</w:t>
       </w:r>
       <w:r>
         <w:rPr>
@@ -4366,7 +4646,7 @@
           <w:shd w:val="clear" w:color="auto" w:fill="FFFFFF"/>
           <w:lang w:val="fr-CA"/>
         </w:rPr>
-        <w:t>6</w:t>
+        <w:t xml:space="preserve"> Le calendrier suivant se base sur </w:t>
       </w:r>
       <w:r>
         <w:rPr>
@@ -4378,7 +4658,163 @@
           <w:shd w:val="clear" w:color="auto" w:fill="FFFFFF"/>
           <w:lang w:val="fr-CA"/>
         </w:rPr>
-        <w:t xml:space="preserve"> semaines.</w:t>
+        <w:t xml:space="preserve">deux </w:t>
+      </w:r>
+      <w:r>
+        <w:rPr>
+          <w:rFonts w:ascii="Helvetica" w:hAnsi="Helvetica"/>
+          <w:b/>
+          <w:bCs/>
+          <w:sz w:val="22"/>
+          <w:szCs w:val="22"/>
+          <w:shd w:val="clear" w:color="auto" w:fill="FFFFFF"/>
+          <w:lang w:val="fr-CA"/>
+        </w:rPr>
+        <w:t>trimestre</w:t>
+      </w:r>
+      <w:r>
+        <w:rPr>
+          <w:rFonts w:ascii="Helvetica" w:hAnsi="Helvetica"/>
+          <w:b/>
+          <w:bCs/>
+          <w:sz w:val="22"/>
+          <w:szCs w:val="22"/>
+          <w:shd w:val="clear" w:color="auto" w:fill="FFFFFF"/>
+          <w:lang w:val="fr-CA"/>
+        </w:rPr>
+        <w:t>s</w:t>
+      </w:r>
+      <w:r>
+        <w:rPr>
+          <w:rFonts w:ascii="Helvetica" w:hAnsi="Helvetica"/>
+          <w:b/>
+          <w:bCs/>
+          <w:sz w:val="22"/>
+          <w:szCs w:val="22"/>
+          <w:shd w:val="clear" w:color="auto" w:fill="FFFFFF"/>
+          <w:lang w:val="fr-CA"/>
+        </w:rPr>
+        <w:t xml:space="preserve"> </w:t>
+      </w:r>
+      <w:r>
+        <w:rPr>
+          <w:rFonts w:ascii="Helvetica" w:hAnsi="Helvetica"/>
+          <w:b/>
+          <w:bCs/>
+          <w:sz w:val="22"/>
+          <w:szCs w:val="22"/>
+          <w:shd w:val="clear" w:color="auto" w:fill="FFFFFF"/>
+          <w:lang w:val="fr-CA"/>
+        </w:rPr>
+        <w:t>(32</w:t>
+      </w:r>
+      <w:r>
+        <w:rPr>
+          <w:rFonts w:ascii="Helvetica" w:hAnsi="Helvetica"/>
+          <w:b/>
+          <w:bCs/>
+          <w:sz w:val="22"/>
+          <w:szCs w:val="22"/>
+          <w:shd w:val="clear" w:color="auto" w:fill="FFFFFF"/>
+          <w:lang w:val="fr-CA"/>
+        </w:rPr>
+        <w:t xml:space="preserve"> semaines</w:t>
+      </w:r>
+      <w:r>
+        <w:rPr>
+          <w:rFonts w:ascii="Helvetica" w:hAnsi="Helvetica"/>
+          <w:b/>
+          <w:bCs/>
+          <w:sz w:val="22"/>
+          <w:szCs w:val="22"/>
+          <w:shd w:val="clear" w:color="auto" w:fill="FFFFFF"/>
+          <w:lang w:val="fr-CA"/>
+        </w:rPr>
+        <w:t>)</w:t>
+      </w:r>
+      <w:r>
+        <w:rPr>
+          <w:rFonts w:ascii="Helvetica" w:hAnsi="Helvetica"/>
+          <w:b/>
+          <w:bCs/>
+          <w:sz w:val="22"/>
+          <w:szCs w:val="22"/>
+          <w:shd w:val="clear" w:color="auto" w:fill="FFFFFF"/>
+          <w:lang w:val="fr-CA"/>
+        </w:rPr>
+        <w:t>.</w:t>
+      </w:r>
+      <w:r>
+        <w:rPr>
+          <w:rFonts w:ascii="Helvetica" w:hAnsi="Helvetica"/>
+          <w:b/>
+          <w:bCs/>
+          <w:sz w:val="22"/>
+          <w:szCs w:val="22"/>
+          <w:shd w:val="clear" w:color="auto" w:fill="FFFFFF"/>
+          <w:lang w:val="fr-CA"/>
+        </w:rPr>
+        <w:t xml:space="preserve"> </w:t>
+      </w:r>
+      <w:r>
+        <w:rPr>
+          <w:rFonts w:ascii="Helvetica" w:hAnsi="Helvetica"/>
+          <w:b/>
+          <w:bCs/>
+          <w:sz w:val="22"/>
+          <w:szCs w:val="22"/>
+          <w:shd w:val="clear" w:color="auto" w:fill="FFFFFF"/>
+          <w:lang w:val="fr-CA"/>
+        </w:rPr>
+        <w:t xml:space="preserve">Il est toutefois possible de réaliser le TD sur une plus courte période. </w:t>
+      </w:r>
+      <w:r>
+        <w:rPr>
+          <w:rFonts w:ascii="Helvetica" w:hAnsi="Helvetica"/>
+          <w:b/>
+          <w:bCs/>
+          <w:sz w:val="22"/>
+          <w:szCs w:val="22"/>
+          <w:shd w:val="clear" w:color="auto" w:fill="FFFFFF"/>
+          <w:lang w:val="fr-CA"/>
+        </w:rPr>
+        <w:t xml:space="preserve">Aucune relecture n’est </w:t>
+      </w:r>
+      <w:r>
+        <w:rPr>
+          <w:rFonts w:ascii="Helvetica" w:hAnsi="Helvetica"/>
+          <w:b/>
+          <w:bCs/>
+          <w:sz w:val="22"/>
+          <w:szCs w:val="22"/>
+          <w:shd w:val="clear" w:color="auto" w:fill="FFFFFF"/>
+          <w:lang w:val="fr-CA"/>
+        </w:rPr>
+        <w:t xml:space="preserve">faite </w:t>
+      </w:r>
+      <w:r>
+        <w:rPr>
+          <w:rFonts w:ascii="Helvetica" w:hAnsi="Helvetica"/>
+          <w:b/>
+          <w:bCs/>
+          <w:sz w:val="22"/>
+          <w:szCs w:val="22"/>
+          <w:shd w:val="clear" w:color="auto" w:fill="FFFFFF"/>
+          <w:lang w:val="fr-CA"/>
+        </w:rPr>
+        <w:t xml:space="preserve">entre le </w:t>
+      </w:r>
+      <w:r>
+        <w:rPr>
+          <w:rFonts w:ascii="Helvetica" w:hAnsi="Helvetica"/>
+          <w:b/>
+          <w:bCs/>
+          <w:sz w:val="22"/>
+          <w:szCs w:val="22"/>
+          <w:shd w:val="clear" w:color="auto" w:fill="FFFFFF"/>
+          <w:lang w:val="fr-CA"/>
+        </w:rPr>
+        <w:t>15 décembre et le 15 janvier, et du 1 au 31 juillet.</w:t>
       </w:r>
     </w:p>
     <w:p>
@@ -4649,7 +5085,7 @@
           <w:shd w:val="clear" w:color="auto" w:fill="FFFFFF"/>
           <w:lang w:val="fr-CA"/>
         </w:rPr>
-        <w:t>4</w:t>
+        <w:t>8</w:t>
       </w:r>
       <w:r>
         <w:rPr>
@@ -4704,7 +5140,7 @@
           <w:szCs w:val="22"/>
           <w:lang w:val="fr-CA"/>
         </w:rPr>
-        <w:t>6</w:t>
+        <w:t>16</w:t>
       </w:r>
       <w:r>
         <w:rPr>
@@ -4776,7 +5212,7 @@
           <w:szCs w:val="22"/>
           <w:lang w:val="fr-CA"/>
         </w:rPr>
-        <w:t>9</w:t>
+        <w:t>20</w:t>
       </w:r>
       <w:r>
         <w:rPr>
@@ -4830,7 +5266,7 @@
           <w:szCs w:val="22"/>
           <w:lang w:val="fr-CA"/>
         </w:rPr>
-        <w:t>2</w:t>
+        <w:t>4</w:t>
       </w:r>
       <w:r>
         <w:rPr>
@@ -4867,17 +5303,17 @@
           <w:shd w:val="clear" w:color="auto" w:fill="FFFFFF"/>
           <w:lang w:val="fr-CA"/>
         </w:rPr>
-        <w:t>Semaine 1</w:t>
-      </w:r>
-      <w:r>
-        <w:rPr>
-          <w:rFonts w:ascii="Helvetica" w:hAnsi="Helvetica"/>
-          <w:sz w:val="22"/>
-          <w:szCs w:val="22"/>
-          <w:shd w:val="clear" w:color="auto" w:fill="FFFFFF"/>
-          <w:lang w:val="fr-CA"/>
-        </w:rPr>
-        <w:t>2</w:t>
+        <w:t xml:space="preserve">Semaine </w:t>
+      </w:r>
+      <w:r>
+        <w:rPr>
+          <w:rFonts w:ascii="Helvetica" w:hAnsi="Helvetica"/>
+          <w:sz w:val="22"/>
+          <w:szCs w:val="22"/>
+          <w:shd w:val="clear" w:color="auto" w:fill="FFFFFF"/>
+          <w:lang w:val="fr-CA"/>
+        </w:rPr>
+        <w:t>28</w:t>
       </w:r>
       <w:r>
         <w:rPr>
@@ -4945,17 +5381,17 @@
           <w:shd w:val="clear" w:color="auto" w:fill="FFFFFF"/>
           <w:lang w:val="fr-CA"/>
         </w:rPr>
-        <w:t>Semaine 1</w:t>
-      </w:r>
-      <w:r>
-        <w:rPr>
-          <w:rFonts w:ascii="Helvetica" w:hAnsi="Helvetica"/>
-          <w:sz w:val="22"/>
-          <w:szCs w:val="22"/>
-          <w:shd w:val="clear" w:color="auto" w:fill="FFFFFF"/>
-          <w:lang w:val="fr-CA"/>
-        </w:rPr>
-        <w:t>6</w:t>
+        <w:t xml:space="preserve">Semaine </w:t>
+      </w:r>
+      <w:r>
+        <w:rPr>
+          <w:rFonts w:ascii="Helvetica" w:hAnsi="Helvetica"/>
+          <w:sz w:val="22"/>
+          <w:szCs w:val="22"/>
+          <w:shd w:val="clear" w:color="auto" w:fill="FFFFFF"/>
+          <w:lang w:val="fr-CA"/>
+        </w:rPr>
+        <w:t>32</w:t>
       </w:r>
       <w:r>
         <w:rPr>
@@ -4977,22 +5413,6 @@
         </w:rPr>
         <w:t>Remise de la note</w:t>
       </w:r>
-    </w:p>
-    <w:p>
-      <w:pPr>
-        <w:pStyle w:val="Default"/>
-        <w:spacing w:before="0" w:line="288" w:lineRule="auto"/>
-        <w:jc w:val="both"/>
-        <w:rPr>
-          <w:rFonts w:ascii="Helvetica" w:hAnsi="Helvetica"/>
-          <w:b/>
-          <w:bCs/>
-          <w:sz w:val="22"/>
-          <w:szCs w:val="22"/>
-          <w:shd w:val="clear" w:color="auto" w:fill="FFFFFF"/>
-          <w:lang w:val="fr-CA"/>
-        </w:rPr>
-      </w:pPr>
     </w:p>
     <w:p>
       <w:pPr>
@@ -5149,6 +5569,847 @@
         </w:rPr>
         <w:t>2320</w:t>
       </w:r>
+    </w:p>
+    <w:p>
+      <w:pPr>
+        <w:pStyle w:val="Default"/>
+        <w:spacing w:before="0" w:line="288" w:lineRule="auto"/>
+        <w:rPr>
+          <w:rFonts w:ascii="Helvetica" w:hAnsi="Helvetica"/>
+          <w:sz w:val="22"/>
+          <w:szCs w:val="22"/>
+          <w:shd w:val="clear" w:color="auto" w:fill="FFFFFF"/>
+          <w:lang w:val="fr-CA"/>
+        </w:rPr>
+      </w:pPr>
+      <w:r>
+        <w:rPr>
+          <w:rFonts w:ascii="Helvetica" w:hAnsi="Helvetica"/>
+          <w:b/>
+          <w:bCs/>
+          <w:sz w:val="22"/>
+          <w:szCs w:val="22"/>
+          <w:shd w:val="clear" w:color="auto" w:fill="FFFFFF"/>
+          <w:lang w:val="fr-CA"/>
+        </w:rPr>
+        <w:lastRenderedPageBreak/>
+        <w:t xml:space="preserve">3. </w:t>
+      </w:r>
+      <w:r>
+        <w:rPr>
+          <w:rFonts w:ascii="Helvetica" w:hAnsi="Helvetica"/>
+          <w:b/>
+          <w:bCs/>
+          <w:sz w:val="22"/>
+          <w:szCs w:val="22"/>
+          <w:shd w:val="clear" w:color="auto" w:fill="FFFFFF"/>
+          <w:lang w:val="fr-CA"/>
+        </w:rPr>
+        <w:t>Calendrier personnel</w:t>
+      </w:r>
+      <w:r>
+        <w:rPr>
+          <w:rFonts w:ascii="Helvetica" w:hAnsi="Helvetica"/>
+          <w:b/>
+          <w:bCs/>
+          <w:sz w:val="22"/>
+          <w:szCs w:val="22"/>
+          <w:shd w:val="clear" w:color="auto" w:fill="FFFFFF"/>
+          <w:lang w:val="fr-CA"/>
+        </w:rPr>
+        <w:t xml:space="preserve"> de réalisation du TD</w:t>
+      </w:r>
+    </w:p>
+    <w:p>
+      <w:pPr>
+        <w:pStyle w:val="Default"/>
+        <w:spacing w:before="0" w:line="288" w:lineRule="auto"/>
+        <w:rPr>
+          <w:rFonts w:ascii="Helvetica" w:hAnsi="Helvetica"/>
+          <w:sz w:val="22"/>
+          <w:szCs w:val="22"/>
+          <w:shd w:val="clear" w:color="auto" w:fill="FFFFFF"/>
+          <w:lang w:val="fr-CA"/>
+        </w:rPr>
+      </w:pPr>
+    </w:p>
+    <w:p>
+      <w:pPr>
+        <w:pStyle w:val="Default"/>
+        <w:spacing w:before="0" w:line="288" w:lineRule="auto"/>
+        <w:rPr>
+          <w:rFonts w:ascii="Helvetica" w:hAnsi="Helvetica"/>
+          <w:sz w:val="22"/>
+          <w:szCs w:val="22"/>
+          <w:shd w:val="clear" w:color="auto" w:fill="FFFFFF"/>
+          <w:lang w:val="fr-CA"/>
+        </w:rPr>
+      </w:pPr>
+      <w:r>
+        <w:rPr>
+          <w:rFonts w:ascii="Helvetica" w:hAnsi="Helvetica"/>
+          <w:sz w:val="22"/>
+          <w:szCs w:val="22"/>
+          <w:shd w:val="clear" w:color="auto" w:fill="FFFFFF"/>
+          <w:lang w:val="fr-CA"/>
+        </w:rPr>
+        <w:t xml:space="preserve">Veuillez remplir ce calendrier personnel en vous basant sur les délais mentionnés </w:t>
+      </w:r>
+      <w:r>
+        <w:rPr>
+          <w:rFonts w:ascii="Helvetica" w:hAnsi="Helvetica"/>
+          <w:sz w:val="22"/>
+          <w:szCs w:val="22"/>
+          <w:shd w:val="clear" w:color="auto" w:fill="FFFFFF"/>
+          <w:lang w:val="fr-CA"/>
+        </w:rPr>
+        <w:t>à la page 2 du présent document</w:t>
+      </w:r>
+      <w:r>
+        <w:rPr>
+          <w:rFonts w:ascii="Helvetica" w:hAnsi="Helvetica"/>
+          <w:sz w:val="22"/>
+          <w:szCs w:val="22"/>
+          <w:shd w:val="clear" w:color="auto" w:fill="FFFFFF"/>
+          <w:lang w:val="fr-CA"/>
+        </w:rPr>
+        <w:t xml:space="preserve"> </w:t>
+      </w:r>
+      <w:r>
+        <w:rPr>
+          <w:rFonts w:ascii="Helvetica" w:hAnsi="Helvetica"/>
+          <w:sz w:val="22"/>
+          <w:szCs w:val="22"/>
+          <w:shd w:val="clear" w:color="auto" w:fill="FFFFFF"/>
+          <w:lang w:val="fr-CA"/>
+        </w:rPr>
+        <w:t>(</w:t>
+      </w:r>
+      <w:r>
+        <w:rPr>
+          <w:rFonts w:ascii="Helvetica" w:hAnsi="Helvetica"/>
+          <w:i/>
+          <w:iCs/>
+          <w:sz w:val="22"/>
+          <w:szCs w:val="22"/>
+          <w:shd w:val="clear" w:color="auto" w:fill="FFFFFF"/>
+          <w:lang w:val="fr-CA"/>
+        </w:rPr>
+        <w:t>2. Planfication du TD</w:t>
+      </w:r>
+      <w:r>
+        <w:rPr>
+          <w:rFonts w:ascii="Helvetica" w:hAnsi="Helvetica"/>
+          <w:sz w:val="22"/>
+          <w:szCs w:val="22"/>
+          <w:shd w:val="clear" w:color="auto" w:fill="FFFFFF"/>
+          <w:lang w:val="fr-CA"/>
+        </w:rPr>
+        <w:t xml:space="preserve">), et le </w:t>
+      </w:r>
+      <w:r>
+        <w:rPr>
+          <w:rFonts w:ascii="Helvetica" w:hAnsi="Helvetica"/>
+          <w:sz w:val="22"/>
+          <w:szCs w:val="22"/>
+          <w:shd w:val="clear" w:color="auto" w:fill="FFFFFF"/>
+          <w:lang w:val="fr-CA"/>
+        </w:rPr>
+        <w:t xml:space="preserve">joindre à votre courriel de prise de </w:t>
+      </w:r>
+      <w:r>
+        <w:rPr>
+          <w:rFonts w:ascii="Helvetica" w:hAnsi="Helvetica"/>
+          <w:sz w:val="22"/>
+          <w:szCs w:val="22"/>
+          <w:shd w:val="clear" w:color="auto" w:fill="FFFFFF"/>
+          <w:lang w:val="fr-CA"/>
+        </w:rPr>
+        <w:t>demande d’encadrement</w:t>
+      </w:r>
+      <w:r>
+        <w:rPr>
+          <w:rFonts w:ascii="Helvetica" w:hAnsi="Helvetica"/>
+          <w:sz w:val="22"/>
+          <w:szCs w:val="22"/>
+          <w:shd w:val="clear" w:color="auto" w:fill="FFFFFF"/>
+          <w:lang w:val="fr-CA"/>
+        </w:rPr>
+        <w:t>.</w:t>
+      </w:r>
+    </w:p>
+    <w:p>
+      <w:pPr>
+        <w:pStyle w:val="Default"/>
+        <w:spacing w:before="0" w:line="288" w:lineRule="auto"/>
+        <w:rPr>
+          <w:rFonts w:ascii="Helvetica" w:hAnsi="Helvetica"/>
+          <w:sz w:val="22"/>
+          <w:szCs w:val="22"/>
+          <w:shd w:val="clear" w:color="auto" w:fill="FFFFFF"/>
+          <w:lang w:val="fr-CA"/>
+        </w:rPr>
+      </w:pPr>
+    </w:p>
+    <w:tbl>
+      <w:tblPr>
+        <w:tblStyle w:val="TableNormal1"/>
+        <w:tblW w:w="0" w:type="auto"/>
+        <w:tblInd w:w="5" w:type="dxa"/>
+        <w:tblLayout w:type="fixed"/>
+        <w:tblLook w:val="04A0" w:firstRow="1" w:lastRow="0" w:firstColumn="1" w:lastColumn="0" w:noHBand="0" w:noVBand="1"/>
+      </w:tblPr>
+      <w:tblGrid>
+        <w:gridCol w:w="5949"/>
+        <w:gridCol w:w="3658"/>
+      </w:tblGrid>
+      <w:tr>
+        <w:trPr>
+          <w:trHeight w:val="332"/>
+        </w:trPr>
+        <w:tc>
+          <w:tcPr>
+            <w:tcW w:w="5949" w:type="dxa"/>
+          </w:tcPr>
+          <w:p>
+            <w:pPr>
+              <w:pStyle w:val="Default"/>
+              <w:spacing w:before="0" w:line="288" w:lineRule="auto"/>
+              <w:rPr>
+                <w:rFonts w:ascii="Helvetica" w:hAnsi="Helvetica"/>
+                <w:sz w:val="22"/>
+                <w:szCs w:val="22"/>
+                <w:shd w:val="clear" w:color="auto" w:fill="FFFFFF"/>
+                <w:lang w:val="fr-CA"/>
+              </w:rPr>
+            </w:pPr>
+            <w:r>
+              <w:rPr>
+                <w:rFonts w:ascii="Helvetica" w:hAnsi="Helvetica"/>
+                <w:sz w:val="22"/>
+                <w:szCs w:val="22"/>
+                <w:shd w:val="clear" w:color="auto" w:fill="FFFFFF"/>
+                <w:lang w:val="fr-CA"/>
+              </w:rPr>
+              <w:t>Nom, Prénom</w:t>
+            </w:r>
+          </w:p>
+        </w:tc>
+        <w:tc>
+          <w:tcPr>
+            <w:tcW w:w="3658" w:type="dxa"/>
+            <w:shd w:val="clear" w:color="auto" w:fill="E6E6E6" w:themeFill="background1" w:themeFillShade="E6"/>
+          </w:tcPr>
+          <w:p>
+            <w:pPr>
+              <w:pStyle w:val="Default"/>
+              <w:spacing w:before="0" w:line="288" w:lineRule="auto"/>
+              <w:rPr>
+                <w:rFonts w:ascii="Helvetica" w:hAnsi="Helvetica"/>
+                <w:sz w:val="22"/>
+                <w:szCs w:val="22"/>
+                <w:u w:val="single"/>
+                <w:shd w:val="clear" w:color="auto" w:fill="FFFFFF"/>
+                <w:lang w:val="fr-CA"/>
+              </w:rPr>
+            </w:pPr>
+          </w:p>
+        </w:tc>
+      </w:tr>
+    </w:tbl>
+    <w:p>
+      <w:pPr>
+        <w:pStyle w:val="Default"/>
+        <w:spacing w:before="0" w:line="288" w:lineRule="auto"/>
+        <w:rPr>
+          <w:rFonts w:ascii="Helvetica" w:hAnsi="Helvetica"/>
+          <w:sz w:val="22"/>
+          <w:szCs w:val="22"/>
+          <w:shd w:val="clear" w:color="auto" w:fill="FFFFFF"/>
+          <w:lang w:val="fr-CA"/>
+        </w:rPr>
+      </w:pPr>
+    </w:p>
+    <w:tbl>
+      <w:tblPr>
+        <w:tblStyle w:val="TableNormal1"/>
+        <w:tblW w:w="0" w:type="auto"/>
+        <w:tblInd w:w="5" w:type="dxa"/>
+        <w:tblLayout w:type="fixed"/>
+        <w:tblLook w:val="04A0" w:firstRow="1" w:lastRow="0" w:firstColumn="1" w:lastColumn="0" w:noHBand="0" w:noVBand="1"/>
+      </w:tblPr>
+      <w:tblGrid>
+        <w:gridCol w:w="5949"/>
+        <w:gridCol w:w="1701"/>
+      </w:tblGrid>
+      <w:tr>
+        <w:trPr>
+          <w:trHeight w:val="332"/>
+        </w:trPr>
+        <w:tc>
+          <w:tcPr>
+            <w:tcW w:w="5949" w:type="dxa"/>
+          </w:tcPr>
+          <w:p>
+            <w:pPr>
+              <w:pStyle w:val="Default"/>
+              <w:spacing w:before="0" w:line="288" w:lineRule="auto"/>
+              <w:rPr>
+                <w:rFonts w:ascii="Helvetica" w:hAnsi="Helvetica"/>
+                <w:sz w:val="22"/>
+                <w:szCs w:val="22"/>
+                <w:shd w:val="clear" w:color="auto" w:fill="FFFFFF"/>
+                <w:lang w:val="fr-CA"/>
+              </w:rPr>
+            </w:pPr>
+            <w:r>
+              <w:rPr>
+                <w:rFonts w:ascii="Helvetica" w:hAnsi="Helvetica"/>
+                <w:sz w:val="22"/>
+                <w:szCs w:val="22"/>
+                <w:shd w:val="clear" w:color="auto" w:fill="FFFFFF"/>
+                <w:lang w:val="fr-CA"/>
+              </w:rPr>
+              <w:t>Date de début</w:t>
+            </w:r>
+            <w:r>
+              <w:rPr>
+                <w:rFonts w:ascii="Helvetica" w:hAnsi="Helvetica"/>
+                <w:sz w:val="22"/>
+                <w:szCs w:val="22"/>
+                <w:shd w:val="clear" w:color="auto" w:fill="FFFFFF"/>
+                <w:lang w:val="fr-CA"/>
+              </w:rPr>
+              <w:t xml:space="preserve"> du TD</w:t>
+            </w:r>
+            <w:r>
+              <w:rPr>
+                <w:rFonts w:ascii="Helvetica" w:hAnsi="Helvetica"/>
+                <w:sz w:val="22"/>
+                <w:szCs w:val="22"/>
+                <w:shd w:val="clear" w:color="auto" w:fill="FFFFFF"/>
+                <w:lang w:val="fr-CA"/>
+              </w:rPr>
+              <w:t> :</w:t>
+            </w:r>
+          </w:p>
+        </w:tc>
+        <w:tc>
+          <w:tcPr>
+            <w:tcW w:w="1701" w:type="dxa"/>
+            <w:shd w:val="clear" w:color="auto" w:fill="E6E6E6" w:themeFill="background1" w:themeFillShade="E6"/>
+          </w:tcPr>
+          <w:p>
+            <w:pPr>
+              <w:pStyle w:val="Default"/>
+              <w:spacing w:before="0" w:line="288" w:lineRule="auto"/>
+              <w:rPr>
+                <w:rFonts w:ascii="Helvetica" w:hAnsi="Helvetica"/>
+                <w:sz w:val="22"/>
+                <w:szCs w:val="22"/>
+                <w:u w:val="single"/>
+                <w:shd w:val="clear" w:color="auto" w:fill="FFFFFF"/>
+                <w:lang w:val="fr-CA"/>
+              </w:rPr>
+            </w:pPr>
+          </w:p>
+        </w:tc>
+      </w:tr>
+      <w:tr>
+        <w:trPr>
+          <w:trHeight w:val="332"/>
+        </w:trPr>
+        <w:tc>
+          <w:tcPr>
+            <w:tcW w:w="5949" w:type="dxa"/>
+          </w:tcPr>
+          <w:p>
+            <w:pPr>
+              <w:pStyle w:val="Default"/>
+              <w:spacing w:before="0" w:line="288" w:lineRule="auto"/>
+              <w:rPr>
+                <w:rFonts w:ascii="Helvetica" w:hAnsi="Helvetica"/>
+                <w:sz w:val="22"/>
+                <w:szCs w:val="22"/>
+                <w:shd w:val="clear" w:color="auto" w:fill="FFFFFF"/>
+                <w:lang w:val="fr-CA"/>
+              </w:rPr>
+            </w:pPr>
+            <w:r>
+              <w:rPr>
+                <w:rFonts w:ascii="Helvetica" w:hAnsi="Helvetica"/>
+                <w:sz w:val="22"/>
+                <w:szCs w:val="22"/>
+                <w:shd w:val="clear" w:color="auto" w:fill="FFFFFF"/>
+                <w:lang w:val="fr-CA"/>
+              </w:rPr>
+              <w:t>Date de fin </w:t>
+            </w:r>
+            <w:r>
+              <w:rPr>
+                <w:rFonts w:ascii="Helvetica" w:hAnsi="Helvetica"/>
+                <w:sz w:val="22"/>
+                <w:szCs w:val="22"/>
+                <w:shd w:val="clear" w:color="auto" w:fill="FFFFFF"/>
+                <w:lang w:val="fr-CA"/>
+              </w:rPr>
+              <w:t xml:space="preserve">du TD </w:t>
+            </w:r>
+            <w:r>
+              <w:rPr>
+                <w:rFonts w:ascii="Helvetica" w:hAnsi="Helvetica"/>
+                <w:sz w:val="22"/>
+                <w:szCs w:val="22"/>
+                <w:shd w:val="clear" w:color="auto" w:fill="FFFFFF"/>
+                <w:lang w:val="fr-CA"/>
+              </w:rPr>
+              <w:t>:</w:t>
+            </w:r>
+          </w:p>
+        </w:tc>
+        <w:tc>
+          <w:tcPr>
+            <w:tcW w:w="1701" w:type="dxa"/>
+            <w:shd w:val="clear" w:color="auto" w:fill="E6E6E6" w:themeFill="background1" w:themeFillShade="E6"/>
+          </w:tcPr>
+          <w:p>
+            <w:pPr>
+              <w:pStyle w:val="Default"/>
+              <w:spacing w:before="0" w:line="288" w:lineRule="auto"/>
+              <w:rPr>
+                <w:rFonts w:ascii="Helvetica" w:hAnsi="Helvetica"/>
+                <w:sz w:val="22"/>
+                <w:szCs w:val="22"/>
+                <w:shd w:val="clear" w:color="auto" w:fill="FFFFFF"/>
+                <w:lang w:val="fr-CA"/>
+              </w:rPr>
+            </w:pPr>
+          </w:p>
+        </w:tc>
+      </w:tr>
+      <w:tr>
+        <w:trPr>
+          <w:trHeight w:val="322"/>
+        </w:trPr>
+        <w:tc>
+          <w:tcPr>
+            <w:tcW w:w="5949" w:type="dxa"/>
+          </w:tcPr>
+          <w:p>
+            <w:pPr>
+              <w:pStyle w:val="Default"/>
+              <w:spacing w:before="0" w:line="288" w:lineRule="auto"/>
+              <w:rPr>
+                <w:rFonts w:ascii="Helvetica" w:hAnsi="Helvetica"/>
+                <w:sz w:val="22"/>
+                <w:szCs w:val="22"/>
+                <w:shd w:val="clear" w:color="auto" w:fill="FFFFFF"/>
+                <w:lang w:val="fr-CA"/>
+              </w:rPr>
+            </w:pPr>
+          </w:p>
+        </w:tc>
+        <w:tc>
+          <w:tcPr>
+            <w:tcW w:w="1701" w:type="dxa"/>
+            <w:shd w:val="clear" w:color="auto" w:fill="FFFFFF" w:themeFill="background1"/>
+          </w:tcPr>
+          <w:p>
+            <w:pPr>
+              <w:pStyle w:val="Default"/>
+              <w:spacing w:before="0" w:line="288" w:lineRule="auto"/>
+              <w:rPr>
+                <w:rFonts w:ascii="Helvetica" w:hAnsi="Helvetica"/>
+                <w:sz w:val="22"/>
+                <w:szCs w:val="22"/>
+                <w:shd w:val="clear" w:color="auto" w:fill="FFFFFF"/>
+                <w:lang w:val="fr-CA"/>
+              </w:rPr>
+            </w:pPr>
+          </w:p>
+        </w:tc>
+      </w:tr>
+      <w:tr>
+        <w:trPr>
+          <w:trHeight w:val="322"/>
+        </w:trPr>
+        <w:tc>
+          <w:tcPr>
+            <w:tcW w:w="5949" w:type="dxa"/>
+          </w:tcPr>
+          <w:p>
+            <w:pPr>
+              <w:pStyle w:val="Default"/>
+              <w:spacing w:before="0" w:line="288" w:lineRule="auto"/>
+              <w:rPr>
+                <w:rFonts w:ascii="Helvetica" w:hAnsi="Helvetica"/>
+                <w:sz w:val="22"/>
+                <w:szCs w:val="22"/>
+                <w:shd w:val="clear" w:color="auto" w:fill="FFFFFF"/>
+                <w:lang w:val="fr-CA"/>
+              </w:rPr>
+            </w:pPr>
+            <w:r>
+              <w:rPr>
+                <w:rFonts w:ascii="Helvetica" w:hAnsi="Helvetica"/>
+                <w:sz w:val="22"/>
+                <w:szCs w:val="22"/>
+                <w:shd w:val="clear" w:color="auto" w:fill="FFFFFF"/>
+                <w:lang w:val="fr-CA"/>
+              </w:rPr>
+              <w:t>Date de signature du formulaire :</w:t>
+            </w:r>
+          </w:p>
+        </w:tc>
+        <w:tc>
+          <w:tcPr>
+            <w:tcW w:w="1701" w:type="dxa"/>
+            <w:shd w:val="clear" w:color="auto" w:fill="E6E6E6" w:themeFill="background1" w:themeFillShade="E6"/>
+          </w:tcPr>
+          <w:p>
+            <w:pPr>
+              <w:pStyle w:val="Default"/>
+              <w:spacing w:before="0" w:line="288" w:lineRule="auto"/>
+              <w:rPr>
+                <w:rFonts w:ascii="Helvetica" w:hAnsi="Helvetica"/>
+                <w:sz w:val="22"/>
+                <w:szCs w:val="22"/>
+                <w:shd w:val="clear" w:color="auto" w:fill="FFFFFF"/>
+                <w:lang w:val="fr-CA"/>
+              </w:rPr>
+            </w:pPr>
+          </w:p>
+        </w:tc>
+      </w:tr>
+      <w:tr>
+        <w:trPr>
+          <w:trHeight w:val="322"/>
+        </w:trPr>
+        <w:tc>
+          <w:tcPr>
+            <w:tcW w:w="5949" w:type="dxa"/>
+          </w:tcPr>
+          <w:p>
+            <w:pPr>
+              <w:pStyle w:val="Default"/>
+              <w:spacing w:before="0" w:line="288" w:lineRule="auto"/>
+              <w:rPr>
+                <w:rFonts w:ascii="Helvetica" w:hAnsi="Helvetica"/>
+                <w:sz w:val="22"/>
+                <w:szCs w:val="22"/>
+                <w:shd w:val="clear" w:color="auto" w:fill="FFFFFF"/>
+                <w:lang w:val="fr-CA"/>
+              </w:rPr>
+            </w:pPr>
+            <w:r>
+              <w:rPr>
+                <w:rFonts w:ascii="Helvetica" w:hAnsi="Helvetica"/>
+                <w:sz w:val="22"/>
+                <w:szCs w:val="22"/>
+                <w:shd w:val="clear" w:color="auto" w:fill="FFFFFF"/>
+                <w:lang w:val="fr-CA"/>
+              </w:rPr>
+              <w:t>Date de soumission du résumé du TD :</w:t>
+            </w:r>
+          </w:p>
+        </w:tc>
+        <w:tc>
+          <w:tcPr>
+            <w:tcW w:w="1701" w:type="dxa"/>
+            <w:shd w:val="clear" w:color="auto" w:fill="E6E6E6" w:themeFill="background1" w:themeFillShade="E6"/>
+          </w:tcPr>
+          <w:p>
+            <w:pPr>
+              <w:pStyle w:val="Default"/>
+              <w:spacing w:before="0" w:line="288" w:lineRule="auto"/>
+              <w:rPr>
+                <w:rFonts w:ascii="Helvetica" w:hAnsi="Helvetica"/>
+                <w:sz w:val="22"/>
+                <w:szCs w:val="22"/>
+                <w:shd w:val="clear" w:color="auto" w:fill="FFFFFF"/>
+                <w:lang w:val="fr-CA"/>
+              </w:rPr>
+            </w:pPr>
+          </w:p>
+        </w:tc>
+      </w:tr>
+      <w:tr>
+        <w:trPr>
+          <w:trHeight w:val="322"/>
+        </w:trPr>
+        <w:tc>
+          <w:tcPr>
+            <w:tcW w:w="5949" w:type="dxa"/>
+          </w:tcPr>
+          <w:p>
+            <w:pPr>
+              <w:pStyle w:val="Default"/>
+              <w:spacing w:before="0" w:line="288" w:lineRule="auto"/>
+              <w:rPr>
+                <w:rFonts w:ascii="Helvetica" w:hAnsi="Helvetica"/>
+                <w:sz w:val="22"/>
+                <w:szCs w:val="22"/>
+                <w:lang w:val="fr-CA"/>
+              </w:rPr>
+            </w:pPr>
+            <w:r>
+              <w:rPr>
+                <w:rFonts w:ascii="Helvetica" w:hAnsi="Helvetica"/>
+                <w:sz w:val="22"/>
+                <w:szCs w:val="22"/>
+                <w:shd w:val="clear" w:color="auto" w:fill="FFFFFF"/>
+                <w:lang w:val="fr-CA"/>
+              </w:rPr>
+              <w:t xml:space="preserve">Date de soumission de </w:t>
+            </w:r>
+            <w:r>
+              <w:rPr>
+                <w:rFonts w:ascii="Helvetica" w:hAnsi="Helvetica"/>
+                <w:sz w:val="22"/>
+                <w:szCs w:val="22"/>
+                <w:lang w:val="fr-CA"/>
+              </w:rPr>
+              <w:t>la section qui décrit la démarche :</w:t>
+            </w:r>
+          </w:p>
+        </w:tc>
+        <w:tc>
+          <w:tcPr>
+            <w:tcW w:w="1701" w:type="dxa"/>
+            <w:shd w:val="clear" w:color="auto" w:fill="E6E6E6" w:themeFill="background1" w:themeFillShade="E6"/>
+          </w:tcPr>
+          <w:p>
+            <w:pPr>
+              <w:pStyle w:val="Default"/>
+              <w:spacing w:before="0" w:line="288" w:lineRule="auto"/>
+              <w:rPr>
+                <w:rFonts w:ascii="Helvetica" w:hAnsi="Helvetica"/>
+                <w:sz w:val="22"/>
+                <w:szCs w:val="22"/>
+                <w:shd w:val="clear" w:color="auto" w:fill="FFFFFF"/>
+                <w:lang w:val="fr-CA"/>
+              </w:rPr>
+            </w:pPr>
+          </w:p>
+        </w:tc>
+      </w:tr>
+      <w:tr>
+        <w:trPr>
+          <w:trHeight w:val="322"/>
+        </w:trPr>
+        <w:tc>
+          <w:tcPr>
+            <w:tcW w:w="5949" w:type="dxa"/>
+          </w:tcPr>
+          <w:p>
+            <w:pPr>
+              <w:pStyle w:val="Default"/>
+              <w:spacing w:before="0" w:line="288" w:lineRule="auto"/>
+              <w:rPr>
+                <w:rFonts w:ascii="Helvetica" w:hAnsi="Helvetica"/>
+                <w:sz w:val="22"/>
+                <w:szCs w:val="22"/>
+                <w:lang w:val="fr-CA"/>
+              </w:rPr>
+            </w:pPr>
+            <w:r>
+              <w:rPr>
+                <w:rFonts w:ascii="Helvetica" w:hAnsi="Helvetica"/>
+                <w:sz w:val="22"/>
+                <w:szCs w:val="22"/>
+                <w:lang w:val="fr-CA"/>
+              </w:rPr>
+              <w:t>Date de soumission de la section qui présente le produit :</w:t>
+            </w:r>
+          </w:p>
+        </w:tc>
+        <w:tc>
+          <w:tcPr>
+            <w:tcW w:w="1701" w:type="dxa"/>
+            <w:shd w:val="clear" w:color="auto" w:fill="E6E6E6" w:themeFill="background1" w:themeFillShade="E6"/>
+          </w:tcPr>
+          <w:p>
+            <w:pPr>
+              <w:pStyle w:val="Default"/>
+              <w:spacing w:before="0" w:line="288" w:lineRule="auto"/>
+              <w:rPr>
+                <w:rFonts w:ascii="Helvetica" w:hAnsi="Helvetica"/>
+                <w:sz w:val="22"/>
+                <w:szCs w:val="22"/>
+                <w:shd w:val="clear" w:color="auto" w:fill="FFFFFF"/>
+                <w:lang w:val="fr-CA"/>
+              </w:rPr>
+            </w:pPr>
+          </w:p>
+        </w:tc>
+      </w:tr>
+      <w:tr>
+        <w:trPr>
+          <w:trHeight w:val="322"/>
+        </w:trPr>
+        <w:tc>
+          <w:tcPr>
+            <w:tcW w:w="5949" w:type="dxa"/>
+          </w:tcPr>
+          <w:p>
+            <w:pPr>
+              <w:pStyle w:val="Default"/>
+              <w:spacing w:before="0" w:line="288" w:lineRule="auto"/>
+              <w:rPr>
+                <w:rFonts w:ascii="Helvetica" w:hAnsi="Helvetica"/>
+                <w:sz w:val="22"/>
+                <w:szCs w:val="22"/>
+                <w:lang w:val="fr-CA"/>
+              </w:rPr>
+            </w:pPr>
+            <w:r>
+              <w:rPr>
+                <w:rFonts w:ascii="Helvetica" w:hAnsi="Helvetica"/>
+                <w:sz w:val="22"/>
+                <w:szCs w:val="22"/>
+                <w:lang w:val="fr-CA"/>
+              </w:rPr>
+              <w:t>Date de soumission de la version complète du manuscrit :</w:t>
+            </w:r>
+          </w:p>
+        </w:tc>
+        <w:tc>
+          <w:tcPr>
+            <w:tcW w:w="1701" w:type="dxa"/>
+            <w:shd w:val="clear" w:color="auto" w:fill="E6E6E6" w:themeFill="background1" w:themeFillShade="E6"/>
+          </w:tcPr>
+          <w:p>
+            <w:pPr>
+              <w:pStyle w:val="Default"/>
+              <w:spacing w:before="0" w:line="288" w:lineRule="auto"/>
+              <w:rPr>
+                <w:rFonts w:ascii="Helvetica" w:hAnsi="Helvetica"/>
+                <w:sz w:val="22"/>
+                <w:szCs w:val="22"/>
+                <w:shd w:val="clear" w:color="auto" w:fill="FFFFFF"/>
+                <w:lang w:val="fr-CA"/>
+              </w:rPr>
+            </w:pPr>
+          </w:p>
+        </w:tc>
+      </w:tr>
+      <w:tr>
+        <w:trPr>
+          <w:trHeight w:val="322"/>
+        </w:trPr>
+        <w:tc>
+          <w:tcPr>
+            <w:tcW w:w="5949" w:type="dxa"/>
+          </w:tcPr>
+          <w:p>
+            <w:pPr>
+              <w:pStyle w:val="Default"/>
+              <w:spacing w:before="0" w:line="288" w:lineRule="auto"/>
+              <w:rPr>
+                <w:rFonts w:ascii="Helvetica" w:hAnsi="Helvetica"/>
+                <w:sz w:val="22"/>
+                <w:szCs w:val="22"/>
+                <w:shd w:val="clear" w:color="auto" w:fill="FFFFFF"/>
+                <w:lang w:val="fr-CA"/>
+              </w:rPr>
+            </w:pPr>
+            <w:r>
+              <w:rPr>
+                <w:rFonts w:ascii="Helvetica" w:hAnsi="Helvetica"/>
+                <w:sz w:val="22"/>
+                <w:szCs w:val="22"/>
+                <w:shd w:val="clear" w:color="auto" w:fill="FFFFFF"/>
+                <w:lang w:val="fr-CA"/>
+              </w:rPr>
+              <w:t>Date de soumission finale du TD :</w:t>
+            </w:r>
+          </w:p>
+        </w:tc>
+        <w:tc>
+          <w:tcPr>
+            <w:tcW w:w="1701" w:type="dxa"/>
+            <w:shd w:val="clear" w:color="auto" w:fill="E6E6E6" w:themeFill="background1" w:themeFillShade="E6"/>
+          </w:tcPr>
+          <w:p>
+            <w:pPr>
+              <w:pStyle w:val="Default"/>
+              <w:spacing w:before="0" w:line="288" w:lineRule="auto"/>
+              <w:rPr>
+                <w:rFonts w:ascii="Helvetica" w:hAnsi="Helvetica"/>
+                <w:sz w:val="22"/>
+                <w:szCs w:val="22"/>
+                <w:shd w:val="clear" w:color="auto" w:fill="FFFFFF"/>
+                <w:lang w:val="fr-CA"/>
+              </w:rPr>
+            </w:pPr>
+          </w:p>
+        </w:tc>
+      </w:tr>
+      <w:tr>
+        <w:trPr>
+          <w:trHeight w:val="322"/>
+        </w:trPr>
+        <w:tc>
+          <w:tcPr>
+            <w:tcW w:w="5949" w:type="dxa"/>
+          </w:tcPr>
+          <w:p>
+            <w:pPr>
+              <w:pStyle w:val="Default"/>
+              <w:spacing w:before="0" w:line="288" w:lineRule="auto"/>
+              <w:rPr>
+                <w:rFonts w:ascii="Helvetica" w:hAnsi="Helvetica"/>
+                <w:sz w:val="22"/>
+                <w:szCs w:val="22"/>
+                <w:shd w:val="clear" w:color="auto" w:fill="FFFFFF"/>
+                <w:lang w:val="fr-CA"/>
+              </w:rPr>
+            </w:pPr>
+            <w:r>
+              <w:rPr>
+                <w:rFonts w:ascii="Helvetica" w:hAnsi="Helvetica"/>
+                <w:sz w:val="22"/>
+                <w:szCs w:val="22"/>
+                <w:shd w:val="clear" w:color="auto" w:fill="FFFFFF"/>
+                <w:lang w:val="fr-CA"/>
+              </w:rPr>
+              <w:t>Date de remise de la note :</w:t>
+            </w:r>
+          </w:p>
+        </w:tc>
+        <w:tc>
+          <w:tcPr>
+            <w:tcW w:w="1701" w:type="dxa"/>
+            <w:shd w:val="clear" w:color="auto" w:fill="E6E6E6" w:themeFill="background1" w:themeFillShade="E6"/>
+          </w:tcPr>
+          <w:p>
+            <w:pPr>
+              <w:pStyle w:val="Default"/>
+              <w:spacing w:before="0" w:line="288" w:lineRule="auto"/>
+              <w:rPr>
+                <w:rFonts w:ascii="Helvetica" w:hAnsi="Helvetica"/>
+                <w:sz w:val="22"/>
+                <w:szCs w:val="22"/>
+                <w:shd w:val="clear" w:color="auto" w:fill="FFFFFF"/>
+                <w:lang w:val="fr-CA"/>
+              </w:rPr>
+            </w:pPr>
+          </w:p>
+        </w:tc>
+      </w:tr>
+    </w:tbl>
+    <w:p>
+      <w:pPr>
+        <w:pStyle w:val="Default"/>
+        <w:spacing w:before="0" w:line="288" w:lineRule="auto"/>
+        <w:rPr>
+          <w:rFonts w:ascii="Helvetica" w:hAnsi="Helvetica"/>
+          <w:sz w:val="22"/>
+          <w:szCs w:val="22"/>
+          <w:shd w:val="clear" w:color="auto" w:fill="FFFFFF"/>
+          <w:lang w:val="fr-CA"/>
+        </w:rPr>
+      </w:pPr>
     </w:p>
     <w:sectPr>
       <w:headerReference w:type="default" r:id="rId14"/>
@@ -5426,7 +6687,19 @@
         <w:rPr>
           <w:lang w:val="fr-CH"/>
         </w:rPr>
-        <w:t>, certaines rencontres peuvent être en ligne.</w:t>
+        <w:t xml:space="preserve">, certaines rencontres </w:t>
+      </w:r>
+      <w:r>
+        <w:rPr>
+          <w:lang w:val="fr-CH"/>
+        </w:rPr>
+        <w:t xml:space="preserve">se font </w:t>
+      </w:r>
+      <w:r>
+        <w:rPr>
+          <w:lang w:val="fr-CH"/>
+        </w:rPr>
+        <w:t>en ligne.</w:t>
       </w:r>
     </w:p>
   </w:footnote>
@@ -7197,6 +8470,22 @@
       <w:vertAlign w:val="superscript"/>
     </w:rPr>
   </w:style>
+  <w:style w:type="table" w:styleId="TableGrid">
+    <w:name w:val="Table Grid"/>
+    <w:basedOn w:val="TableNormal"/>
+    <w:uiPriority w:val="39"/>
+    <w:rsid w:val="007E2767"/>
+    <w:tblPr>
+      <w:tblBorders>
+        <w:top w:val="single" w:sz="4" w:space="0" w:color="auto"/>
+        <w:left w:val="single" w:sz="4" w:space="0" w:color="auto"/>
+        <w:bottom w:val="single" w:sz="4" w:space="0" w:color="auto"/>
+        <w:right w:val="single" w:sz="4" w:space="0" w:color="auto"/>
+        <w:insideH w:val="single" w:sz="4" w:space="0" w:color="auto"/>
+        <w:insideV w:val="single" w:sz="4" w:space="0" w:color="auto"/>
+      </w:tblBorders>
+    </w:tblPr>
+  </w:style>
 </w:styles>
 </file>
 

</xml_diff>

<commit_message>
#1 — Retrait du formulaire, réorganisation des sections et corrections mineures
</commit_message>
<xml_diff>
--- a/koseki-aide_memoire-travail_dirige-20231120.docx
+++ b/koseki-aide_memoire-travail_dirige-20231120.docx
@@ -1559,27 +1559,7 @@
           <w:szCs w:val="22"/>
           <w:lang w:val="fr-CA"/>
         </w:rPr>
-        <w:t xml:space="preserve"> Il peut toutefois contribuer à un projet </w:t>
-      </w:r>
-      <w:proofErr w:type="gramStart"/>
-      <w:r>
-        <w:rPr>
-          <w:rFonts w:ascii="Helvetica" w:hAnsi="Helvetica"/>
-          <w:sz w:val="22"/>
-          <w:szCs w:val="22"/>
-          <w:lang w:val="fr-CA"/>
-        </w:rPr>
-        <w:t>de</w:t>
-      </w:r>
-      <w:proofErr w:type="gramEnd"/>
-      <w:r>
-        <w:rPr>
-          <w:rFonts w:ascii="Helvetica" w:hAnsi="Helvetica"/>
-          <w:sz w:val="22"/>
-          <w:szCs w:val="22"/>
-          <w:lang w:val="fr-CA"/>
-        </w:rPr>
-        <w:t xml:space="preserve"> recherche </w:t>
+        <w:t xml:space="preserve"> Il peut toutefois contribuer à un projet de recherche </w:t>
       </w:r>
       <w:r>
         <w:rPr>
@@ -1791,7 +1771,7 @@
           <w:szCs w:val="22"/>
           <w:lang w:val="fr-CA"/>
         </w:rPr>
-        <w:t xml:space="preserve"> développement une programmation de recherche, d’enseignement et d’activités dans les domaines </w:t>
+        <w:t xml:space="preserve"> développe une programmation de recherche, d’enseignement et d’activités dans les domaines </w:t>
       </w:r>
       <w:r>
         <w:rPr>
@@ -1898,7 +1878,25 @@
           <w:szCs w:val="22"/>
           <w:lang w:val="fr-CA"/>
         </w:rPr>
-        <w:t xml:space="preserve">La personne qui désire réaliser son TD à la Chaire UNESCO est supervisée </w:t>
+        <w:t xml:space="preserve">La personne qui désire réaliser son TD à la Chaire UNESCO est </w:t>
+      </w:r>
+      <w:r>
+        <w:rPr>
+          <w:rFonts w:ascii="Helvetica" w:hAnsi="Helvetica"/>
+          <w:sz w:val="22"/>
+          <w:szCs w:val="22"/>
+          <w:lang w:val="fr-CA"/>
+        </w:rPr>
+        <w:t>encadrée</w:t>
+      </w:r>
+      <w:r>
+        <w:rPr>
+          <w:rFonts w:ascii="Helvetica" w:hAnsi="Helvetica"/>
+          <w:sz w:val="22"/>
+          <w:szCs w:val="22"/>
+          <w:lang w:val="fr-CA"/>
+        </w:rPr>
+        <w:t xml:space="preserve"> </w:t>
       </w:r>
       <w:r>
         <w:rPr>
@@ -2252,7 +2250,25 @@
           <w:szCs w:val="22"/>
           <w:lang w:val="fr-CA"/>
         </w:rPr>
-        <w:t xml:space="preserve">La supervision du TD </w:t>
+        <w:t>L</w:t>
+      </w:r>
+      <w:r>
+        <w:rPr>
+          <w:rFonts w:ascii="Helvetica" w:hAnsi="Helvetica"/>
+          <w:sz w:val="22"/>
+          <w:szCs w:val="22"/>
+          <w:lang w:val="fr-CA"/>
+        </w:rPr>
+        <w:t xml:space="preserve">’encadrement </w:t>
+      </w:r>
+      <w:r>
+        <w:rPr>
+          <w:rFonts w:ascii="Helvetica" w:hAnsi="Helvetica"/>
+          <w:sz w:val="22"/>
+          <w:szCs w:val="22"/>
+          <w:lang w:val="fr-CA"/>
+        </w:rPr>
+        <w:t xml:space="preserve">du TD </w:t>
       </w:r>
       <w:r>
         <w:rPr>
@@ -3417,13 +3433,914 @@
     <w:p>
       <w:pPr>
         <w:pStyle w:val="Default"/>
+        <w:spacing w:before="0" w:line="288" w:lineRule="auto"/>
+        <w:jc w:val="both"/>
+        <w:rPr>
+          <w:rFonts w:ascii="Helvetica" w:hAnsi="Helvetica"/>
+          <w:sz w:val="22"/>
+          <w:szCs w:val="22"/>
+          <w:lang w:val="fr-CA"/>
+        </w:rPr>
+      </w:pPr>
+      <w:r>
+        <w:rPr>
+          <w:rFonts w:ascii="Helvetica" w:hAnsi="Helvetica"/>
+          <w:b/>
+          <w:bCs/>
+          <w:sz w:val="22"/>
+          <w:szCs w:val="22"/>
+          <w:shd w:val="clear" w:color="auto" w:fill="FFFFFF"/>
+          <w:lang w:val="fr-CA"/>
+        </w:rPr>
+        <w:lastRenderedPageBreak/>
+        <w:t>Plan</w:t>
+      </w:r>
+      <w:r>
+        <w:rPr>
+          <w:rFonts w:ascii="Helvetica" w:hAnsi="Helvetica"/>
+          <w:b/>
+          <w:bCs/>
+          <w:sz w:val="22"/>
+          <w:szCs w:val="22"/>
+          <w:shd w:val="clear" w:color="auto" w:fill="FFFFFF"/>
+          <w:lang w:val="fr-CA"/>
+        </w:rPr>
+        <w:t>i</w:t>
+      </w:r>
+      <w:r>
+        <w:rPr>
+          <w:rFonts w:ascii="Helvetica" w:hAnsi="Helvetica"/>
+          <w:b/>
+          <w:bCs/>
+          <w:sz w:val="22"/>
+          <w:szCs w:val="22"/>
+          <w:shd w:val="clear" w:color="auto" w:fill="FFFFFF"/>
+          <w:lang w:val="fr-CA"/>
+        </w:rPr>
+        <w:t xml:space="preserve">fication </w:t>
+      </w:r>
+      <w:r>
+        <w:rPr>
+          <w:rFonts w:ascii="Helvetica" w:hAnsi="Helvetica"/>
+          <w:b/>
+          <w:bCs/>
+          <w:sz w:val="22"/>
+          <w:szCs w:val="22"/>
+          <w:shd w:val="clear" w:color="auto" w:fill="FFFFFF"/>
+          <w:lang w:val="fr-CA"/>
+        </w:rPr>
+        <w:t>du TD</w:t>
+      </w:r>
+    </w:p>
+    <w:p>
+      <w:pPr>
+        <w:pStyle w:val="Default"/>
+        <w:spacing w:before="0" w:line="288" w:lineRule="auto"/>
+        <w:jc w:val="both"/>
+        <w:rPr>
+          <w:rFonts w:ascii="Helvetica" w:hAnsi="Helvetica"/>
+          <w:sz w:val="22"/>
+          <w:szCs w:val="22"/>
+          <w:shd w:val="clear" w:color="auto" w:fill="FFFFFF"/>
+          <w:lang w:val="fr-CA"/>
+        </w:rPr>
+      </w:pPr>
+      <w:r>
+        <w:rPr>
+          <w:rFonts w:ascii="Helvetica" w:hAnsi="Helvetica"/>
+          <w:sz w:val="22"/>
+          <w:szCs w:val="22"/>
+          <w:shd w:val="clear" w:color="auto" w:fill="FFFFFF"/>
+          <w:lang w:val="fr-CA"/>
+        </w:rPr>
+        <w:t>Le TD fait l’objet d’une planification</w:t>
+      </w:r>
+      <w:r>
+        <w:rPr>
+          <w:rFonts w:ascii="Helvetica" w:hAnsi="Helvetica"/>
+          <w:sz w:val="22"/>
+          <w:szCs w:val="22"/>
+          <w:shd w:val="clear" w:color="auto" w:fill="FFFFFF"/>
+          <w:lang w:val="fr-CA"/>
+        </w:rPr>
+        <w:t xml:space="preserve"> précise</w:t>
+      </w:r>
+      <w:r>
+        <w:rPr>
+          <w:rFonts w:ascii="Helvetica" w:hAnsi="Helvetica"/>
+          <w:sz w:val="22"/>
+          <w:szCs w:val="22"/>
+          <w:shd w:val="clear" w:color="auto" w:fill="FFFFFF"/>
+          <w:lang w:val="fr-CA"/>
+        </w:rPr>
+        <w:t xml:space="preserve"> et minutieuse et d’un suivi de l’avancement </w:t>
+      </w:r>
+      <w:r>
+        <w:rPr>
+          <w:rFonts w:ascii="Helvetica" w:hAnsi="Helvetica"/>
+          <w:sz w:val="22"/>
+          <w:szCs w:val="22"/>
+          <w:shd w:val="clear" w:color="auto" w:fill="FFFFFF"/>
+          <w:lang w:val="fr-CA"/>
+        </w:rPr>
+        <w:t>sous la responsabilité de la personne étudiante</w:t>
+      </w:r>
+      <w:r>
+        <w:rPr>
+          <w:rFonts w:ascii="Helvetica" w:hAnsi="Helvetica"/>
+          <w:sz w:val="22"/>
+          <w:szCs w:val="22"/>
+          <w:shd w:val="clear" w:color="auto" w:fill="FFFFFF"/>
+          <w:lang w:val="fr-CA"/>
+        </w:rPr>
+        <w:t>.</w:t>
+      </w:r>
+      <w:r>
+        <w:rPr>
+          <w:rFonts w:ascii="Helvetica" w:hAnsi="Helvetica"/>
+          <w:sz w:val="22"/>
+          <w:szCs w:val="22"/>
+          <w:shd w:val="clear" w:color="auto" w:fill="FFFFFF"/>
+          <w:lang w:val="fr-CA"/>
+        </w:rPr>
+        <w:t xml:space="preserve"> Le calendrier suivant se base sur </w:t>
+      </w:r>
+      <w:r>
+        <w:rPr>
+          <w:rFonts w:ascii="Helvetica" w:hAnsi="Helvetica"/>
+          <w:sz w:val="22"/>
+          <w:szCs w:val="22"/>
+          <w:shd w:val="clear" w:color="auto" w:fill="FFFFFF"/>
+          <w:lang w:val="fr-CA"/>
+        </w:rPr>
+        <w:t xml:space="preserve">deux </w:t>
+      </w:r>
+      <w:r>
+        <w:rPr>
+          <w:rFonts w:ascii="Helvetica" w:hAnsi="Helvetica"/>
+          <w:sz w:val="22"/>
+          <w:szCs w:val="22"/>
+          <w:shd w:val="clear" w:color="auto" w:fill="FFFFFF"/>
+          <w:lang w:val="fr-CA"/>
+        </w:rPr>
+        <w:t>trimestre</w:t>
+      </w:r>
+      <w:r>
+        <w:rPr>
+          <w:rFonts w:ascii="Helvetica" w:hAnsi="Helvetica"/>
+          <w:sz w:val="22"/>
+          <w:szCs w:val="22"/>
+          <w:shd w:val="clear" w:color="auto" w:fill="FFFFFF"/>
+          <w:lang w:val="fr-CA"/>
+        </w:rPr>
+        <w:t>s</w:t>
+      </w:r>
+      <w:r>
+        <w:rPr>
+          <w:rFonts w:ascii="Helvetica" w:hAnsi="Helvetica"/>
+          <w:sz w:val="22"/>
+          <w:szCs w:val="22"/>
+          <w:shd w:val="clear" w:color="auto" w:fill="FFFFFF"/>
+          <w:lang w:val="fr-CA"/>
+        </w:rPr>
+        <w:t xml:space="preserve"> </w:t>
+      </w:r>
+      <w:r>
+        <w:rPr>
+          <w:rFonts w:ascii="Helvetica" w:hAnsi="Helvetica"/>
+          <w:sz w:val="22"/>
+          <w:szCs w:val="22"/>
+          <w:shd w:val="clear" w:color="auto" w:fill="FFFFFF"/>
+          <w:lang w:val="fr-CA"/>
+        </w:rPr>
+        <w:t>(32</w:t>
+      </w:r>
+      <w:r>
+        <w:rPr>
+          <w:rFonts w:ascii="Helvetica" w:hAnsi="Helvetica"/>
+          <w:sz w:val="22"/>
+          <w:szCs w:val="22"/>
+          <w:shd w:val="clear" w:color="auto" w:fill="FFFFFF"/>
+          <w:lang w:val="fr-CA"/>
+        </w:rPr>
+        <w:t xml:space="preserve"> semaines</w:t>
+      </w:r>
+      <w:r>
+        <w:rPr>
+          <w:rFonts w:ascii="Helvetica" w:hAnsi="Helvetica"/>
+          <w:sz w:val="22"/>
+          <w:szCs w:val="22"/>
+          <w:shd w:val="clear" w:color="auto" w:fill="FFFFFF"/>
+          <w:lang w:val="fr-CA"/>
+        </w:rPr>
+        <w:t>)</w:t>
+      </w:r>
+      <w:r>
+        <w:rPr>
+          <w:rFonts w:ascii="Helvetica" w:hAnsi="Helvetica"/>
+          <w:sz w:val="22"/>
+          <w:szCs w:val="22"/>
+          <w:shd w:val="clear" w:color="auto" w:fill="FFFFFF"/>
+          <w:lang w:val="fr-CA"/>
+        </w:rPr>
+        <w:t>.</w:t>
+      </w:r>
+      <w:r>
+        <w:rPr>
+          <w:rFonts w:ascii="Helvetica" w:hAnsi="Helvetica"/>
+          <w:sz w:val="22"/>
+          <w:szCs w:val="22"/>
+          <w:shd w:val="clear" w:color="auto" w:fill="FFFFFF"/>
+          <w:lang w:val="fr-CA"/>
+        </w:rPr>
+        <w:t xml:space="preserve"> </w:t>
+      </w:r>
+      <w:r>
+        <w:rPr>
+          <w:rFonts w:ascii="Helvetica" w:hAnsi="Helvetica"/>
+          <w:sz w:val="22"/>
+          <w:szCs w:val="22"/>
+          <w:shd w:val="clear" w:color="auto" w:fill="FFFFFF"/>
+          <w:lang w:val="fr-CA"/>
+        </w:rPr>
+        <w:t>Il est toutefois possible de réaliser le TD sur une plus courte période.</w:t>
+      </w:r>
+    </w:p>
+    <w:p>
+      <w:pPr>
+        <w:pStyle w:val="Default"/>
+        <w:spacing w:before="0" w:line="288" w:lineRule="auto"/>
+        <w:jc w:val="both"/>
+        <w:rPr>
+          <w:rFonts w:ascii="Helvetica" w:hAnsi="Helvetica"/>
+          <w:sz w:val="22"/>
+          <w:szCs w:val="22"/>
+          <w:shd w:val="clear" w:color="auto" w:fill="FFFFFF"/>
+          <w:lang w:val="fr-CA"/>
+        </w:rPr>
+      </w:pPr>
+    </w:p>
+    <w:p>
+      <w:pPr>
+        <w:pStyle w:val="Default"/>
+        <w:spacing w:before="0" w:line="288" w:lineRule="auto"/>
+        <w:jc w:val="both"/>
+        <w:rPr>
+          <w:rFonts w:ascii="Helvetica" w:hAnsi="Helvetica"/>
+          <w:sz w:val="22"/>
+          <w:szCs w:val="22"/>
+          <w:u w:val="single"/>
+          <w:shd w:val="clear" w:color="auto" w:fill="FFFFFF"/>
+          <w:lang w:val="fr-CA"/>
+        </w:rPr>
+      </w:pPr>
+      <w:r>
+        <w:rPr>
+          <w:rFonts w:ascii="Helvetica" w:hAnsi="Helvetica"/>
+          <w:sz w:val="22"/>
+          <w:szCs w:val="22"/>
+          <w:u w:val="single"/>
+          <w:shd w:val="clear" w:color="auto" w:fill="FFFFFF"/>
+          <w:lang w:val="fr-CA"/>
+        </w:rPr>
+        <w:t>Semestre 1</w:t>
+      </w:r>
+    </w:p>
+    <w:p>
+      <w:pPr>
+        <w:pStyle w:val="Default"/>
         <w:numPr>
           <w:ilvl w:val="0"/>
-          <w:numId w:val="1"/>
+          <w:numId w:val="2"/>
         </w:numPr>
         <w:spacing w:before="0" w:line="288" w:lineRule="auto"/>
-        <w:ind w:left="0" w:firstLine="0"/>
+        <w:ind w:left="357" w:hanging="357"/>
         <w:jc w:val="both"/>
+        <w:rPr>
+          <w:rFonts w:ascii="Helvetica" w:hAnsi="Helvetica"/>
+          <w:sz w:val="22"/>
+          <w:szCs w:val="22"/>
+          <w:shd w:val="clear" w:color="auto" w:fill="FFFFFF"/>
+          <w:lang w:val="fr-CA"/>
+        </w:rPr>
+      </w:pPr>
+      <w:r>
+        <w:rPr>
+          <w:rFonts w:ascii="Helvetica" w:hAnsi="Helvetica"/>
+          <w:sz w:val="22"/>
+          <w:szCs w:val="22"/>
+          <w:shd w:val="clear" w:color="auto" w:fill="FFFFFF"/>
+          <w:lang w:val="fr-CA"/>
+        </w:rPr>
+        <w:t xml:space="preserve">Semaine 1 </w:t>
+      </w:r>
+      <w:r>
+        <w:rPr>
+          <w:rFonts w:ascii="Helvetica" w:hAnsi="Helvetica"/>
+          <w:sz w:val="22"/>
+          <w:szCs w:val="22"/>
+          <w:shd w:val="clear" w:color="auto" w:fill="FFFFFF"/>
+          <w:lang w:val="fr-CA"/>
+        </w:rPr>
+        <w:t>:</w:t>
+      </w:r>
+      <w:r>
+        <w:rPr>
+          <w:rFonts w:ascii="Helvetica" w:hAnsi="Helvetica"/>
+          <w:sz w:val="22"/>
+          <w:szCs w:val="22"/>
+          <w:shd w:val="clear" w:color="auto" w:fill="FFFFFF"/>
+          <w:lang w:val="fr-CA"/>
+        </w:rPr>
+        <w:t xml:space="preserve"> </w:t>
+      </w:r>
+      <w:r>
+        <w:rPr>
+          <w:rFonts w:ascii="Helvetica" w:hAnsi="Helvetica"/>
+          <w:sz w:val="22"/>
+          <w:szCs w:val="22"/>
+          <w:shd w:val="clear" w:color="auto" w:fill="FFFFFF"/>
+          <w:lang w:val="fr-CA"/>
+        </w:rPr>
+        <w:t xml:space="preserve">Signature du formulaire </w:t>
+      </w:r>
+      <w:r>
+        <w:rPr>
+          <w:rFonts w:ascii="Helvetica" w:hAnsi="Helvetica"/>
+          <w:i/>
+          <w:iCs/>
+          <w:sz w:val="22"/>
+          <w:szCs w:val="22"/>
+          <w:shd w:val="clear" w:color="auto" w:fill="FFFFFF"/>
+          <w:lang w:val="fr-CA"/>
+        </w:rPr>
+        <w:t>Enregistrement du directeur de recherche</w:t>
+      </w:r>
+    </w:p>
+    <w:p>
+      <w:pPr>
+        <w:pStyle w:val="Default"/>
+        <w:numPr>
+          <w:ilvl w:val="0"/>
+          <w:numId w:val="2"/>
+        </w:numPr>
+        <w:spacing w:before="0" w:line="288" w:lineRule="auto"/>
+        <w:ind w:left="357" w:hanging="357"/>
+        <w:rPr>
+          <w:rFonts w:ascii="Helvetica" w:hAnsi="Helvetica"/>
+          <w:sz w:val="22"/>
+          <w:szCs w:val="22"/>
+          <w:shd w:val="clear" w:color="auto" w:fill="FFFFFF"/>
+          <w:lang w:val="fr-CA"/>
+        </w:rPr>
+      </w:pPr>
+      <w:r>
+        <w:rPr>
+          <w:rFonts w:ascii="Helvetica" w:hAnsi="Helvetica"/>
+          <w:sz w:val="22"/>
+          <w:szCs w:val="22"/>
+          <w:shd w:val="clear" w:color="auto" w:fill="FFFFFF"/>
+          <w:lang w:val="fr-CA"/>
+        </w:rPr>
+        <w:t xml:space="preserve">Semaine </w:t>
+      </w:r>
+      <w:r>
+        <w:rPr>
+          <w:rFonts w:ascii="Helvetica" w:hAnsi="Helvetica"/>
+          <w:sz w:val="22"/>
+          <w:szCs w:val="22"/>
+          <w:shd w:val="clear" w:color="auto" w:fill="FFFFFF"/>
+          <w:lang w:val="fr-CA"/>
+        </w:rPr>
+        <w:t>2</w:t>
+      </w:r>
+      <w:r>
+        <w:rPr>
+          <w:rFonts w:ascii="Helvetica" w:hAnsi="Helvetica"/>
+          <w:sz w:val="22"/>
+          <w:szCs w:val="22"/>
+          <w:shd w:val="clear" w:color="auto" w:fill="FFFFFF"/>
+          <w:lang w:val="fr-CA"/>
+        </w:rPr>
+        <w:t xml:space="preserve"> </w:t>
+      </w:r>
+      <w:r>
+        <w:rPr>
+          <w:rFonts w:ascii="Helvetica" w:hAnsi="Helvetica"/>
+          <w:sz w:val="22"/>
+          <w:szCs w:val="22"/>
+          <w:shd w:val="clear" w:color="auto" w:fill="FFFFFF"/>
+          <w:lang w:val="fr-CA"/>
+        </w:rPr>
+        <w:t>:</w:t>
+      </w:r>
+      <w:r>
+        <w:rPr>
+          <w:rFonts w:ascii="Helvetica" w:hAnsi="Helvetica"/>
+          <w:sz w:val="22"/>
+          <w:szCs w:val="22"/>
+          <w:shd w:val="clear" w:color="auto" w:fill="FFFFFF"/>
+          <w:lang w:val="fr-CA"/>
+        </w:rPr>
+        <w:t xml:space="preserve"> Soumission du résumé du </w:t>
+      </w:r>
+      <w:r>
+        <w:rPr>
+          <w:rFonts w:ascii="Helvetica" w:hAnsi="Helvetica"/>
+          <w:sz w:val="22"/>
+          <w:szCs w:val="22"/>
+          <w:shd w:val="clear" w:color="auto" w:fill="FFFFFF"/>
+          <w:lang w:val="fr-CA"/>
+        </w:rPr>
+        <w:t>projet d</w:t>
+      </w:r>
+      <w:r>
+        <w:rPr>
+          <w:rFonts w:ascii="Helvetica" w:hAnsi="Helvetica"/>
+          <w:sz w:val="22"/>
+          <w:szCs w:val="22"/>
+          <w:shd w:val="clear" w:color="auto" w:fill="FFFFFF"/>
+          <w:lang w:val="fr-CA"/>
+        </w:rPr>
+        <w:t xml:space="preserve">e </w:t>
+      </w:r>
+      <w:r>
+        <w:rPr>
+          <w:rFonts w:ascii="Helvetica" w:hAnsi="Helvetica"/>
+          <w:sz w:val="22"/>
+          <w:szCs w:val="22"/>
+          <w:shd w:val="clear" w:color="auto" w:fill="FFFFFF"/>
+          <w:lang w:val="fr-CA"/>
+        </w:rPr>
+        <w:t>TD</w:t>
+      </w:r>
+      <w:r>
+        <w:rPr>
+          <w:rFonts w:ascii="Helvetica" w:hAnsi="Helvetica"/>
+          <w:sz w:val="22"/>
+          <w:szCs w:val="22"/>
+          <w:shd w:val="clear" w:color="auto" w:fill="FFFFFF"/>
+          <w:lang w:val="fr-CA"/>
+        </w:rPr>
+        <w:t xml:space="preserve"> (délai de relecture d</w:t>
+      </w:r>
+      <w:r>
+        <w:rPr>
+          <w:rFonts w:ascii="Helvetica" w:hAnsi="Helvetica"/>
+          <w:sz w:val="22"/>
+          <w:szCs w:val="22"/>
+          <w:shd w:val="clear" w:color="auto" w:fill="FFFFFF"/>
+          <w:lang w:val="fr-CA"/>
+        </w:rPr>
+        <w:t xml:space="preserve">e </w:t>
+      </w:r>
+      <w:r>
+        <w:rPr>
+          <w:rFonts w:ascii="Helvetica" w:hAnsi="Helvetica"/>
+          <w:sz w:val="22"/>
+          <w:szCs w:val="22"/>
+          <w:shd w:val="clear" w:color="auto" w:fill="FFFFFF"/>
+          <w:lang w:val="fr-CA"/>
+        </w:rPr>
+        <w:t>1</w:t>
+      </w:r>
+      <w:r>
+        <w:rPr>
+          <w:rFonts w:ascii="Helvetica" w:hAnsi="Helvetica"/>
+          <w:sz w:val="22"/>
+          <w:szCs w:val="22"/>
+          <w:shd w:val="clear" w:color="auto" w:fill="FFFFFF"/>
+          <w:lang w:val="fr-CA"/>
+        </w:rPr>
+        <w:t xml:space="preserve"> semaine</w:t>
+      </w:r>
+      <w:r>
+        <w:rPr>
+          <w:rFonts w:ascii="Helvetica" w:hAnsi="Helvetica"/>
+          <w:sz w:val="22"/>
+          <w:szCs w:val="22"/>
+          <w:shd w:val="clear" w:color="auto" w:fill="FFFFFF"/>
+          <w:lang w:val="fr-CA"/>
+        </w:rPr>
+        <w:t>)</w:t>
+      </w:r>
+    </w:p>
+    <w:p>
+      <w:pPr>
+        <w:pStyle w:val="Default"/>
+        <w:numPr>
+          <w:ilvl w:val="0"/>
+          <w:numId w:val="2"/>
+        </w:numPr>
+        <w:spacing w:before="0" w:line="288" w:lineRule="auto"/>
+        <w:ind w:left="357" w:hanging="357"/>
+        <w:rPr>
+          <w:rFonts w:ascii="Helvetica" w:hAnsi="Helvetica"/>
+          <w:sz w:val="22"/>
+          <w:szCs w:val="22"/>
+          <w:shd w:val="clear" w:color="auto" w:fill="FFFFFF"/>
+          <w:lang w:val="fr-CA"/>
+        </w:rPr>
+      </w:pPr>
+      <w:r>
+        <w:rPr>
+          <w:rFonts w:ascii="Helvetica" w:hAnsi="Helvetica"/>
+          <w:sz w:val="22"/>
+          <w:szCs w:val="22"/>
+          <w:shd w:val="clear" w:color="auto" w:fill="FFFFFF"/>
+          <w:lang w:val="fr-CA"/>
+        </w:rPr>
+        <w:t xml:space="preserve">Semaine </w:t>
+      </w:r>
+      <w:r>
+        <w:rPr>
+          <w:rFonts w:ascii="Helvetica" w:hAnsi="Helvetica"/>
+          <w:sz w:val="22"/>
+          <w:szCs w:val="22"/>
+          <w:shd w:val="clear" w:color="auto" w:fill="FFFFFF"/>
+          <w:lang w:val="fr-CA"/>
+        </w:rPr>
+        <w:t>6</w:t>
+      </w:r>
+      <w:r>
+        <w:rPr>
+          <w:rFonts w:ascii="Helvetica" w:hAnsi="Helvetica"/>
+          <w:sz w:val="22"/>
+          <w:szCs w:val="22"/>
+          <w:shd w:val="clear" w:color="auto" w:fill="FFFFFF"/>
+          <w:lang w:val="fr-CA"/>
+        </w:rPr>
+        <w:t xml:space="preserve"> : Soumission de </w:t>
+      </w:r>
+      <w:r>
+        <w:rPr>
+          <w:rFonts w:ascii="Helvetica" w:hAnsi="Helvetica"/>
+          <w:sz w:val="22"/>
+          <w:szCs w:val="22"/>
+          <w:lang w:val="fr-CA"/>
+        </w:rPr>
+        <w:t>la section qui décrit la démarche (délai de relecture de 2 semaines)</w:t>
+      </w:r>
+    </w:p>
+    <w:p>
+      <w:pPr>
+        <w:pStyle w:val="Default"/>
+        <w:spacing w:before="0" w:line="288" w:lineRule="auto"/>
+        <w:rPr>
+          <w:rFonts w:ascii="Helvetica" w:hAnsi="Helvetica"/>
+          <w:sz w:val="22"/>
+          <w:szCs w:val="22"/>
+          <w:shd w:val="clear" w:color="auto" w:fill="FFFFFF"/>
+          <w:lang w:val="fr-CA"/>
+        </w:rPr>
+      </w:pPr>
+    </w:p>
+    <w:p>
+      <w:pPr>
+        <w:pStyle w:val="Default"/>
+        <w:spacing w:before="0" w:line="288" w:lineRule="auto"/>
+        <w:rPr>
+          <w:rFonts w:ascii="Helvetica" w:hAnsi="Helvetica"/>
+          <w:sz w:val="22"/>
+          <w:szCs w:val="22"/>
+          <w:u w:val="single"/>
+          <w:shd w:val="clear" w:color="auto" w:fill="FFFFFF"/>
+          <w:lang w:val="fr-CA"/>
+        </w:rPr>
+      </w:pPr>
+      <w:r>
+        <w:rPr>
+          <w:rFonts w:ascii="Helvetica" w:hAnsi="Helvetica"/>
+          <w:sz w:val="22"/>
+          <w:szCs w:val="22"/>
+          <w:u w:val="single"/>
+          <w:lang w:val="fr-CA"/>
+        </w:rPr>
+        <w:t>Semestre 2</w:t>
+      </w:r>
+    </w:p>
+    <w:p>
+      <w:pPr>
+        <w:pStyle w:val="Default"/>
+        <w:numPr>
+          <w:ilvl w:val="0"/>
+          <w:numId w:val="2"/>
+        </w:numPr>
+        <w:spacing w:before="0" w:line="288" w:lineRule="auto"/>
+        <w:ind w:left="357" w:hanging="357"/>
+        <w:rPr>
+          <w:rFonts w:ascii="Helvetica" w:hAnsi="Helvetica"/>
+          <w:sz w:val="22"/>
+          <w:szCs w:val="22"/>
+          <w:shd w:val="clear" w:color="auto" w:fill="FFFFFF"/>
+          <w:lang w:val="fr-CA"/>
+        </w:rPr>
+      </w:pPr>
+      <w:r>
+        <w:rPr>
+          <w:rFonts w:ascii="Helvetica" w:hAnsi="Helvetica"/>
+          <w:sz w:val="22"/>
+          <w:szCs w:val="22"/>
+          <w:lang w:val="fr-CA"/>
+        </w:rPr>
+        <w:t xml:space="preserve">Semaine </w:t>
+      </w:r>
+      <w:r>
+        <w:rPr>
+          <w:rFonts w:ascii="Helvetica" w:hAnsi="Helvetica"/>
+          <w:sz w:val="22"/>
+          <w:szCs w:val="22"/>
+          <w:lang w:val="fr-CA"/>
+        </w:rPr>
+        <w:t>2</w:t>
+      </w:r>
+      <w:r>
+        <w:rPr>
+          <w:rFonts w:ascii="Helvetica" w:hAnsi="Helvetica"/>
+          <w:sz w:val="22"/>
+          <w:szCs w:val="22"/>
+          <w:lang w:val="fr-CA"/>
+        </w:rPr>
+        <w:t xml:space="preserve"> : Soumission de la </w:t>
+      </w:r>
+      <w:r>
+        <w:rPr>
+          <w:rFonts w:ascii="Helvetica" w:hAnsi="Helvetica"/>
+          <w:sz w:val="22"/>
+          <w:szCs w:val="22"/>
+          <w:lang w:val="fr-CA"/>
+        </w:rPr>
+        <w:t xml:space="preserve">section qui présente le produit (délai de relecture de </w:t>
+      </w:r>
+      <w:r>
+        <w:rPr>
+          <w:rFonts w:ascii="Helvetica" w:hAnsi="Helvetica"/>
+          <w:sz w:val="22"/>
+          <w:szCs w:val="22"/>
+          <w:lang w:val="fr-CA"/>
+        </w:rPr>
+        <w:t>2</w:t>
+      </w:r>
+      <w:r>
+        <w:rPr>
+          <w:rFonts w:ascii="Helvetica" w:hAnsi="Helvetica"/>
+          <w:sz w:val="22"/>
+          <w:szCs w:val="22"/>
+          <w:lang w:val="fr-CA"/>
+        </w:rPr>
+        <w:t xml:space="preserve"> semaines)</w:t>
+      </w:r>
+    </w:p>
+    <w:p>
+      <w:pPr>
+        <w:pStyle w:val="Default"/>
+        <w:numPr>
+          <w:ilvl w:val="0"/>
+          <w:numId w:val="2"/>
+        </w:numPr>
+        <w:spacing w:before="0" w:line="288" w:lineRule="auto"/>
+        <w:ind w:left="357" w:hanging="357"/>
+        <w:rPr>
+          <w:rFonts w:ascii="Helvetica" w:hAnsi="Helvetica"/>
+          <w:sz w:val="22"/>
+          <w:szCs w:val="22"/>
+          <w:shd w:val="clear" w:color="auto" w:fill="FFFFFF"/>
+          <w:lang w:val="fr-CA"/>
+        </w:rPr>
+      </w:pPr>
+      <w:r>
+        <w:rPr>
+          <w:rFonts w:ascii="Helvetica" w:hAnsi="Helvetica"/>
+          <w:sz w:val="22"/>
+          <w:szCs w:val="22"/>
+          <w:lang w:val="fr-CA"/>
+        </w:rPr>
+        <w:t xml:space="preserve">Semaine </w:t>
+      </w:r>
+      <w:r>
+        <w:rPr>
+          <w:rFonts w:ascii="Helvetica" w:hAnsi="Helvetica"/>
+          <w:sz w:val="22"/>
+          <w:szCs w:val="22"/>
+          <w:lang w:val="fr-CA"/>
+        </w:rPr>
+        <w:t>6</w:t>
+      </w:r>
+      <w:r>
+        <w:rPr>
+          <w:rFonts w:ascii="Helvetica" w:hAnsi="Helvetica"/>
+          <w:sz w:val="22"/>
+          <w:szCs w:val="22"/>
+          <w:lang w:val="fr-CA"/>
+        </w:rPr>
+        <w:t xml:space="preserve"> : Soumission de la version </w:t>
+      </w:r>
+      <w:r>
+        <w:rPr>
+          <w:rFonts w:ascii="Helvetica" w:hAnsi="Helvetica"/>
+          <w:sz w:val="22"/>
+          <w:szCs w:val="22"/>
+          <w:lang w:val="fr-CA"/>
+        </w:rPr>
+        <w:t xml:space="preserve">complète du manuscrit (délai de </w:t>
+      </w:r>
+      <w:r>
+        <w:rPr>
+          <w:rFonts w:ascii="Helvetica" w:hAnsi="Helvetica"/>
+          <w:sz w:val="22"/>
+          <w:szCs w:val="22"/>
+          <w:lang w:val="fr-CA"/>
+        </w:rPr>
+        <w:t>re</w:t>
+      </w:r>
+      <w:r>
+        <w:rPr>
+          <w:rFonts w:ascii="Helvetica" w:hAnsi="Helvetica"/>
+          <w:sz w:val="22"/>
+          <w:szCs w:val="22"/>
+          <w:lang w:val="fr-CA"/>
+        </w:rPr>
+        <w:t>le</w:t>
+      </w:r>
+      <w:r>
+        <w:rPr>
+          <w:rFonts w:ascii="Helvetica" w:hAnsi="Helvetica"/>
+          <w:sz w:val="22"/>
+          <w:szCs w:val="22"/>
+          <w:lang w:val="fr-CA"/>
+        </w:rPr>
+        <w:t xml:space="preserve">cture de </w:t>
+      </w:r>
+      <w:r>
+        <w:rPr>
+          <w:rFonts w:ascii="Helvetica" w:hAnsi="Helvetica"/>
+          <w:sz w:val="22"/>
+          <w:szCs w:val="22"/>
+          <w:lang w:val="fr-CA"/>
+        </w:rPr>
+        <w:t>4</w:t>
+      </w:r>
+      <w:r>
+        <w:rPr>
+          <w:rFonts w:ascii="Helvetica" w:hAnsi="Helvetica"/>
+          <w:sz w:val="22"/>
+          <w:szCs w:val="22"/>
+          <w:lang w:val="fr-CA"/>
+        </w:rPr>
+        <w:t xml:space="preserve"> semaines)</w:t>
+      </w:r>
+    </w:p>
+    <w:p>
+      <w:pPr>
+        <w:pStyle w:val="Default"/>
+        <w:numPr>
+          <w:ilvl w:val="0"/>
+          <w:numId w:val="2"/>
+        </w:numPr>
+        <w:spacing w:before="0" w:line="288" w:lineRule="auto"/>
+        <w:ind w:left="357" w:hanging="357"/>
+        <w:rPr>
+          <w:rFonts w:ascii="Helvetica" w:hAnsi="Helvetica"/>
+          <w:sz w:val="22"/>
+          <w:szCs w:val="22"/>
+          <w:shd w:val="clear" w:color="auto" w:fill="FFFFFF"/>
+          <w:lang w:val="fr-CA"/>
+        </w:rPr>
+      </w:pPr>
+      <w:r>
+        <w:rPr>
+          <w:rFonts w:ascii="Helvetica" w:hAnsi="Helvetica"/>
+          <w:sz w:val="22"/>
+          <w:szCs w:val="22"/>
+          <w:shd w:val="clear" w:color="auto" w:fill="FFFFFF"/>
+          <w:lang w:val="fr-CA"/>
+        </w:rPr>
+        <w:t xml:space="preserve">Semaine </w:t>
+      </w:r>
+      <w:r>
+        <w:rPr>
+          <w:rFonts w:ascii="Helvetica" w:hAnsi="Helvetica"/>
+          <w:sz w:val="22"/>
+          <w:szCs w:val="22"/>
+          <w:shd w:val="clear" w:color="auto" w:fill="FFFFFF"/>
+          <w:lang w:val="fr-CA"/>
+        </w:rPr>
+        <w:t>12</w:t>
+      </w:r>
+      <w:r>
+        <w:rPr>
+          <w:rFonts w:ascii="Helvetica" w:hAnsi="Helvetica"/>
+          <w:sz w:val="22"/>
+          <w:szCs w:val="22"/>
+          <w:shd w:val="clear" w:color="auto" w:fill="FFFFFF"/>
+          <w:lang w:val="fr-CA"/>
+        </w:rPr>
+        <w:t xml:space="preserve"> : Soumission finale du TD (délai d’évaluation </w:t>
+      </w:r>
+      <w:r>
+        <w:rPr>
+          <w:rFonts w:ascii="Helvetica" w:hAnsi="Helvetica"/>
+          <w:sz w:val="22"/>
+          <w:szCs w:val="22"/>
+          <w:shd w:val="clear" w:color="auto" w:fill="FFFFFF"/>
+          <w:lang w:val="fr-CA"/>
+        </w:rPr>
+        <w:t xml:space="preserve">de </w:t>
+      </w:r>
+      <w:r>
+        <w:rPr>
+          <w:rFonts w:ascii="Helvetica" w:hAnsi="Helvetica"/>
+          <w:sz w:val="22"/>
+          <w:szCs w:val="22"/>
+          <w:shd w:val="clear" w:color="auto" w:fill="FFFFFF"/>
+          <w:lang w:val="fr-CA"/>
+        </w:rPr>
+        <w:t>4</w:t>
+      </w:r>
+      <w:r>
+        <w:rPr>
+          <w:rFonts w:ascii="Helvetica" w:hAnsi="Helvetica"/>
+          <w:sz w:val="22"/>
+          <w:szCs w:val="22"/>
+          <w:shd w:val="clear" w:color="auto" w:fill="FFFFFF"/>
+          <w:lang w:val="fr-CA"/>
+        </w:rPr>
+        <w:t xml:space="preserve"> semaines)</w:t>
+      </w:r>
+    </w:p>
+    <w:p>
+      <w:pPr>
+        <w:pStyle w:val="Default"/>
+        <w:numPr>
+          <w:ilvl w:val="0"/>
+          <w:numId w:val="2"/>
+        </w:numPr>
+        <w:spacing w:before="0" w:line="288" w:lineRule="auto"/>
+        <w:ind w:left="357" w:hanging="357"/>
+        <w:rPr>
+          <w:rFonts w:ascii="Helvetica" w:hAnsi="Helvetica"/>
+          <w:sz w:val="22"/>
+          <w:szCs w:val="22"/>
+          <w:shd w:val="clear" w:color="auto" w:fill="FFFFFF"/>
+          <w:lang w:val="fr-CA"/>
+        </w:rPr>
+      </w:pPr>
+      <w:r>
+        <w:rPr>
+          <w:rFonts w:ascii="Helvetica" w:hAnsi="Helvetica"/>
+          <w:sz w:val="22"/>
+          <w:szCs w:val="22"/>
+          <w:shd w:val="clear" w:color="auto" w:fill="FFFFFF"/>
+          <w:lang w:val="fr-CA"/>
+        </w:rPr>
+        <w:t xml:space="preserve">Semaine </w:t>
+      </w:r>
+      <w:r>
+        <w:rPr>
+          <w:rFonts w:ascii="Helvetica" w:hAnsi="Helvetica"/>
+          <w:sz w:val="22"/>
+          <w:szCs w:val="22"/>
+          <w:shd w:val="clear" w:color="auto" w:fill="FFFFFF"/>
+          <w:lang w:val="fr-CA"/>
+        </w:rPr>
+        <w:t>16</w:t>
+      </w:r>
+      <w:r>
+        <w:rPr>
+          <w:rFonts w:ascii="Helvetica" w:hAnsi="Helvetica"/>
+          <w:sz w:val="22"/>
+          <w:szCs w:val="22"/>
+          <w:shd w:val="clear" w:color="auto" w:fill="FFFFFF"/>
+          <w:lang w:val="fr-CA"/>
+        </w:rPr>
+        <w:t xml:space="preserve"> : </w:t>
+      </w:r>
+      <w:r>
+        <w:rPr>
+          <w:rFonts w:ascii="Helvetica" w:hAnsi="Helvetica"/>
+          <w:sz w:val="22"/>
+          <w:szCs w:val="22"/>
+          <w:shd w:val="clear" w:color="auto" w:fill="FFFFFF"/>
+          <w:lang w:val="fr-CA"/>
+        </w:rPr>
+        <w:t>Remise de la note</w:t>
+      </w:r>
+    </w:p>
+    <w:p>
+      <w:pPr>
+        <w:pStyle w:val="Default"/>
+        <w:spacing w:before="0" w:line="288" w:lineRule="auto"/>
+        <w:rPr>
+          <w:rFonts w:ascii="Helvetica" w:hAnsi="Helvetica"/>
+          <w:sz w:val="22"/>
+          <w:szCs w:val="22"/>
+          <w:shd w:val="clear" w:color="auto" w:fill="FFFFFF"/>
+          <w:lang w:val="fr-CA"/>
+        </w:rPr>
+      </w:pPr>
+    </w:p>
+    <w:p>
+      <w:pPr>
         <w:rPr>
           <w:rFonts w:ascii="Helvetica" w:hAnsi="Helvetica"/>
           <w:b/>
@@ -3434,17 +4351,31 @@
           <w:lang w:val="fr-CA"/>
         </w:rPr>
       </w:pPr>
-      <w:r>
-        <w:rPr>
-          <w:rFonts w:ascii="Helvetica" w:hAnsi="Helvetica"/>
+    </w:p>
+    <w:p>
+      <w:pPr>
+        <w:rPr>
+          <w:rFonts w:ascii="Helvetica" w:eastAsia="Helvetica Neue" w:hAnsi="Helvetica" w:cs="Helvetica Neue"/>
           <w:b/>
           <w:bCs/>
-          <w:sz w:val="22"/>
-          <w:szCs w:val="22"/>
-          <w:shd w:val="clear" w:color="auto" w:fill="FFFFFF"/>
-          <w:lang w:val="fr-CA"/>
-        </w:rPr>
-        <w:lastRenderedPageBreak/>
+          <w:color w:val="000000"/>
+          <w:sz w:val="22"/>
+          <w:szCs w:val="22"/>
+          <w:u w:color="000000"/>
+          <w:shd w:val="clear" w:color="auto" w:fill="FFFFFF"/>
+          <w:lang w:val="fr-CA" w:eastAsia="zh-CN"/>
+        </w:rPr>
+      </w:pPr>
+      <w:r>
+        <w:rPr>
+          <w:rFonts w:ascii="Helvetica" w:hAnsi="Helvetica"/>
+          <w:b/>
+          <w:bCs/>
+          <w:sz w:val="22"/>
+          <w:szCs w:val="22"/>
+          <w:shd w:val="clear" w:color="auto" w:fill="FFFFFF"/>
+          <w:lang w:val="fr-CA"/>
+        </w:rPr>
         <w:t>Recrutement</w:t>
       </w:r>
     </w:p>
@@ -3455,6 +4386,30 @@
         <w:jc w:val="both"/>
         <w:rPr>
           <w:rFonts w:ascii="Helvetica" w:hAnsi="Helvetica"/>
+          <w:sz w:val="22"/>
+          <w:szCs w:val="22"/>
+          <w:shd w:val="clear" w:color="auto" w:fill="FFFFFF"/>
+          <w:lang w:val="fr-CA"/>
+        </w:rPr>
+      </w:pPr>
+      <w:r>
+        <w:rPr>
+          <w:rFonts w:ascii="Helvetica" w:hAnsi="Helvetica"/>
+          <w:sz w:val="22"/>
+          <w:szCs w:val="22"/>
+          <w:shd w:val="clear" w:color="auto" w:fill="FFFFFF"/>
+          <w:lang w:val="fr-CA"/>
+        </w:rPr>
+        <w:t>Le processus de recrutement a pour but de déterminer les recoupements thématiques entre le TD et les projets développés à la Chaire UNESCO en paysage urbain.</w:t>
+      </w:r>
+    </w:p>
+    <w:p>
+      <w:pPr>
+        <w:pStyle w:val="Default"/>
+        <w:spacing w:before="0" w:line="288" w:lineRule="auto"/>
+        <w:jc w:val="both"/>
+        <w:rPr>
+          <w:rFonts w:ascii="Helvetica" w:hAnsi="Helvetica"/>
           <w:b/>
           <w:bCs/>
           <w:sz w:val="22"/>
@@ -3471,146 +4426,6 @@
         <w:jc w:val="both"/>
         <w:rPr>
           <w:rFonts w:ascii="Helvetica" w:hAnsi="Helvetica"/>
-          <w:b/>
-          <w:bCs/>
-          <w:sz w:val="22"/>
-          <w:szCs w:val="22"/>
-          <w:shd w:val="clear" w:color="auto" w:fill="FFFFFF"/>
-          <w:lang w:val="fr-CA"/>
-        </w:rPr>
-      </w:pPr>
-      <w:r>
-        <w:rPr>
-          <w:rFonts w:ascii="Helvetica" w:hAnsi="Helvetica"/>
-          <w:b/>
-          <w:bCs/>
-          <w:sz w:val="22"/>
-          <w:szCs w:val="22"/>
-          <w:shd w:val="clear" w:color="auto" w:fill="FFFFFF"/>
-          <w:lang w:val="fr-CA"/>
-        </w:rPr>
-        <w:t xml:space="preserve">Le processus de recrutement a pour but </w:t>
-      </w:r>
-      <w:r>
-        <w:rPr>
-          <w:rFonts w:ascii="Helvetica" w:hAnsi="Helvetica"/>
-          <w:b/>
-          <w:bCs/>
-          <w:sz w:val="22"/>
-          <w:szCs w:val="22"/>
-          <w:shd w:val="clear" w:color="auto" w:fill="FFFFFF"/>
-          <w:lang w:val="fr-CA"/>
-        </w:rPr>
-        <w:t>de</w:t>
-      </w:r>
-      <w:r>
-        <w:rPr>
-          <w:rFonts w:ascii="Helvetica" w:hAnsi="Helvetica"/>
-          <w:b/>
-          <w:bCs/>
-          <w:sz w:val="22"/>
-          <w:szCs w:val="22"/>
-          <w:shd w:val="clear" w:color="auto" w:fill="FFFFFF"/>
-          <w:lang w:val="fr-CA"/>
-        </w:rPr>
-        <w:t xml:space="preserve"> </w:t>
-      </w:r>
-      <w:r>
-        <w:rPr>
-          <w:rFonts w:ascii="Helvetica" w:hAnsi="Helvetica"/>
-          <w:b/>
-          <w:bCs/>
-          <w:sz w:val="22"/>
-          <w:szCs w:val="22"/>
-          <w:shd w:val="clear" w:color="auto" w:fill="FFFFFF"/>
-          <w:lang w:val="fr-CA"/>
-        </w:rPr>
-        <w:t xml:space="preserve">déterminer les </w:t>
-      </w:r>
-      <w:r>
-        <w:rPr>
-          <w:rFonts w:ascii="Helvetica" w:hAnsi="Helvetica"/>
-          <w:b/>
-          <w:bCs/>
-          <w:sz w:val="22"/>
-          <w:szCs w:val="22"/>
-          <w:shd w:val="clear" w:color="auto" w:fill="FFFFFF"/>
-          <w:lang w:val="fr-CA"/>
-        </w:rPr>
-        <w:t xml:space="preserve">recoupements </w:t>
-      </w:r>
-      <w:r>
-        <w:rPr>
-          <w:rFonts w:ascii="Helvetica" w:hAnsi="Helvetica"/>
-          <w:b/>
-          <w:bCs/>
-          <w:sz w:val="22"/>
-          <w:szCs w:val="22"/>
-          <w:shd w:val="clear" w:color="auto" w:fill="FFFFFF"/>
-          <w:lang w:val="fr-CA"/>
-        </w:rPr>
-        <w:t xml:space="preserve">thématiques </w:t>
-      </w:r>
-      <w:r>
-        <w:rPr>
-          <w:rFonts w:ascii="Helvetica" w:hAnsi="Helvetica"/>
-          <w:b/>
-          <w:bCs/>
-          <w:sz w:val="22"/>
-          <w:szCs w:val="22"/>
-          <w:shd w:val="clear" w:color="auto" w:fill="FFFFFF"/>
-          <w:lang w:val="fr-CA"/>
-        </w:rPr>
-        <w:t xml:space="preserve">entre </w:t>
-      </w:r>
-      <w:r>
-        <w:rPr>
-          <w:rFonts w:ascii="Helvetica" w:hAnsi="Helvetica"/>
-          <w:b/>
-          <w:bCs/>
-          <w:sz w:val="22"/>
-          <w:szCs w:val="22"/>
-          <w:shd w:val="clear" w:color="auto" w:fill="FFFFFF"/>
-          <w:lang w:val="fr-CA"/>
-        </w:rPr>
-        <w:t xml:space="preserve">le TD </w:t>
-      </w:r>
-      <w:r>
-        <w:rPr>
-          <w:rFonts w:ascii="Helvetica" w:hAnsi="Helvetica"/>
-          <w:b/>
-          <w:bCs/>
-          <w:sz w:val="22"/>
-          <w:szCs w:val="22"/>
-          <w:shd w:val="clear" w:color="auto" w:fill="FFFFFF"/>
-          <w:lang w:val="fr-CA"/>
-        </w:rPr>
-        <w:t>et les projets développés à la Chaire UNESCO en paysage urbain.</w:t>
-      </w:r>
-    </w:p>
-    <w:p>
-      <w:pPr>
-        <w:pStyle w:val="Default"/>
-        <w:spacing w:before="0" w:line="288" w:lineRule="auto"/>
-        <w:jc w:val="both"/>
-        <w:rPr>
-          <w:rFonts w:ascii="Helvetica" w:hAnsi="Helvetica"/>
-          <w:b/>
-          <w:bCs/>
-          <w:sz w:val="22"/>
-          <w:szCs w:val="22"/>
-          <w:shd w:val="clear" w:color="auto" w:fill="FFFFFF"/>
-          <w:lang w:val="fr-CA"/>
-        </w:rPr>
-      </w:pPr>
-    </w:p>
-    <w:p>
-      <w:pPr>
-        <w:pStyle w:val="Default"/>
-        <w:spacing w:before="0" w:line="288" w:lineRule="auto"/>
-        <w:jc w:val="both"/>
-        <w:rPr>
-          <w:rFonts w:ascii="Helvetica" w:hAnsi="Helvetica"/>
           <w:i/>
           <w:iCs/>
           <w:sz w:val="22"/>
@@ -3629,127 +4444,7 @@
           <w:shd w:val="clear" w:color="auto" w:fill="FFFFFF"/>
           <w:lang w:val="fr-CA"/>
         </w:rPr>
-        <w:t xml:space="preserve">Délais : </w:t>
-      </w:r>
-      <w:r>
-        <w:rPr>
-          <w:rFonts w:ascii="Helvetica" w:hAnsi="Helvetica"/>
-          <w:i/>
-          <w:iCs/>
-          <w:sz w:val="22"/>
-          <w:szCs w:val="22"/>
-          <w:shd w:val="clear" w:color="auto" w:fill="FFFFFF"/>
-          <w:lang w:val="fr-CA"/>
-        </w:rPr>
-        <w:t xml:space="preserve">Prendre </w:t>
-      </w:r>
-      <w:r>
-        <w:rPr>
-          <w:rFonts w:ascii="Helvetica" w:hAnsi="Helvetica"/>
-          <w:i/>
-          <w:iCs/>
-          <w:sz w:val="22"/>
-          <w:szCs w:val="22"/>
-          <w:shd w:val="clear" w:color="auto" w:fill="FFFFFF"/>
-          <w:lang w:val="fr-CA"/>
-        </w:rPr>
-        <w:t>contact avec la Chaire</w:t>
-      </w:r>
-      <w:r>
-        <w:rPr>
-          <w:rFonts w:ascii="Helvetica" w:hAnsi="Helvetica"/>
-          <w:i/>
-          <w:iCs/>
-          <w:sz w:val="22"/>
-          <w:szCs w:val="22"/>
-          <w:shd w:val="clear" w:color="auto" w:fill="FFFFFF"/>
-          <w:lang w:val="fr-CA"/>
-        </w:rPr>
-        <w:t xml:space="preserve"> UNESCO</w:t>
-      </w:r>
-      <w:r>
-        <w:rPr>
-          <w:rFonts w:ascii="Helvetica" w:hAnsi="Helvetica"/>
-          <w:i/>
-          <w:iCs/>
-          <w:sz w:val="22"/>
-          <w:szCs w:val="22"/>
-          <w:shd w:val="clear" w:color="auto" w:fill="FFFFFF"/>
-          <w:lang w:val="fr-CA"/>
-        </w:rPr>
-        <w:t xml:space="preserve"> au minimum </w:t>
-      </w:r>
-      <w:r>
-        <w:rPr>
-          <w:rFonts w:ascii="Helvetica" w:hAnsi="Helvetica"/>
-          <w:i/>
-          <w:iCs/>
-          <w:sz w:val="22"/>
-          <w:szCs w:val="22"/>
-          <w:shd w:val="clear" w:color="auto" w:fill="FFFFFF"/>
-          <w:lang w:val="fr-CA"/>
-        </w:rPr>
-        <w:t xml:space="preserve">six </w:t>
-      </w:r>
-      <w:r>
-        <w:rPr>
-          <w:rFonts w:ascii="Helvetica" w:hAnsi="Helvetica"/>
-          <w:i/>
-          <w:iCs/>
-          <w:sz w:val="22"/>
-          <w:szCs w:val="22"/>
-          <w:shd w:val="clear" w:color="auto" w:fill="FFFFFF"/>
-          <w:lang w:val="fr-CA"/>
-        </w:rPr>
-        <w:t xml:space="preserve">semaines </w:t>
-      </w:r>
-      <w:r>
-        <w:rPr>
-          <w:rFonts w:ascii="Helvetica" w:hAnsi="Helvetica"/>
-          <w:i/>
-          <w:iCs/>
-          <w:sz w:val="22"/>
-          <w:szCs w:val="22"/>
-          <w:shd w:val="clear" w:color="auto" w:fill="FFFFFF"/>
-          <w:lang w:val="fr-CA"/>
-        </w:rPr>
-        <w:t>avant le début</w:t>
-      </w:r>
-      <w:r>
-        <w:rPr>
-          <w:rFonts w:ascii="Helvetica" w:hAnsi="Helvetica"/>
-          <w:i/>
-          <w:iCs/>
-          <w:sz w:val="22"/>
-          <w:szCs w:val="22"/>
-          <w:shd w:val="clear" w:color="auto" w:fill="FFFFFF"/>
-          <w:lang w:val="fr-CA"/>
-        </w:rPr>
-        <w:t xml:space="preserve"> prévu</w:t>
-      </w:r>
-      <w:r>
-        <w:rPr>
-          <w:rFonts w:ascii="Helvetica" w:hAnsi="Helvetica"/>
-          <w:i/>
-          <w:iCs/>
-          <w:sz w:val="22"/>
-          <w:szCs w:val="22"/>
-          <w:shd w:val="clear" w:color="auto" w:fill="FFFFFF"/>
-          <w:lang w:val="fr-CA"/>
-        </w:rPr>
-        <w:t xml:space="preserve"> du </w:t>
-      </w:r>
-      <w:r>
-        <w:rPr>
-          <w:rFonts w:ascii="Helvetica" w:hAnsi="Helvetica"/>
-          <w:i/>
-          <w:iCs/>
-          <w:sz w:val="22"/>
-          <w:szCs w:val="22"/>
-          <w:shd w:val="clear" w:color="auto" w:fill="FFFFFF"/>
-          <w:lang w:val="fr-CA"/>
-        </w:rPr>
-        <w:t>TD</w:t>
+        <w:t>Délais : Prendre contact avec la Chaire UNESCO au minimum six semaines avant le début prévu du TD</w:t>
       </w:r>
     </w:p>
     <w:p>
@@ -3890,17 +4585,7 @@
           <w:shd w:val="clear" w:color="auto" w:fill="FFFFFF"/>
           <w:lang w:val="fr-CA"/>
         </w:rPr>
-        <w:t xml:space="preserve"> </w:t>
-      </w:r>
-      <w:r>
-        <w:rPr>
-          <w:rFonts w:ascii="Helvetica" w:hAnsi="Helvetica"/>
-          <w:sz w:val="22"/>
-          <w:szCs w:val="22"/>
-          <w:shd w:val="clear" w:color="auto" w:fill="FFFFFF"/>
-          <w:lang w:val="fr-CA"/>
-        </w:rPr>
-        <w:t>;</w:t>
+        <w:t xml:space="preserve"> ;</w:t>
       </w:r>
     </w:p>
     <w:p>
@@ -3929,47 +4614,7 @@
           <w:shd w:val="clear" w:color="auto" w:fill="FFFFFF"/>
           <w:lang w:val="fr-CA"/>
         </w:rPr>
-        <w:t xml:space="preserve">Étape 3 : Envoyer un courriel </w:t>
-      </w:r>
-      <w:r>
-        <w:rPr>
-          <w:rFonts w:ascii="Helvetica" w:hAnsi="Helvetica"/>
-          <w:sz w:val="22"/>
-          <w:szCs w:val="22"/>
-          <w:shd w:val="clear" w:color="auto" w:fill="FFFFFF"/>
-          <w:lang w:val="fr-CA"/>
-        </w:rPr>
-        <w:t>de demande d’encadrement à</w:t>
-      </w:r>
-      <w:r>
-        <w:rPr>
-          <w:rFonts w:ascii="Helvetica" w:hAnsi="Helvetica"/>
-          <w:sz w:val="22"/>
-          <w:szCs w:val="22"/>
-          <w:shd w:val="clear" w:color="auto" w:fill="FFFFFF"/>
-          <w:lang w:val="fr-CA"/>
-        </w:rPr>
-        <w:t xml:space="preserve"> </w:t>
-      </w:r>
-      <w:r>
-        <w:rPr>
-          <w:rFonts w:ascii="Helvetica" w:hAnsi="Helvetica"/>
-          <w:sz w:val="22"/>
-          <w:szCs w:val="22"/>
-          <w:shd w:val="clear" w:color="auto" w:fill="FFFFFF"/>
-          <w:lang w:val="fr-CA"/>
-        </w:rPr>
-        <w:t>Shin Koseki (</w:t>
-      </w:r>
-      <w:r>
-        <w:rPr>
-          <w:rFonts w:ascii="Helvetica" w:hAnsi="Helvetica"/>
-          <w:sz w:val="22"/>
-          <w:szCs w:val="22"/>
-          <w:shd w:val="clear" w:color="auto" w:fill="FFFFFF"/>
-          <w:lang w:val="fr-CA"/>
-        </w:rPr>
-        <w:t xml:space="preserve">voir à la fin du document) avec : </w:t>
+        <w:t xml:space="preserve">Étape 3 : Envoyer un courriel de demande d’encadrement à Shin Koseki (shin.koseki@umontreal.ca) : </w:t>
       </w:r>
     </w:p>
     <w:p>
@@ -3998,27 +4643,7 @@
           <w:shd w:val="clear" w:color="auto" w:fill="FFFFFF"/>
           <w:lang w:val="fr-CA"/>
         </w:rPr>
-        <w:t>Nom, prénom</w:t>
-      </w:r>
-      <w:r>
-        <w:rPr>
-          <w:rFonts w:ascii="Helvetica" w:hAnsi="Helvetica"/>
-          <w:sz w:val="22"/>
-          <w:szCs w:val="22"/>
-          <w:shd w:val="clear" w:color="auto" w:fill="FFFFFF"/>
-          <w:lang w:val="fr-CA"/>
-        </w:rPr>
-        <w:t xml:space="preserve"> et matricule</w:t>
-      </w:r>
-      <w:r>
-        <w:rPr>
-          <w:rFonts w:ascii="Helvetica" w:hAnsi="Helvetica"/>
-          <w:sz w:val="22"/>
-          <w:szCs w:val="22"/>
-          <w:shd w:val="clear" w:color="auto" w:fill="FFFFFF"/>
-          <w:lang w:val="fr-CA"/>
-        </w:rPr>
-        <w:t xml:space="preserve"> </w:t>
+        <w:t xml:space="preserve">Nom, prénom et matricule </w:t>
       </w:r>
     </w:p>
     <w:p>
@@ -4047,57 +4672,7 @@
           <w:shd w:val="clear" w:color="auto" w:fill="FFFFFF"/>
           <w:lang w:val="fr-CA"/>
         </w:rPr>
-        <w:t>Un court p</w:t>
-      </w:r>
-      <w:r>
-        <w:rPr>
-          <w:rFonts w:ascii="Helvetica" w:hAnsi="Helvetica"/>
-          <w:sz w:val="22"/>
-          <w:szCs w:val="22"/>
-          <w:shd w:val="clear" w:color="auto" w:fill="FFFFFF"/>
-          <w:lang w:val="fr-CA"/>
-        </w:rPr>
-        <w:t>aragraphe de présentation personnelle (études, parcours</w:t>
-      </w:r>
-      <w:r>
-        <w:rPr>
-          <w:rFonts w:ascii="Helvetica" w:hAnsi="Helvetica"/>
-          <w:sz w:val="22"/>
-          <w:szCs w:val="22"/>
-          <w:shd w:val="clear" w:color="auto" w:fill="FFFFFF"/>
-          <w:lang w:val="fr-CA"/>
-        </w:rPr>
-        <w:t>,</w:t>
-      </w:r>
-      <w:r>
-        <w:rPr>
-          <w:rFonts w:ascii="Helvetica" w:hAnsi="Helvetica"/>
-          <w:sz w:val="22"/>
-          <w:szCs w:val="22"/>
-          <w:shd w:val="clear" w:color="auto" w:fill="FFFFFF"/>
-          <w:lang w:val="fr-CA"/>
-        </w:rPr>
-        <w:t xml:space="preserve"> intérêts</w:t>
-      </w:r>
-      <w:r>
-        <w:rPr>
-          <w:rFonts w:ascii="Helvetica" w:hAnsi="Helvetica"/>
-          <w:sz w:val="22"/>
-          <w:szCs w:val="22"/>
-          <w:shd w:val="clear" w:color="auto" w:fill="FFFFFF"/>
-          <w:lang w:val="fr-CA"/>
-        </w:rPr>
-        <w:t xml:space="preserve"> et aspirations</w:t>
-      </w:r>
-      <w:r>
-        <w:rPr>
-          <w:rFonts w:ascii="Helvetica" w:hAnsi="Helvetica"/>
-          <w:sz w:val="22"/>
-          <w:szCs w:val="22"/>
-          <w:shd w:val="clear" w:color="auto" w:fill="FFFFFF"/>
-          <w:lang w:val="fr-CA"/>
-        </w:rPr>
-        <w:t>)</w:t>
+        <w:t>Un court paragraphe de présentation personnelle (études, parcours, intérêts et aspirations)</w:t>
       </w:r>
     </w:p>
     <w:p>
@@ -4126,27 +4701,27 @@
           <w:shd w:val="clear" w:color="auto" w:fill="FFFFFF"/>
           <w:lang w:val="fr-CA"/>
         </w:rPr>
-        <w:t>Une liste de trois sujet</w:t>
-      </w:r>
-      <w:r>
-        <w:rPr>
-          <w:rFonts w:ascii="Helvetica" w:hAnsi="Helvetica"/>
-          <w:sz w:val="22"/>
-          <w:szCs w:val="22"/>
-          <w:shd w:val="clear" w:color="auto" w:fill="FFFFFF"/>
-          <w:lang w:val="fr-CA"/>
-        </w:rPr>
-        <w:t>s</w:t>
-      </w:r>
-      <w:r>
-        <w:rPr>
-          <w:rFonts w:ascii="Helvetica" w:hAnsi="Helvetica"/>
-          <w:sz w:val="22"/>
-          <w:szCs w:val="22"/>
-          <w:shd w:val="clear" w:color="auto" w:fill="FFFFFF"/>
-          <w:lang w:val="fr-CA"/>
-        </w:rPr>
-        <w:t xml:space="preserve"> possibles pour le TD</w:t>
+        <w:t>Une trois sujets possibles pour le TD</w:t>
+      </w:r>
+      <w:r>
+        <w:rPr>
+          <w:rFonts w:ascii="Helvetica" w:hAnsi="Helvetica"/>
+          <w:sz w:val="22"/>
+          <w:szCs w:val="22"/>
+          <w:shd w:val="clear" w:color="auto" w:fill="FFFFFF"/>
+          <w:lang w:val="fr-CA"/>
+        </w:rPr>
+        <w:t xml:space="preserve">, avec chacun </w:t>
+      </w:r>
+      <w:r>
+        <w:rPr>
+          <w:rFonts w:ascii="Helvetica" w:hAnsi="Helvetica"/>
+          <w:sz w:val="22"/>
+          <w:szCs w:val="22"/>
+          <w:shd w:val="clear" w:color="auto" w:fill="FFFFFF"/>
+          <w:lang w:val="fr-CA"/>
+        </w:rPr>
+        <w:t>un paragraphe explicatif démontrant la pertinence avec le domaine de l’urbanisme, avec un ou plusieurs projets de la Chaire UNESCO, et avec le cadre pédagogique du TD</w:t>
       </w:r>
     </w:p>
     <w:p>
@@ -4175,131 +4750,8 @@
           <w:shd w:val="clear" w:color="auto" w:fill="FFFFFF"/>
           <w:lang w:val="fr-CA"/>
         </w:rPr>
-        <w:t xml:space="preserve">Pour chaque sujet, un paragraphe explicatif démontrant la pertinence </w:t>
-      </w:r>
-      <w:r>
-        <w:rPr>
-          <w:rFonts w:ascii="Helvetica" w:hAnsi="Helvetica"/>
-          <w:sz w:val="22"/>
-          <w:szCs w:val="22"/>
-          <w:shd w:val="clear" w:color="auto" w:fill="FFFFFF"/>
-          <w:lang w:val="fr-CA"/>
-        </w:rPr>
-        <w:t>avec le domaine de l’urbanisme, avec un ou plusieurs projets de la Chaire UNESCO en paysage urbain,</w:t>
-      </w:r>
-      <w:r>
-        <w:rPr>
-          <w:rFonts w:ascii="Helvetica" w:hAnsi="Helvetica"/>
-          <w:sz w:val="22"/>
-          <w:szCs w:val="22"/>
-          <w:shd w:val="clear" w:color="auto" w:fill="FFFFFF"/>
-          <w:lang w:val="fr-CA"/>
-        </w:rPr>
-        <w:t xml:space="preserve"> et avec le cadre pédagogique du TD</w:t>
-      </w:r>
-    </w:p>
-    <w:p>
-      <w:pPr>
-        <w:pStyle w:val="Default"/>
-        <w:numPr>
-          <w:ilvl w:val="1"/>
-          <w:numId w:val="2"/>
-        </w:numPr>
-        <w:spacing w:before="0" w:line="288" w:lineRule="auto"/>
-        <w:ind w:left="709"/>
-        <w:jc w:val="both"/>
-        <w:rPr>
-          <w:rFonts w:ascii="Helvetica" w:hAnsi="Helvetica"/>
-          <w:sz w:val="22"/>
-          <w:szCs w:val="22"/>
-          <w:shd w:val="clear" w:color="auto" w:fill="FFFFFF"/>
-          <w:lang w:val="fr-CA"/>
-        </w:rPr>
-      </w:pPr>
-      <w:r>
-        <w:rPr>
-          <w:rFonts w:ascii="Helvetica" w:hAnsi="Helvetica"/>
-          <w:sz w:val="22"/>
-          <w:szCs w:val="22"/>
-          <w:shd w:val="clear" w:color="auto" w:fill="FFFFFF"/>
-          <w:lang w:val="fr-CA"/>
-        </w:rPr>
-        <w:t xml:space="preserve">Le </w:t>
-      </w:r>
-      <w:r>
-        <w:rPr>
-          <w:rFonts w:ascii="Helvetica" w:hAnsi="Helvetica"/>
-          <w:sz w:val="22"/>
-          <w:szCs w:val="22"/>
-          <w:shd w:val="clear" w:color="auto" w:fill="FFFFFF"/>
-          <w:lang w:val="fr-CA"/>
-        </w:rPr>
-        <w:t>calendrier personnel de réalisation du TD (voir page 3 du présent document)</w:t>
-      </w:r>
-    </w:p>
-    <w:p>
-      <w:pPr>
-        <w:pStyle w:val="Default"/>
-        <w:numPr>
-          <w:ilvl w:val="1"/>
-          <w:numId w:val="2"/>
-        </w:numPr>
-        <w:spacing w:before="0" w:line="288" w:lineRule="auto"/>
-        <w:ind w:left="709"/>
-        <w:jc w:val="both"/>
-        <w:rPr>
-          <w:rFonts w:ascii="Helvetica" w:hAnsi="Helvetica"/>
-          <w:sz w:val="22"/>
-          <w:szCs w:val="22"/>
-          <w:shd w:val="clear" w:color="auto" w:fill="FFFFFF"/>
-          <w:lang w:val="fr-CA"/>
-        </w:rPr>
-      </w:pPr>
-      <w:r>
-        <w:rPr>
-          <w:rFonts w:ascii="Helvetica" w:hAnsi="Helvetica"/>
-          <w:sz w:val="22"/>
-          <w:szCs w:val="22"/>
-          <w:shd w:val="clear" w:color="auto" w:fill="FFFFFF"/>
-          <w:lang w:val="fr-CA"/>
-        </w:rPr>
-        <w:t>C</w:t>
-      </w:r>
-      <w:r>
-        <w:rPr>
-          <w:rFonts w:ascii="Helvetica" w:hAnsi="Helvetica"/>
-          <w:sz w:val="22"/>
-          <w:szCs w:val="22"/>
-          <w:shd w:val="clear" w:color="auto" w:fill="FFFFFF"/>
-          <w:lang w:val="fr-CA"/>
-        </w:rPr>
-        <w:t>onditions particulières</w:t>
-      </w:r>
-      <w:r>
-        <w:rPr>
-          <w:rFonts w:ascii="Helvetica" w:hAnsi="Helvetica"/>
-          <w:sz w:val="22"/>
-          <w:szCs w:val="22"/>
-          <w:shd w:val="clear" w:color="auto" w:fill="FFFFFF"/>
-          <w:lang w:val="fr-CA"/>
-        </w:rPr>
-        <w:t xml:space="preserve"> ou informations complémentaires</w:t>
-      </w:r>
-    </w:p>
-    <w:p>
-      <w:pPr>
-        <w:pStyle w:val="Default"/>
-        <w:spacing w:before="0" w:line="288" w:lineRule="auto"/>
-        <w:ind w:left="709"/>
-        <w:jc w:val="both"/>
-        <w:rPr>
-          <w:rFonts w:ascii="Helvetica" w:hAnsi="Helvetica"/>
-          <w:sz w:val="22"/>
-          <w:szCs w:val="22"/>
-          <w:shd w:val="clear" w:color="auto" w:fill="FFFFFF"/>
-          <w:lang w:val="fr-CA"/>
-        </w:rPr>
-      </w:pPr>
+        <w:t>Conditions particulières ou informations complémentaires</w:t>
+      </w:r>
     </w:p>
     <w:p>
       <w:pPr>
@@ -4327,27 +4779,7 @@
           <w:shd w:val="clear" w:color="auto" w:fill="FFFFFF"/>
           <w:lang w:val="fr-CA"/>
         </w:rPr>
-        <w:t xml:space="preserve">Étape 4 : Sur invitation, rencontrer </w:t>
-      </w:r>
-      <w:r>
-        <w:rPr>
-          <w:rFonts w:ascii="Helvetica" w:hAnsi="Helvetica"/>
-          <w:sz w:val="22"/>
-          <w:szCs w:val="22"/>
-          <w:shd w:val="clear" w:color="auto" w:fill="FFFFFF"/>
-          <w:lang w:val="fr-CA"/>
-        </w:rPr>
-        <w:t xml:space="preserve">le titulaire de la Chaire UNESCO </w:t>
-      </w:r>
-      <w:r>
-        <w:rPr>
-          <w:rFonts w:ascii="Helvetica" w:hAnsi="Helvetica"/>
-          <w:sz w:val="22"/>
-          <w:szCs w:val="22"/>
-          <w:shd w:val="clear" w:color="auto" w:fill="FFFFFF"/>
-          <w:lang w:val="fr-CA"/>
-        </w:rPr>
-        <w:t>;</w:t>
+        <w:t>Étape 4 : Sur invitation, rencontrer le titulaire de la Chaire UNESCO ;</w:t>
       </w:r>
     </w:p>
     <w:p>
@@ -4376,27 +4808,7 @@
           <w:shd w:val="clear" w:color="auto" w:fill="FFFFFF"/>
           <w:lang w:val="fr-CA"/>
         </w:rPr>
-        <w:t>Étape 5 : À la suite de la rencontre, envoyer un courriel pour confirmer l’intérêt d’effectuer le</w:t>
-      </w:r>
-      <w:r>
-        <w:rPr>
-          <w:rFonts w:ascii="Helvetica" w:hAnsi="Helvetica"/>
-          <w:sz w:val="22"/>
-          <w:szCs w:val="22"/>
-          <w:shd w:val="clear" w:color="auto" w:fill="FFFFFF"/>
-          <w:lang w:val="fr-CA"/>
-        </w:rPr>
-        <w:t xml:space="preserve"> TD</w:t>
-      </w:r>
-      <w:r>
-        <w:rPr>
-          <w:rFonts w:ascii="Helvetica" w:hAnsi="Helvetica"/>
-          <w:sz w:val="22"/>
-          <w:szCs w:val="22"/>
-          <w:shd w:val="clear" w:color="auto" w:fill="FFFFFF"/>
-          <w:lang w:val="fr-CA"/>
-        </w:rPr>
-        <w:t xml:space="preserve"> ;</w:t>
+        <w:t>Étape 5 : À la suite de la rencontre, envoyer un courriel pour confirmer l’intérêt d’effectuer le TD ;</w:t>
       </w:r>
     </w:p>
     <w:p>
@@ -4425,469 +4837,7 @@
           <w:shd w:val="clear" w:color="auto" w:fill="FFFFFF"/>
           <w:lang w:val="fr-CA"/>
         </w:rPr>
-        <w:t xml:space="preserve">Étape 6 : Remplire de formulaire </w:t>
-      </w:r>
-      <w:r>
-        <w:rPr>
-          <w:rFonts w:ascii="Helvetica" w:hAnsi="Helvetica"/>
-          <w:sz w:val="22"/>
-          <w:szCs w:val="22"/>
-          <w:shd w:val="clear" w:color="auto" w:fill="FFFFFF"/>
-          <w:lang w:val="fr-CA"/>
-        </w:rPr>
-        <w:t>En</w:t>
-      </w:r>
-      <w:r>
-        <w:rPr>
-          <w:rFonts w:ascii="Helvetica" w:hAnsi="Helvetica"/>
-          <w:sz w:val="22"/>
-          <w:szCs w:val="22"/>
-          <w:shd w:val="clear" w:color="auto" w:fill="FFFFFF"/>
-          <w:lang w:val="fr-CA"/>
-        </w:rPr>
-        <w:t xml:space="preserve">registrement du directeur de recherche </w:t>
-      </w:r>
-    </w:p>
-    <w:p>
-      <w:pPr>
-        <w:pStyle w:val="Default"/>
-        <w:spacing w:before="0" w:line="288" w:lineRule="auto"/>
-        <w:jc w:val="both"/>
-        <w:rPr>
-          <w:rFonts w:ascii="Helvetica" w:hAnsi="Helvetica"/>
-          <w:sz w:val="22"/>
-          <w:szCs w:val="22"/>
-          <w:shd w:val="clear" w:color="auto" w:fill="FFFFFF"/>
-          <w:lang w:val="fr-CA"/>
-        </w:rPr>
-      </w:pPr>
-    </w:p>
-    <w:p>
-      <w:pPr>
-        <w:pStyle w:val="Default"/>
-        <w:spacing w:before="0" w:line="288" w:lineRule="auto"/>
-        <w:jc w:val="both"/>
-        <w:rPr>
-          <w:rFonts w:ascii="Helvetica" w:hAnsi="Helvetica"/>
-          <w:sz w:val="22"/>
-          <w:szCs w:val="22"/>
-          <w:shd w:val="clear" w:color="auto" w:fill="FFFFFF"/>
-          <w:lang w:val="fr-CA"/>
-        </w:rPr>
-      </w:pPr>
-    </w:p>
-    <w:p>
-      <w:pPr>
-        <w:pStyle w:val="Default"/>
-        <w:numPr>
-          <w:ilvl w:val="0"/>
-          <w:numId w:val="1"/>
-        </w:numPr>
-        <w:spacing w:before="0" w:line="288" w:lineRule="auto"/>
-        <w:ind w:left="357" w:hanging="357"/>
-        <w:jc w:val="both"/>
-        <w:rPr>
-          <w:rFonts w:ascii="Helvetica" w:hAnsi="Helvetica"/>
-          <w:b/>
-          <w:bCs/>
-          <w:sz w:val="22"/>
-          <w:szCs w:val="22"/>
-          <w:shd w:val="clear" w:color="auto" w:fill="FFFFFF"/>
-          <w:lang w:val="fr-CA"/>
-        </w:rPr>
-      </w:pPr>
-      <w:r>
-        <w:rPr>
-          <w:rFonts w:ascii="Helvetica" w:hAnsi="Helvetica"/>
-          <w:b/>
-          <w:bCs/>
-          <w:sz w:val="22"/>
-          <w:szCs w:val="22"/>
-          <w:shd w:val="clear" w:color="auto" w:fill="FFFFFF"/>
-          <w:lang w:val="fr-CA"/>
-        </w:rPr>
-        <w:t>Plan</w:t>
-      </w:r>
-      <w:r>
-        <w:rPr>
-          <w:rFonts w:ascii="Helvetica" w:hAnsi="Helvetica"/>
-          <w:b/>
-          <w:bCs/>
-          <w:sz w:val="22"/>
-          <w:szCs w:val="22"/>
-          <w:shd w:val="clear" w:color="auto" w:fill="FFFFFF"/>
-          <w:lang w:val="fr-CA"/>
-        </w:rPr>
-        <w:t>i</w:t>
-      </w:r>
-      <w:r>
-        <w:rPr>
-          <w:rFonts w:ascii="Helvetica" w:hAnsi="Helvetica"/>
-          <w:b/>
-          <w:bCs/>
-          <w:sz w:val="22"/>
-          <w:szCs w:val="22"/>
-          <w:shd w:val="clear" w:color="auto" w:fill="FFFFFF"/>
-          <w:lang w:val="fr-CA"/>
-        </w:rPr>
-        <w:t xml:space="preserve">fication </w:t>
-      </w:r>
-      <w:r>
-        <w:rPr>
-          <w:rFonts w:ascii="Helvetica" w:hAnsi="Helvetica"/>
-          <w:b/>
-          <w:bCs/>
-          <w:sz w:val="22"/>
-          <w:szCs w:val="22"/>
-          <w:shd w:val="clear" w:color="auto" w:fill="FFFFFF"/>
-          <w:lang w:val="fr-CA"/>
-        </w:rPr>
-        <w:t>du TD</w:t>
-      </w:r>
-    </w:p>
-    <w:p>
-      <w:pPr>
-        <w:pStyle w:val="Default"/>
-        <w:spacing w:before="0" w:line="288" w:lineRule="auto"/>
-        <w:jc w:val="both"/>
-        <w:rPr>
-          <w:rFonts w:ascii="Helvetica" w:hAnsi="Helvetica"/>
-          <w:b/>
-          <w:bCs/>
-          <w:sz w:val="22"/>
-          <w:szCs w:val="22"/>
-          <w:shd w:val="clear" w:color="auto" w:fill="FFFFFF"/>
-          <w:lang w:val="fr-CA"/>
-        </w:rPr>
-      </w:pPr>
-    </w:p>
-    <w:p>
-      <w:pPr>
-        <w:pStyle w:val="Default"/>
-        <w:spacing w:before="0" w:line="288" w:lineRule="auto"/>
-        <w:jc w:val="both"/>
-        <w:rPr>
-          <w:rFonts w:ascii="Helvetica" w:hAnsi="Helvetica"/>
-          <w:b/>
-          <w:bCs/>
-          <w:sz w:val="22"/>
-          <w:szCs w:val="22"/>
-          <w:shd w:val="clear" w:color="auto" w:fill="FFFFFF"/>
-          <w:lang w:val="fr-CA"/>
-        </w:rPr>
-      </w:pPr>
-      <w:r>
-        <w:rPr>
-          <w:rFonts w:ascii="Helvetica" w:hAnsi="Helvetica"/>
-          <w:b/>
-          <w:bCs/>
-          <w:sz w:val="22"/>
-          <w:szCs w:val="22"/>
-          <w:shd w:val="clear" w:color="auto" w:fill="FFFFFF"/>
-          <w:lang w:val="fr-CA"/>
-        </w:rPr>
-        <w:t>Le TD fait l’objet d’une planification</w:t>
-      </w:r>
-      <w:r>
-        <w:rPr>
-          <w:rFonts w:ascii="Helvetica" w:hAnsi="Helvetica"/>
-          <w:b/>
-          <w:bCs/>
-          <w:sz w:val="22"/>
-          <w:szCs w:val="22"/>
-          <w:shd w:val="clear" w:color="auto" w:fill="FFFFFF"/>
-          <w:lang w:val="fr-CA"/>
-        </w:rPr>
-        <w:t xml:space="preserve"> précise</w:t>
-      </w:r>
-      <w:r>
-        <w:rPr>
-          <w:rFonts w:ascii="Helvetica" w:hAnsi="Helvetica"/>
-          <w:b/>
-          <w:bCs/>
-          <w:sz w:val="22"/>
-          <w:szCs w:val="22"/>
-          <w:shd w:val="clear" w:color="auto" w:fill="FFFFFF"/>
-          <w:lang w:val="fr-CA"/>
-        </w:rPr>
-        <w:t xml:space="preserve"> et minutieuse et d’un suivi de l’avancement </w:t>
-      </w:r>
-      <w:r>
-        <w:rPr>
-          <w:rFonts w:ascii="Helvetica" w:hAnsi="Helvetica"/>
-          <w:b/>
-          <w:bCs/>
-          <w:sz w:val="22"/>
-          <w:szCs w:val="22"/>
-          <w:shd w:val="clear" w:color="auto" w:fill="FFFFFF"/>
-          <w:lang w:val="fr-CA"/>
-        </w:rPr>
-        <w:t>sous la responsabilité de la personne étudiante</w:t>
-      </w:r>
-      <w:r>
-        <w:rPr>
-          <w:rFonts w:ascii="Helvetica" w:hAnsi="Helvetica"/>
-          <w:b/>
-          <w:bCs/>
-          <w:sz w:val="22"/>
-          <w:szCs w:val="22"/>
-          <w:shd w:val="clear" w:color="auto" w:fill="FFFFFF"/>
-          <w:lang w:val="fr-CA"/>
-        </w:rPr>
-        <w:t>.</w:t>
-      </w:r>
-      <w:r>
-        <w:rPr>
-          <w:rFonts w:ascii="Helvetica" w:hAnsi="Helvetica"/>
-          <w:b/>
-          <w:bCs/>
-          <w:sz w:val="22"/>
-          <w:szCs w:val="22"/>
-          <w:shd w:val="clear" w:color="auto" w:fill="FFFFFF"/>
-          <w:lang w:val="fr-CA"/>
-        </w:rPr>
-        <w:t xml:space="preserve"> Le calendrier suivant se base sur </w:t>
-      </w:r>
-      <w:r>
-        <w:rPr>
-          <w:rFonts w:ascii="Helvetica" w:hAnsi="Helvetica"/>
-          <w:b/>
-          <w:bCs/>
-          <w:sz w:val="22"/>
-          <w:szCs w:val="22"/>
-          <w:shd w:val="clear" w:color="auto" w:fill="FFFFFF"/>
-          <w:lang w:val="fr-CA"/>
-        </w:rPr>
-        <w:t xml:space="preserve">deux </w:t>
-      </w:r>
-      <w:r>
-        <w:rPr>
-          <w:rFonts w:ascii="Helvetica" w:hAnsi="Helvetica"/>
-          <w:b/>
-          <w:bCs/>
-          <w:sz w:val="22"/>
-          <w:szCs w:val="22"/>
-          <w:shd w:val="clear" w:color="auto" w:fill="FFFFFF"/>
-          <w:lang w:val="fr-CA"/>
-        </w:rPr>
-        <w:t>trimestre</w:t>
-      </w:r>
-      <w:r>
-        <w:rPr>
-          <w:rFonts w:ascii="Helvetica" w:hAnsi="Helvetica"/>
-          <w:b/>
-          <w:bCs/>
-          <w:sz w:val="22"/>
-          <w:szCs w:val="22"/>
-          <w:shd w:val="clear" w:color="auto" w:fill="FFFFFF"/>
-          <w:lang w:val="fr-CA"/>
-        </w:rPr>
-        <w:t>s</w:t>
-      </w:r>
-      <w:r>
-        <w:rPr>
-          <w:rFonts w:ascii="Helvetica" w:hAnsi="Helvetica"/>
-          <w:b/>
-          <w:bCs/>
-          <w:sz w:val="22"/>
-          <w:szCs w:val="22"/>
-          <w:shd w:val="clear" w:color="auto" w:fill="FFFFFF"/>
-          <w:lang w:val="fr-CA"/>
-        </w:rPr>
-        <w:t xml:space="preserve"> </w:t>
-      </w:r>
-      <w:r>
-        <w:rPr>
-          <w:rFonts w:ascii="Helvetica" w:hAnsi="Helvetica"/>
-          <w:b/>
-          <w:bCs/>
-          <w:sz w:val="22"/>
-          <w:szCs w:val="22"/>
-          <w:shd w:val="clear" w:color="auto" w:fill="FFFFFF"/>
-          <w:lang w:val="fr-CA"/>
-        </w:rPr>
-        <w:t>(32</w:t>
-      </w:r>
-      <w:r>
-        <w:rPr>
-          <w:rFonts w:ascii="Helvetica" w:hAnsi="Helvetica"/>
-          <w:b/>
-          <w:bCs/>
-          <w:sz w:val="22"/>
-          <w:szCs w:val="22"/>
-          <w:shd w:val="clear" w:color="auto" w:fill="FFFFFF"/>
-          <w:lang w:val="fr-CA"/>
-        </w:rPr>
-        <w:t xml:space="preserve"> semaines</w:t>
-      </w:r>
-      <w:r>
-        <w:rPr>
-          <w:rFonts w:ascii="Helvetica" w:hAnsi="Helvetica"/>
-          <w:b/>
-          <w:bCs/>
-          <w:sz w:val="22"/>
-          <w:szCs w:val="22"/>
-          <w:shd w:val="clear" w:color="auto" w:fill="FFFFFF"/>
-          <w:lang w:val="fr-CA"/>
-        </w:rPr>
-        <w:t>)</w:t>
-      </w:r>
-      <w:r>
-        <w:rPr>
-          <w:rFonts w:ascii="Helvetica" w:hAnsi="Helvetica"/>
-          <w:b/>
-          <w:bCs/>
-          <w:sz w:val="22"/>
-          <w:szCs w:val="22"/>
-          <w:shd w:val="clear" w:color="auto" w:fill="FFFFFF"/>
-          <w:lang w:val="fr-CA"/>
-        </w:rPr>
-        <w:t>.</w:t>
-      </w:r>
-      <w:r>
-        <w:rPr>
-          <w:rFonts w:ascii="Helvetica" w:hAnsi="Helvetica"/>
-          <w:b/>
-          <w:bCs/>
-          <w:sz w:val="22"/>
-          <w:szCs w:val="22"/>
-          <w:shd w:val="clear" w:color="auto" w:fill="FFFFFF"/>
-          <w:lang w:val="fr-CA"/>
-        </w:rPr>
-        <w:t xml:space="preserve"> </w:t>
-      </w:r>
-      <w:r>
-        <w:rPr>
-          <w:rFonts w:ascii="Helvetica" w:hAnsi="Helvetica"/>
-          <w:b/>
-          <w:bCs/>
-          <w:sz w:val="22"/>
-          <w:szCs w:val="22"/>
-          <w:shd w:val="clear" w:color="auto" w:fill="FFFFFF"/>
-          <w:lang w:val="fr-CA"/>
-        </w:rPr>
-        <w:t xml:space="preserve">Il est toutefois possible de réaliser le TD sur une plus courte période. </w:t>
-      </w:r>
-      <w:r>
-        <w:rPr>
-          <w:rFonts w:ascii="Helvetica" w:hAnsi="Helvetica"/>
-          <w:b/>
-          <w:bCs/>
-          <w:sz w:val="22"/>
-          <w:szCs w:val="22"/>
-          <w:shd w:val="clear" w:color="auto" w:fill="FFFFFF"/>
-          <w:lang w:val="fr-CA"/>
-        </w:rPr>
-        <w:t xml:space="preserve">Aucune relecture n’est </w:t>
-      </w:r>
-      <w:r>
-        <w:rPr>
-          <w:rFonts w:ascii="Helvetica" w:hAnsi="Helvetica"/>
-          <w:b/>
-          <w:bCs/>
-          <w:sz w:val="22"/>
-          <w:szCs w:val="22"/>
-          <w:shd w:val="clear" w:color="auto" w:fill="FFFFFF"/>
-          <w:lang w:val="fr-CA"/>
-        </w:rPr>
-        <w:t xml:space="preserve">faite </w:t>
-      </w:r>
-      <w:r>
-        <w:rPr>
-          <w:rFonts w:ascii="Helvetica" w:hAnsi="Helvetica"/>
-          <w:b/>
-          <w:bCs/>
-          <w:sz w:val="22"/>
-          <w:szCs w:val="22"/>
-          <w:shd w:val="clear" w:color="auto" w:fill="FFFFFF"/>
-          <w:lang w:val="fr-CA"/>
-        </w:rPr>
-        <w:t xml:space="preserve">entre le </w:t>
-      </w:r>
-      <w:r>
-        <w:rPr>
-          <w:rFonts w:ascii="Helvetica" w:hAnsi="Helvetica"/>
-          <w:b/>
-          <w:bCs/>
-          <w:sz w:val="22"/>
-          <w:szCs w:val="22"/>
-          <w:shd w:val="clear" w:color="auto" w:fill="FFFFFF"/>
-          <w:lang w:val="fr-CA"/>
-        </w:rPr>
-        <w:t>15 décembre et le 15 janvier, et du 1 au 31 juillet.</w:t>
-      </w:r>
-    </w:p>
-    <w:p>
-      <w:pPr>
-        <w:pStyle w:val="Default"/>
-        <w:spacing w:before="0" w:line="288" w:lineRule="auto"/>
-        <w:jc w:val="both"/>
-        <w:rPr>
-          <w:rFonts w:ascii="Helvetica" w:hAnsi="Helvetica"/>
-          <w:sz w:val="22"/>
-          <w:szCs w:val="22"/>
-          <w:shd w:val="clear" w:color="auto" w:fill="FFFFFF"/>
-          <w:lang w:val="fr-CA"/>
-        </w:rPr>
-      </w:pPr>
-    </w:p>
-    <w:p>
-      <w:pPr>
-        <w:pStyle w:val="Default"/>
-        <w:numPr>
-          <w:ilvl w:val="0"/>
-          <w:numId w:val="2"/>
-        </w:numPr>
-        <w:spacing w:before="0" w:line="288" w:lineRule="auto"/>
-        <w:ind w:left="357" w:hanging="357"/>
-        <w:jc w:val="both"/>
-        <w:rPr>
-          <w:rFonts w:ascii="Helvetica" w:hAnsi="Helvetica"/>
-          <w:sz w:val="22"/>
-          <w:szCs w:val="22"/>
-          <w:shd w:val="clear" w:color="auto" w:fill="FFFFFF"/>
-          <w:lang w:val="fr-CA"/>
-        </w:rPr>
-      </w:pPr>
-      <w:r>
-        <w:rPr>
-          <w:rFonts w:ascii="Helvetica" w:hAnsi="Helvetica"/>
-          <w:sz w:val="22"/>
-          <w:szCs w:val="22"/>
-          <w:shd w:val="clear" w:color="auto" w:fill="FFFFFF"/>
-          <w:lang w:val="fr-CA"/>
-        </w:rPr>
-        <w:t xml:space="preserve">Semaine 1 </w:t>
-      </w:r>
-      <w:r>
-        <w:rPr>
-          <w:rFonts w:ascii="Helvetica" w:hAnsi="Helvetica"/>
-          <w:sz w:val="22"/>
-          <w:szCs w:val="22"/>
-          <w:shd w:val="clear" w:color="auto" w:fill="FFFFFF"/>
-          <w:lang w:val="fr-CA"/>
-        </w:rPr>
-        <w:t>:</w:t>
-      </w:r>
-      <w:r>
-        <w:rPr>
-          <w:rFonts w:ascii="Helvetica" w:hAnsi="Helvetica"/>
-          <w:sz w:val="22"/>
-          <w:szCs w:val="22"/>
-          <w:shd w:val="clear" w:color="auto" w:fill="FFFFFF"/>
-          <w:lang w:val="fr-CA"/>
-        </w:rPr>
-        <w:t xml:space="preserve"> </w:t>
-      </w:r>
-      <w:r>
-        <w:rPr>
-          <w:rFonts w:ascii="Helvetica" w:hAnsi="Helvetica"/>
-          <w:sz w:val="22"/>
-          <w:szCs w:val="22"/>
-          <w:shd w:val="clear" w:color="auto" w:fill="FFFFFF"/>
-          <w:lang w:val="fr-CA"/>
-        </w:rPr>
-        <w:t xml:space="preserve">Signature du formulaire </w:t>
+        <w:t xml:space="preserve">Étape 6 : Remplir de formulaire </w:t>
       </w:r>
       <w:r>
         <w:rPr>
@@ -4902,1518 +4852,9 @@
         <w:t>Enregistrement du directeur de recherche</w:t>
       </w:r>
     </w:p>
-    <w:p>
-      <w:pPr>
-        <w:pStyle w:val="Default"/>
-        <w:numPr>
-          <w:ilvl w:val="0"/>
-          <w:numId w:val="2"/>
-        </w:numPr>
-        <w:spacing w:before="0" w:line="288" w:lineRule="auto"/>
-        <w:ind w:left="357" w:hanging="357"/>
-        <w:rPr>
-          <w:rFonts w:ascii="Helvetica" w:hAnsi="Helvetica"/>
-          <w:sz w:val="22"/>
-          <w:szCs w:val="22"/>
-          <w:shd w:val="clear" w:color="auto" w:fill="FFFFFF"/>
-          <w:lang w:val="fr-CA"/>
-        </w:rPr>
-      </w:pPr>
-      <w:r>
-        <w:rPr>
-          <w:rFonts w:ascii="Helvetica" w:hAnsi="Helvetica"/>
-          <w:sz w:val="22"/>
-          <w:szCs w:val="22"/>
-          <w:shd w:val="clear" w:color="auto" w:fill="FFFFFF"/>
-          <w:lang w:val="fr-CA"/>
-        </w:rPr>
-        <w:t xml:space="preserve">Semaine </w:t>
-      </w:r>
-      <w:r>
-        <w:rPr>
-          <w:rFonts w:ascii="Helvetica" w:hAnsi="Helvetica"/>
-          <w:sz w:val="22"/>
-          <w:szCs w:val="22"/>
-          <w:shd w:val="clear" w:color="auto" w:fill="FFFFFF"/>
-          <w:lang w:val="fr-CA"/>
-        </w:rPr>
-        <w:t>2</w:t>
-      </w:r>
-      <w:r>
-        <w:rPr>
-          <w:rFonts w:ascii="Helvetica" w:hAnsi="Helvetica"/>
-          <w:sz w:val="22"/>
-          <w:szCs w:val="22"/>
-          <w:shd w:val="clear" w:color="auto" w:fill="FFFFFF"/>
-          <w:lang w:val="fr-CA"/>
-        </w:rPr>
-        <w:t xml:space="preserve"> </w:t>
-      </w:r>
-      <w:r>
-        <w:rPr>
-          <w:rFonts w:ascii="Helvetica" w:hAnsi="Helvetica"/>
-          <w:sz w:val="22"/>
-          <w:szCs w:val="22"/>
-          <w:shd w:val="clear" w:color="auto" w:fill="FFFFFF"/>
-          <w:lang w:val="fr-CA"/>
-        </w:rPr>
-        <w:t>:</w:t>
-      </w:r>
-      <w:r>
-        <w:rPr>
-          <w:rFonts w:ascii="Helvetica" w:hAnsi="Helvetica"/>
-          <w:sz w:val="22"/>
-          <w:szCs w:val="22"/>
-          <w:shd w:val="clear" w:color="auto" w:fill="FFFFFF"/>
-          <w:lang w:val="fr-CA"/>
-        </w:rPr>
-        <w:t xml:space="preserve"> Soumission du résumé du </w:t>
-      </w:r>
-      <w:r>
-        <w:rPr>
-          <w:rFonts w:ascii="Helvetica" w:hAnsi="Helvetica"/>
-          <w:sz w:val="22"/>
-          <w:szCs w:val="22"/>
-          <w:shd w:val="clear" w:color="auto" w:fill="FFFFFF"/>
-          <w:lang w:val="fr-CA"/>
-        </w:rPr>
-        <w:t>projet d</w:t>
-      </w:r>
-      <w:r>
-        <w:rPr>
-          <w:rFonts w:ascii="Helvetica" w:hAnsi="Helvetica"/>
-          <w:sz w:val="22"/>
-          <w:szCs w:val="22"/>
-          <w:shd w:val="clear" w:color="auto" w:fill="FFFFFF"/>
-          <w:lang w:val="fr-CA"/>
-        </w:rPr>
-        <w:t xml:space="preserve">e </w:t>
-      </w:r>
-      <w:r>
-        <w:rPr>
-          <w:rFonts w:ascii="Helvetica" w:hAnsi="Helvetica"/>
-          <w:sz w:val="22"/>
-          <w:szCs w:val="22"/>
-          <w:shd w:val="clear" w:color="auto" w:fill="FFFFFF"/>
-          <w:lang w:val="fr-CA"/>
-        </w:rPr>
-        <w:t>TD</w:t>
-      </w:r>
-      <w:r>
-        <w:rPr>
-          <w:rFonts w:ascii="Helvetica" w:hAnsi="Helvetica"/>
-          <w:sz w:val="22"/>
-          <w:szCs w:val="22"/>
-          <w:shd w:val="clear" w:color="auto" w:fill="FFFFFF"/>
-          <w:lang w:val="fr-CA"/>
-        </w:rPr>
-        <w:t xml:space="preserve"> (délai de relecture d</w:t>
-      </w:r>
-      <w:r>
-        <w:rPr>
-          <w:rFonts w:ascii="Helvetica" w:hAnsi="Helvetica"/>
-          <w:sz w:val="22"/>
-          <w:szCs w:val="22"/>
-          <w:shd w:val="clear" w:color="auto" w:fill="FFFFFF"/>
-          <w:lang w:val="fr-CA"/>
-        </w:rPr>
-        <w:t xml:space="preserve">e </w:t>
-      </w:r>
-      <w:r>
-        <w:rPr>
-          <w:rFonts w:ascii="Helvetica" w:hAnsi="Helvetica"/>
-          <w:sz w:val="22"/>
-          <w:szCs w:val="22"/>
-          <w:shd w:val="clear" w:color="auto" w:fill="FFFFFF"/>
-          <w:lang w:val="fr-CA"/>
-        </w:rPr>
-        <w:t>1</w:t>
-      </w:r>
-      <w:r>
-        <w:rPr>
-          <w:rFonts w:ascii="Helvetica" w:hAnsi="Helvetica"/>
-          <w:sz w:val="22"/>
-          <w:szCs w:val="22"/>
-          <w:shd w:val="clear" w:color="auto" w:fill="FFFFFF"/>
-          <w:lang w:val="fr-CA"/>
-        </w:rPr>
-        <w:t xml:space="preserve"> semaine</w:t>
-      </w:r>
-      <w:r>
-        <w:rPr>
-          <w:rFonts w:ascii="Helvetica" w:hAnsi="Helvetica"/>
-          <w:sz w:val="22"/>
-          <w:szCs w:val="22"/>
-          <w:shd w:val="clear" w:color="auto" w:fill="FFFFFF"/>
-          <w:lang w:val="fr-CA"/>
-        </w:rPr>
-        <w:t>)</w:t>
-      </w:r>
-    </w:p>
-    <w:p>
-      <w:pPr>
-        <w:pStyle w:val="Default"/>
-        <w:numPr>
-          <w:ilvl w:val="0"/>
-          <w:numId w:val="2"/>
-        </w:numPr>
-        <w:spacing w:before="0" w:line="288" w:lineRule="auto"/>
-        <w:ind w:left="357" w:hanging="357"/>
-        <w:rPr>
-          <w:rFonts w:ascii="Helvetica" w:hAnsi="Helvetica"/>
-          <w:sz w:val="22"/>
-          <w:szCs w:val="22"/>
-          <w:shd w:val="clear" w:color="auto" w:fill="FFFFFF"/>
-          <w:lang w:val="fr-CA"/>
-        </w:rPr>
-      </w:pPr>
-      <w:r>
-        <w:rPr>
-          <w:rFonts w:ascii="Helvetica" w:hAnsi="Helvetica"/>
-          <w:sz w:val="22"/>
-          <w:szCs w:val="22"/>
-          <w:shd w:val="clear" w:color="auto" w:fill="FFFFFF"/>
-          <w:lang w:val="fr-CA"/>
-        </w:rPr>
-        <w:t xml:space="preserve">Semaine </w:t>
-      </w:r>
-      <w:r>
-        <w:rPr>
-          <w:rFonts w:ascii="Helvetica" w:hAnsi="Helvetica"/>
-          <w:sz w:val="22"/>
-          <w:szCs w:val="22"/>
-          <w:shd w:val="clear" w:color="auto" w:fill="FFFFFF"/>
-          <w:lang w:val="fr-CA"/>
-        </w:rPr>
-        <w:t>8</w:t>
-      </w:r>
-      <w:r>
-        <w:rPr>
-          <w:rFonts w:ascii="Helvetica" w:hAnsi="Helvetica"/>
-          <w:sz w:val="22"/>
-          <w:szCs w:val="22"/>
-          <w:shd w:val="clear" w:color="auto" w:fill="FFFFFF"/>
-          <w:lang w:val="fr-CA"/>
-        </w:rPr>
-        <w:t xml:space="preserve"> : Soumission de </w:t>
-      </w:r>
-      <w:r>
-        <w:rPr>
-          <w:rFonts w:ascii="Helvetica" w:hAnsi="Helvetica"/>
-          <w:sz w:val="22"/>
-          <w:szCs w:val="22"/>
-          <w:lang w:val="fr-CA"/>
-        </w:rPr>
-        <w:t>la section qui décrit la démarche (délai de relecture de 2 semaines)</w:t>
-      </w:r>
-    </w:p>
-    <w:p>
-      <w:pPr>
-        <w:pStyle w:val="Default"/>
-        <w:numPr>
-          <w:ilvl w:val="0"/>
-          <w:numId w:val="2"/>
-        </w:numPr>
-        <w:spacing w:before="0" w:line="288" w:lineRule="auto"/>
-        <w:ind w:left="357" w:hanging="357"/>
-        <w:rPr>
-          <w:rFonts w:ascii="Helvetica" w:hAnsi="Helvetica"/>
-          <w:sz w:val="22"/>
-          <w:szCs w:val="22"/>
-          <w:shd w:val="clear" w:color="auto" w:fill="FFFFFF"/>
-          <w:lang w:val="fr-CA"/>
-        </w:rPr>
-      </w:pPr>
-      <w:r>
-        <w:rPr>
-          <w:rFonts w:ascii="Helvetica" w:hAnsi="Helvetica"/>
-          <w:sz w:val="22"/>
-          <w:szCs w:val="22"/>
-          <w:lang w:val="fr-CA"/>
-        </w:rPr>
-        <w:t xml:space="preserve">Semaine </w:t>
-      </w:r>
-      <w:r>
-        <w:rPr>
-          <w:rFonts w:ascii="Helvetica" w:hAnsi="Helvetica"/>
-          <w:sz w:val="22"/>
-          <w:szCs w:val="22"/>
-          <w:lang w:val="fr-CA"/>
-        </w:rPr>
-        <w:t>16</w:t>
-      </w:r>
-      <w:r>
-        <w:rPr>
-          <w:rFonts w:ascii="Helvetica" w:hAnsi="Helvetica"/>
-          <w:sz w:val="22"/>
-          <w:szCs w:val="22"/>
-          <w:lang w:val="fr-CA"/>
-        </w:rPr>
-        <w:t xml:space="preserve"> : Soumission de la </w:t>
-      </w:r>
-      <w:r>
-        <w:rPr>
-          <w:rFonts w:ascii="Helvetica" w:hAnsi="Helvetica"/>
-          <w:sz w:val="22"/>
-          <w:szCs w:val="22"/>
-          <w:lang w:val="fr-CA"/>
-        </w:rPr>
-        <w:t xml:space="preserve">section qui présente le produit (délai de relecture de </w:t>
-      </w:r>
-      <w:r>
-        <w:rPr>
-          <w:rFonts w:ascii="Helvetica" w:hAnsi="Helvetica"/>
-          <w:sz w:val="22"/>
-          <w:szCs w:val="22"/>
-          <w:lang w:val="fr-CA"/>
-        </w:rPr>
-        <w:t>2</w:t>
-      </w:r>
-      <w:r>
-        <w:rPr>
-          <w:rFonts w:ascii="Helvetica" w:hAnsi="Helvetica"/>
-          <w:sz w:val="22"/>
-          <w:szCs w:val="22"/>
-          <w:lang w:val="fr-CA"/>
-        </w:rPr>
-        <w:t xml:space="preserve"> semaines)</w:t>
-      </w:r>
-    </w:p>
-    <w:p>
-      <w:pPr>
-        <w:pStyle w:val="Default"/>
-        <w:numPr>
-          <w:ilvl w:val="0"/>
-          <w:numId w:val="2"/>
-        </w:numPr>
-        <w:spacing w:before="0" w:line="288" w:lineRule="auto"/>
-        <w:ind w:left="357" w:hanging="357"/>
-        <w:rPr>
-          <w:rFonts w:ascii="Helvetica" w:hAnsi="Helvetica"/>
-          <w:sz w:val="22"/>
-          <w:szCs w:val="22"/>
-          <w:shd w:val="clear" w:color="auto" w:fill="FFFFFF"/>
-          <w:lang w:val="fr-CA"/>
-        </w:rPr>
-      </w:pPr>
-      <w:r>
-        <w:rPr>
-          <w:rFonts w:ascii="Helvetica" w:hAnsi="Helvetica"/>
-          <w:sz w:val="22"/>
-          <w:szCs w:val="22"/>
-          <w:lang w:val="fr-CA"/>
-        </w:rPr>
-        <w:t xml:space="preserve">Semaine </w:t>
-      </w:r>
-      <w:r>
-        <w:rPr>
-          <w:rFonts w:ascii="Helvetica" w:hAnsi="Helvetica"/>
-          <w:sz w:val="22"/>
-          <w:szCs w:val="22"/>
-          <w:lang w:val="fr-CA"/>
-        </w:rPr>
-        <w:t>20</w:t>
-      </w:r>
-      <w:r>
-        <w:rPr>
-          <w:rFonts w:ascii="Helvetica" w:hAnsi="Helvetica"/>
-          <w:sz w:val="22"/>
-          <w:szCs w:val="22"/>
-          <w:lang w:val="fr-CA"/>
-        </w:rPr>
-        <w:t xml:space="preserve"> : Soumission de la version </w:t>
-      </w:r>
-      <w:r>
-        <w:rPr>
-          <w:rFonts w:ascii="Helvetica" w:hAnsi="Helvetica"/>
-          <w:sz w:val="22"/>
-          <w:szCs w:val="22"/>
-          <w:lang w:val="fr-CA"/>
-        </w:rPr>
-        <w:t xml:space="preserve">complète du manuscrit (délai de </w:t>
-      </w:r>
-      <w:r>
-        <w:rPr>
-          <w:rFonts w:ascii="Helvetica" w:hAnsi="Helvetica"/>
-          <w:sz w:val="22"/>
-          <w:szCs w:val="22"/>
-          <w:lang w:val="fr-CA"/>
-        </w:rPr>
-        <w:t>re</w:t>
-      </w:r>
-      <w:r>
-        <w:rPr>
-          <w:rFonts w:ascii="Helvetica" w:hAnsi="Helvetica"/>
-          <w:sz w:val="22"/>
-          <w:szCs w:val="22"/>
-          <w:lang w:val="fr-CA"/>
-        </w:rPr>
-        <w:t>le</w:t>
-      </w:r>
-      <w:r>
-        <w:rPr>
-          <w:rFonts w:ascii="Helvetica" w:hAnsi="Helvetica"/>
-          <w:sz w:val="22"/>
-          <w:szCs w:val="22"/>
-          <w:lang w:val="fr-CA"/>
-        </w:rPr>
-        <w:t xml:space="preserve">cture de </w:t>
-      </w:r>
-      <w:r>
-        <w:rPr>
-          <w:rFonts w:ascii="Helvetica" w:hAnsi="Helvetica"/>
-          <w:sz w:val="22"/>
-          <w:szCs w:val="22"/>
-          <w:lang w:val="fr-CA"/>
-        </w:rPr>
-        <w:t>4</w:t>
-      </w:r>
-      <w:r>
-        <w:rPr>
-          <w:rFonts w:ascii="Helvetica" w:hAnsi="Helvetica"/>
-          <w:sz w:val="22"/>
-          <w:szCs w:val="22"/>
-          <w:lang w:val="fr-CA"/>
-        </w:rPr>
-        <w:t xml:space="preserve"> semaines)</w:t>
-      </w:r>
-    </w:p>
-    <w:p>
-      <w:pPr>
-        <w:pStyle w:val="Default"/>
-        <w:numPr>
-          <w:ilvl w:val="0"/>
-          <w:numId w:val="2"/>
-        </w:numPr>
-        <w:spacing w:before="0" w:line="288" w:lineRule="auto"/>
-        <w:ind w:left="357" w:hanging="357"/>
-        <w:rPr>
-          <w:rFonts w:ascii="Helvetica" w:hAnsi="Helvetica"/>
-          <w:sz w:val="22"/>
-          <w:szCs w:val="22"/>
-          <w:shd w:val="clear" w:color="auto" w:fill="FFFFFF"/>
-          <w:lang w:val="fr-CA"/>
-        </w:rPr>
-      </w:pPr>
-      <w:r>
-        <w:rPr>
-          <w:rFonts w:ascii="Helvetica" w:hAnsi="Helvetica"/>
-          <w:sz w:val="22"/>
-          <w:szCs w:val="22"/>
-          <w:shd w:val="clear" w:color="auto" w:fill="FFFFFF"/>
-          <w:lang w:val="fr-CA"/>
-        </w:rPr>
-        <w:t xml:space="preserve">Semaine </w:t>
-      </w:r>
-      <w:r>
-        <w:rPr>
-          <w:rFonts w:ascii="Helvetica" w:hAnsi="Helvetica"/>
-          <w:sz w:val="22"/>
-          <w:szCs w:val="22"/>
-          <w:shd w:val="clear" w:color="auto" w:fill="FFFFFF"/>
-          <w:lang w:val="fr-CA"/>
-        </w:rPr>
-        <w:t>28</w:t>
-      </w:r>
-      <w:r>
-        <w:rPr>
-          <w:rFonts w:ascii="Helvetica" w:hAnsi="Helvetica"/>
-          <w:sz w:val="22"/>
-          <w:szCs w:val="22"/>
-          <w:shd w:val="clear" w:color="auto" w:fill="FFFFFF"/>
-          <w:lang w:val="fr-CA"/>
-        </w:rPr>
-        <w:t xml:space="preserve"> : Soumission finale du TD (délai d’évaluation </w:t>
-      </w:r>
-      <w:r>
-        <w:rPr>
-          <w:rFonts w:ascii="Helvetica" w:hAnsi="Helvetica"/>
-          <w:sz w:val="22"/>
-          <w:szCs w:val="22"/>
-          <w:shd w:val="clear" w:color="auto" w:fill="FFFFFF"/>
-          <w:lang w:val="fr-CA"/>
-        </w:rPr>
-        <w:t xml:space="preserve">de </w:t>
-      </w:r>
-      <w:r>
-        <w:rPr>
-          <w:rFonts w:ascii="Helvetica" w:hAnsi="Helvetica"/>
-          <w:sz w:val="22"/>
-          <w:szCs w:val="22"/>
-          <w:shd w:val="clear" w:color="auto" w:fill="FFFFFF"/>
-          <w:lang w:val="fr-CA"/>
-        </w:rPr>
-        <w:t>4</w:t>
-      </w:r>
-      <w:r>
-        <w:rPr>
-          <w:rFonts w:ascii="Helvetica" w:hAnsi="Helvetica"/>
-          <w:sz w:val="22"/>
-          <w:szCs w:val="22"/>
-          <w:shd w:val="clear" w:color="auto" w:fill="FFFFFF"/>
-          <w:lang w:val="fr-CA"/>
-        </w:rPr>
-        <w:t xml:space="preserve"> semaines)</w:t>
-      </w:r>
-    </w:p>
-    <w:p>
-      <w:pPr>
-        <w:pStyle w:val="Default"/>
-        <w:numPr>
-          <w:ilvl w:val="0"/>
-          <w:numId w:val="2"/>
-        </w:numPr>
-        <w:spacing w:before="0" w:line="288" w:lineRule="auto"/>
-        <w:ind w:left="357" w:hanging="357"/>
-        <w:rPr>
-          <w:rFonts w:ascii="Helvetica" w:hAnsi="Helvetica"/>
-          <w:sz w:val="22"/>
-          <w:szCs w:val="22"/>
-          <w:shd w:val="clear" w:color="auto" w:fill="FFFFFF"/>
-          <w:lang w:val="fr-CA"/>
-        </w:rPr>
-      </w:pPr>
-      <w:r>
-        <w:rPr>
-          <w:rFonts w:ascii="Helvetica" w:hAnsi="Helvetica"/>
-          <w:sz w:val="22"/>
-          <w:szCs w:val="22"/>
-          <w:shd w:val="clear" w:color="auto" w:fill="FFFFFF"/>
-          <w:lang w:val="fr-CA"/>
-        </w:rPr>
-        <w:t xml:space="preserve">Semaine </w:t>
-      </w:r>
-      <w:r>
-        <w:rPr>
-          <w:rFonts w:ascii="Helvetica" w:hAnsi="Helvetica"/>
-          <w:sz w:val="22"/>
-          <w:szCs w:val="22"/>
-          <w:shd w:val="clear" w:color="auto" w:fill="FFFFFF"/>
-          <w:lang w:val="fr-CA"/>
-        </w:rPr>
-        <w:t>32</w:t>
-      </w:r>
-      <w:r>
-        <w:rPr>
-          <w:rFonts w:ascii="Helvetica" w:hAnsi="Helvetica"/>
-          <w:sz w:val="22"/>
-          <w:szCs w:val="22"/>
-          <w:shd w:val="clear" w:color="auto" w:fill="FFFFFF"/>
-          <w:lang w:val="fr-CA"/>
-        </w:rPr>
-        <w:t xml:space="preserve"> : </w:t>
-      </w:r>
-      <w:r>
-        <w:rPr>
-          <w:rFonts w:ascii="Helvetica" w:hAnsi="Helvetica"/>
-          <w:sz w:val="22"/>
-          <w:szCs w:val="22"/>
-          <w:shd w:val="clear" w:color="auto" w:fill="FFFFFF"/>
-          <w:lang w:val="fr-CA"/>
-        </w:rPr>
-        <w:t>Remise de la note</w:t>
-      </w:r>
-    </w:p>
-    <w:p>
-      <w:pPr>
-        <w:pStyle w:val="Default"/>
-        <w:spacing w:before="0" w:line="288" w:lineRule="auto"/>
-        <w:jc w:val="both"/>
-        <w:rPr>
-          <w:rFonts w:ascii="Helvetica" w:hAnsi="Helvetica"/>
-          <w:b/>
-          <w:bCs/>
-          <w:sz w:val="22"/>
-          <w:szCs w:val="22"/>
-          <w:shd w:val="clear" w:color="auto" w:fill="FFFFFF"/>
-          <w:lang w:val="fr-CA"/>
-        </w:rPr>
-      </w:pPr>
-    </w:p>
-    <w:p>
-      <w:pPr>
-        <w:pStyle w:val="Default"/>
-        <w:spacing w:before="0" w:line="288" w:lineRule="auto"/>
-        <w:jc w:val="both"/>
-        <w:rPr>
-          <w:rFonts w:ascii="Helvetica" w:hAnsi="Helvetica"/>
-          <w:b/>
-          <w:bCs/>
-          <w:sz w:val="22"/>
-          <w:szCs w:val="22"/>
-          <w:shd w:val="clear" w:color="auto" w:fill="FFFFFF"/>
-          <w:lang w:val="fr-CA"/>
-        </w:rPr>
-      </w:pPr>
-      <w:r>
-        <w:rPr>
-          <w:rFonts w:ascii="Helvetica" w:hAnsi="Helvetica"/>
-          <w:b/>
-          <w:bCs/>
-          <w:sz w:val="22"/>
-          <w:szCs w:val="22"/>
-          <w:shd w:val="clear" w:color="auto" w:fill="FFFFFF"/>
-          <w:lang w:val="fr-CA"/>
-        </w:rPr>
-        <w:t xml:space="preserve">Personne de contact de la Chaire UNESCO: </w:t>
-      </w:r>
-    </w:p>
-    <w:p>
-      <w:pPr>
-        <w:pStyle w:val="Default"/>
-        <w:spacing w:before="0" w:line="288" w:lineRule="auto"/>
-        <w:rPr>
-          <w:rFonts w:ascii="Helvetica" w:hAnsi="Helvetica"/>
-          <w:sz w:val="22"/>
-          <w:szCs w:val="22"/>
-          <w:shd w:val="clear" w:color="auto" w:fill="FFFFFF"/>
-          <w:lang w:val="fr-CA"/>
-        </w:rPr>
-      </w:pPr>
-      <w:r>
-        <w:rPr>
-          <w:rFonts w:ascii="Helvetica" w:hAnsi="Helvetica"/>
-          <w:sz w:val="22"/>
-          <w:szCs w:val="22"/>
-          <w:shd w:val="clear" w:color="auto" w:fill="FFFFFF"/>
-          <w:lang w:val="fr-CA"/>
-        </w:rPr>
-        <w:t>Prof. Shin Koseki</w:t>
-      </w:r>
-      <w:r>
-        <w:rPr>
-          <w:rFonts w:ascii="Helvetica" w:hAnsi="Helvetica"/>
-          <w:sz w:val="22"/>
-          <w:szCs w:val="22"/>
-          <w:shd w:val="clear" w:color="auto" w:fill="FFFFFF"/>
-          <w:lang w:val="fr-CA"/>
-        </w:rPr>
-        <w:t xml:space="preserve">, </w:t>
-      </w:r>
-      <w:r>
-        <w:rPr>
-          <w:rFonts w:ascii="Helvetica" w:hAnsi="Helvetica"/>
-          <w:sz w:val="22"/>
-          <w:szCs w:val="22"/>
-          <w:shd w:val="clear" w:color="auto" w:fill="FFFFFF"/>
-          <w:lang w:val="fr-CA"/>
-        </w:rPr>
-        <w:t>titulaire</w:t>
-      </w:r>
-    </w:p>
-    <w:p>
-      <w:pPr>
-        <w:pStyle w:val="Default"/>
-        <w:spacing w:before="0" w:line="288" w:lineRule="auto"/>
-        <w:rPr>
-          <w:rFonts w:ascii="Helvetica" w:hAnsi="Helvetica"/>
-          <w:sz w:val="22"/>
-          <w:szCs w:val="22"/>
-          <w:shd w:val="clear" w:color="auto" w:fill="FFFFFF"/>
-          <w:lang w:val="fr-CA"/>
-        </w:rPr>
-      </w:pPr>
-      <w:r>
-        <w:rPr>
-          <w:rFonts w:ascii="Helvetica" w:hAnsi="Helvetica"/>
-          <w:sz w:val="22"/>
-          <w:szCs w:val="22"/>
-          <w:shd w:val="clear" w:color="auto" w:fill="FFFFFF"/>
-          <w:lang w:val="fr-CA"/>
-        </w:rPr>
-        <w:t xml:space="preserve">Courriel : </w:t>
-      </w:r>
-      <w:hyperlink r:id="rId13" w:history="1">
-        <w:r>
-          <w:rPr>
-            <w:rStyle w:val="Hyperlink"/>
-            <w:rFonts w:ascii="Helvetica" w:hAnsi="Helvetica"/>
-            <w:sz w:val="22"/>
-            <w:szCs w:val="22"/>
-            <w:shd w:val="clear" w:color="auto" w:fill="FFFFFF"/>
-            <w:lang w:val="fr-CA"/>
-          </w:rPr>
-          <w:t>shin.koseki@umontreal.ca</w:t>
-        </w:r>
-      </w:hyperlink>
-    </w:p>
-    <w:p>
-      <w:pPr>
-        <w:pStyle w:val="Default"/>
-        <w:spacing w:before="0" w:line="288" w:lineRule="auto"/>
-        <w:rPr>
-          <w:rFonts w:ascii="Helvetica" w:hAnsi="Helvetica"/>
-          <w:sz w:val="22"/>
-          <w:szCs w:val="22"/>
-          <w:shd w:val="clear" w:color="auto" w:fill="FFFFFF"/>
-          <w:lang w:val="fr-CA"/>
-        </w:rPr>
-      </w:pPr>
-      <w:r>
-        <w:rPr>
-          <w:rFonts w:ascii="Helvetica" w:hAnsi="Helvetica"/>
-          <w:sz w:val="22"/>
-          <w:szCs w:val="22"/>
-          <w:shd w:val="clear" w:color="auto" w:fill="FFFFFF"/>
-          <w:lang w:val="fr-CA"/>
-        </w:rPr>
-        <w:t>Téléphone : (+1) 514 343-</w:t>
-      </w:r>
-      <w:r>
-        <w:rPr>
-          <w:rFonts w:ascii="Helvetica" w:hAnsi="Helvetica"/>
-          <w:sz w:val="22"/>
-          <w:szCs w:val="22"/>
-          <w:shd w:val="clear" w:color="auto" w:fill="FFFFFF"/>
-          <w:lang w:val="fr-CA"/>
-        </w:rPr>
-        <w:t>2320</w:t>
-      </w:r>
-    </w:p>
-    <w:p>
-      <w:pPr>
-        <w:pStyle w:val="Default"/>
-        <w:spacing w:before="0" w:line="288" w:lineRule="auto"/>
-        <w:rPr>
-          <w:rFonts w:ascii="Helvetica" w:hAnsi="Helvetica"/>
-          <w:sz w:val="22"/>
-          <w:szCs w:val="22"/>
-          <w:shd w:val="clear" w:color="auto" w:fill="FFFFFF"/>
-          <w:lang w:val="fr-CA"/>
-        </w:rPr>
-      </w:pPr>
-      <w:r>
-        <w:rPr>
-          <w:rFonts w:ascii="Helvetica" w:hAnsi="Helvetica"/>
-          <w:b/>
-          <w:bCs/>
-          <w:sz w:val="22"/>
-          <w:szCs w:val="22"/>
-          <w:shd w:val="clear" w:color="auto" w:fill="FFFFFF"/>
-          <w:lang w:val="fr-CA"/>
-        </w:rPr>
-        <w:lastRenderedPageBreak/>
-        <w:t xml:space="preserve">3. </w:t>
-      </w:r>
-      <w:r>
-        <w:rPr>
-          <w:rFonts w:ascii="Helvetica" w:hAnsi="Helvetica"/>
-          <w:b/>
-          <w:bCs/>
-          <w:sz w:val="22"/>
-          <w:szCs w:val="22"/>
-          <w:shd w:val="clear" w:color="auto" w:fill="FFFFFF"/>
-          <w:lang w:val="fr-CA"/>
-        </w:rPr>
-        <w:t>Calendrier personnel</w:t>
-      </w:r>
-      <w:r>
-        <w:rPr>
-          <w:rFonts w:ascii="Helvetica" w:hAnsi="Helvetica"/>
-          <w:b/>
-          <w:bCs/>
-          <w:sz w:val="22"/>
-          <w:szCs w:val="22"/>
-          <w:shd w:val="clear" w:color="auto" w:fill="FFFFFF"/>
-          <w:lang w:val="fr-CA"/>
-        </w:rPr>
-        <w:t xml:space="preserve"> de réalisation du TD</w:t>
-      </w:r>
-    </w:p>
-    <w:p>
-      <w:pPr>
-        <w:pStyle w:val="Default"/>
-        <w:spacing w:before="0" w:line="288" w:lineRule="auto"/>
-        <w:rPr>
-          <w:rFonts w:ascii="Helvetica" w:hAnsi="Helvetica"/>
-          <w:sz w:val="22"/>
-          <w:szCs w:val="22"/>
-          <w:shd w:val="clear" w:color="auto" w:fill="FFFFFF"/>
-          <w:lang w:val="fr-CA"/>
-        </w:rPr>
-      </w:pPr>
-    </w:p>
-    <w:p>
-      <w:pPr>
-        <w:pStyle w:val="Default"/>
-        <w:spacing w:before="0" w:line="288" w:lineRule="auto"/>
-        <w:rPr>
-          <w:rFonts w:ascii="Helvetica" w:hAnsi="Helvetica"/>
-          <w:sz w:val="22"/>
-          <w:szCs w:val="22"/>
-          <w:shd w:val="clear" w:color="auto" w:fill="FFFFFF"/>
-          <w:lang w:val="fr-CA"/>
-        </w:rPr>
-      </w:pPr>
-      <w:r>
-        <w:rPr>
-          <w:rFonts w:ascii="Helvetica" w:hAnsi="Helvetica"/>
-          <w:sz w:val="22"/>
-          <w:szCs w:val="22"/>
-          <w:shd w:val="clear" w:color="auto" w:fill="FFFFFF"/>
-          <w:lang w:val="fr-CA"/>
-        </w:rPr>
-        <w:t xml:space="preserve">Veuillez remplir ce calendrier personnel en vous basant sur les délais mentionnés </w:t>
-      </w:r>
-      <w:r>
-        <w:rPr>
-          <w:rFonts w:ascii="Helvetica" w:hAnsi="Helvetica"/>
-          <w:sz w:val="22"/>
-          <w:szCs w:val="22"/>
-          <w:shd w:val="clear" w:color="auto" w:fill="FFFFFF"/>
-          <w:lang w:val="fr-CA"/>
-        </w:rPr>
-        <w:t>à la page 2 du présent document</w:t>
-      </w:r>
-      <w:r>
-        <w:rPr>
-          <w:rFonts w:ascii="Helvetica" w:hAnsi="Helvetica"/>
-          <w:sz w:val="22"/>
-          <w:szCs w:val="22"/>
-          <w:shd w:val="clear" w:color="auto" w:fill="FFFFFF"/>
-          <w:lang w:val="fr-CA"/>
-        </w:rPr>
-        <w:t xml:space="preserve"> </w:t>
-      </w:r>
-      <w:r>
-        <w:rPr>
-          <w:rFonts w:ascii="Helvetica" w:hAnsi="Helvetica"/>
-          <w:sz w:val="22"/>
-          <w:szCs w:val="22"/>
-          <w:shd w:val="clear" w:color="auto" w:fill="FFFFFF"/>
-          <w:lang w:val="fr-CA"/>
-        </w:rPr>
-        <w:t>(</w:t>
-      </w:r>
-      <w:r>
-        <w:rPr>
-          <w:rFonts w:ascii="Helvetica" w:hAnsi="Helvetica"/>
-          <w:i/>
-          <w:iCs/>
-          <w:sz w:val="22"/>
-          <w:szCs w:val="22"/>
-          <w:shd w:val="clear" w:color="auto" w:fill="FFFFFF"/>
-          <w:lang w:val="fr-CA"/>
-        </w:rPr>
-        <w:t>2. Planfication du TD</w:t>
-      </w:r>
-      <w:r>
-        <w:rPr>
-          <w:rFonts w:ascii="Helvetica" w:hAnsi="Helvetica"/>
-          <w:sz w:val="22"/>
-          <w:szCs w:val="22"/>
-          <w:shd w:val="clear" w:color="auto" w:fill="FFFFFF"/>
-          <w:lang w:val="fr-CA"/>
-        </w:rPr>
-        <w:t xml:space="preserve">), et le </w:t>
-      </w:r>
-      <w:r>
-        <w:rPr>
-          <w:rFonts w:ascii="Helvetica" w:hAnsi="Helvetica"/>
-          <w:sz w:val="22"/>
-          <w:szCs w:val="22"/>
-          <w:shd w:val="clear" w:color="auto" w:fill="FFFFFF"/>
-          <w:lang w:val="fr-CA"/>
-        </w:rPr>
-        <w:t xml:space="preserve">joindre à votre courriel de prise de </w:t>
-      </w:r>
-      <w:r>
-        <w:rPr>
-          <w:rFonts w:ascii="Helvetica" w:hAnsi="Helvetica"/>
-          <w:sz w:val="22"/>
-          <w:szCs w:val="22"/>
-          <w:shd w:val="clear" w:color="auto" w:fill="FFFFFF"/>
-          <w:lang w:val="fr-CA"/>
-        </w:rPr>
-        <w:t>demande d’encadrement</w:t>
-      </w:r>
-      <w:r>
-        <w:rPr>
-          <w:rFonts w:ascii="Helvetica" w:hAnsi="Helvetica"/>
-          <w:sz w:val="22"/>
-          <w:szCs w:val="22"/>
-          <w:shd w:val="clear" w:color="auto" w:fill="FFFFFF"/>
-          <w:lang w:val="fr-CA"/>
-        </w:rPr>
-        <w:t>.</w:t>
-      </w:r>
-    </w:p>
-    <w:p>
-      <w:pPr>
-        <w:pStyle w:val="Default"/>
-        <w:spacing w:before="0" w:line="288" w:lineRule="auto"/>
-        <w:rPr>
-          <w:rFonts w:ascii="Helvetica" w:hAnsi="Helvetica"/>
-          <w:sz w:val="22"/>
-          <w:szCs w:val="22"/>
-          <w:shd w:val="clear" w:color="auto" w:fill="FFFFFF"/>
-          <w:lang w:val="fr-CA"/>
-        </w:rPr>
-      </w:pPr>
-    </w:p>
-    <w:tbl>
-      <w:tblPr>
-        <w:tblStyle w:val="TableNormal1"/>
-        <w:tblW w:w="0" w:type="auto"/>
-        <w:tblInd w:w="5" w:type="dxa"/>
-        <w:tblLayout w:type="fixed"/>
-        <w:tblLook w:val="04A0" w:firstRow="1" w:lastRow="0" w:firstColumn="1" w:lastColumn="0" w:noHBand="0" w:noVBand="1"/>
-      </w:tblPr>
-      <w:tblGrid>
-        <w:gridCol w:w="5949"/>
-        <w:gridCol w:w="3658"/>
-      </w:tblGrid>
-      <w:tr>
-        <w:trPr>
-          <w:trHeight w:val="332"/>
-        </w:trPr>
-        <w:tc>
-          <w:tcPr>
-            <w:tcW w:w="5949" w:type="dxa"/>
-          </w:tcPr>
-          <w:p>
-            <w:pPr>
-              <w:pStyle w:val="Default"/>
-              <w:spacing w:before="0" w:line="288" w:lineRule="auto"/>
-              <w:rPr>
-                <w:rFonts w:ascii="Helvetica" w:hAnsi="Helvetica"/>
-                <w:sz w:val="22"/>
-                <w:szCs w:val="22"/>
-                <w:shd w:val="clear" w:color="auto" w:fill="FFFFFF"/>
-                <w:lang w:val="fr-CA"/>
-              </w:rPr>
-            </w:pPr>
-            <w:r>
-              <w:rPr>
-                <w:rFonts w:ascii="Helvetica" w:hAnsi="Helvetica"/>
-                <w:sz w:val="22"/>
-                <w:szCs w:val="22"/>
-                <w:shd w:val="clear" w:color="auto" w:fill="FFFFFF"/>
-                <w:lang w:val="fr-CA"/>
-              </w:rPr>
-              <w:t>Nom, Prénom</w:t>
-            </w:r>
-          </w:p>
-        </w:tc>
-        <w:tc>
-          <w:tcPr>
-            <w:tcW w:w="3658" w:type="dxa"/>
-            <w:shd w:val="clear" w:color="auto" w:fill="E6E6E6" w:themeFill="background1" w:themeFillShade="E6"/>
-          </w:tcPr>
-          <w:p>
-            <w:pPr>
-              <w:pStyle w:val="Default"/>
-              <w:spacing w:before="0" w:line="288" w:lineRule="auto"/>
-              <w:rPr>
-                <w:rFonts w:ascii="Helvetica" w:hAnsi="Helvetica"/>
-                <w:sz w:val="22"/>
-                <w:szCs w:val="22"/>
-                <w:u w:val="single"/>
-                <w:shd w:val="clear" w:color="auto" w:fill="FFFFFF"/>
-                <w:lang w:val="fr-CA"/>
-              </w:rPr>
-            </w:pPr>
-          </w:p>
-        </w:tc>
-      </w:tr>
-    </w:tbl>
-    <w:p>
-      <w:pPr>
-        <w:pStyle w:val="Default"/>
-        <w:spacing w:before="0" w:line="288" w:lineRule="auto"/>
-        <w:rPr>
-          <w:rFonts w:ascii="Helvetica" w:hAnsi="Helvetica"/>
-          <w:sz w:val="22"/>
-          <w:szCs w:val="22"/>
-          <w:shd w:val="clear" w:color="auto" w:fill="FFFFFF"/>
-          <w:lang w:val="fr-CA"/>
-        </w:rPr>
-      </w:pPr>
-    </w:p>
-    <w:tbl>
-      <w:tblPr>
-        <w:tblStyle w:val="TableNormal1"/>
-        <w:tblW w:w="0" w:type="auto"/>
-        <w:tblInd w:w="5" w:type="dxa"/>
-        <w:tblLayout w:type="fixed"/>
-        <w:tblLook w:val="04A0" w:firstRow="1" w:lastRow="0" w:firstColumn="1" w:lastColumn="0" w:noHBand="0" w:noVBand="1"/>
-      </w:tblPr>
-      <w:tblGrid>
-        <w:gridCol w:w="5949"/>
-        <w:gridCol w:w="1701"/>
-      </w:tblGrid>
-      <w:tr>
-        <w:trPr>
-          <w:trHeight w:val="332"/>
-        </w:trPr>
-        <w:tc>
-          <w:tcPr>
-            <w:tcW w:w="5949" w:type="dxa"/>
-          </w:tcPr>
-          <w:p>
-            <w:pPr>
-              <w:pStyle w:val="Default"/>
-              <w:spacing w:before="0" w:line="288" w:lineRule="auto"/>
-              <w:rPr>
-                <w:rFonts w:ascii="Helvetica" w:hAnsi="Helvetica"/>
-                <w:sz w:val="22"/>
-                <w:szCs w:val="22"/>
-                <w:shd w:val="clear" w:color="auto" w:fill="FFFFFF"/>
-                <w:lang w:val="fr-CA"/>
-              </w:rPr>
-            </w:pPr>
-            <w:r>
-              <w:rPr>
-                <w:rFonts w:ascii="Helvetica" w:hAnsi="Helvetica"/>
-                <w:sz w:val="22"/>
-                <w:szCs w:val="22"/>
-                <w:shd w:val="clear" w:color="auto" w:fill="FFFFFF"/>
-                <w:lang w:val="fr-CA"/>
-              </w:rPr>
-              <w:t>Date de début</w:t>
-            </w:r>
-            <w:r>
-              <w:rPr>
-                <w:rFonts w:ascii="Helvetica" w:hAnsi="Helvetica"/>
-                <w:sz w:val="22"/>
-                <w:szCs w:val="22"/>
-                <w:shd w:val="clear" w:color="auto" w:fill="FFFFFF"/>
-                <w:lang w:val="fr-CA"/>
-              </w:rPr>
-              <w:t xml:space="preserve"> du TD</w:t>
-            </w:r>
-            <w:r>
-              <w:rPr>
-                <w:rFonts w:ascii="Helvetica" w:hAnsi="Helvetica"/>
-                <w:sz w:val="22"/>
-                <w:szCs w:val="22"/>
-                <w:shd w:val="clear" w:color="auto" w:fill="FFFFFF"/>
-                <w:lang w:val="fr-CA"/>
-              </w:rPr>
-              <w:t> :</w:t>
-            </w:r>
-          </w:p>
-        </w:tc>
-        <w:tc>
-          <w:tcPr>
-            <w:tcW w:w="1701" w:type="dxa"/>
-            <w:shd w:val="clear" w:color="auto" w:fill="E6E6E6" w:themeFill="background1" w:themeFillShade="E6"/>
-          </w:tcPr>
-          <w:p>
-            <w:pPr>
-              <w:pStyle w:val="Default"/>
-              <w:spacing w:before="0" w:line="288" w:lineRule="auto"/>
-              <w:rPr>
-                <w:rFonts w:ascii="Helvetica" w:hAnsi="Helvetica"/>
-                <w:sz w:val="22"/>
-                <w:szCs w:val="22"/>
-                <w:u w:val="single"/>
-                <w:shd w:val="clear" w:color="auto" w:fill="FFFFFF"/>
-                <w:lang w:val="fr-CA"/>
-              </w:rPr>
-            </w:pPr>
-          </w:p>
-        </w:tc>
-      </w:tr>
-      <w:tr>
-        <w:trPr>
-          <w:trHeight w:val="332"/>
-        </w:trPr>
-        <w:tc>
-          <w:tcPr>
-            <w:tcW w:w="5949" w:type="dxa"/>
-          </w:tcPr>
-          <w:p>
-            <w:pPr>
-              <w:pStyle w:val="Default"/>
-              <w:spacing w:before="0" w:line="288" w:lineRule="auto"/>
-              <w:rPr>
-                <w:rFonts w:ascii="Helvetica" w:hAnsi="Helvetica"/>
-                <w:sz w:val="22"/>
-                <w:szCs w:val="22"/>
-                <w:shd w:val="clear" w:color="auto" w:fill="FFFFFF"/>
-                <w:lang w:val="fr-CA"/>
-              </w:rPr>
-            </w:pPr>
-            <w:r>
-              <w:rPr>
-                <w:rFonts w:ascii="Helvetica" w:hAnsi="Helvetica"/>
-                <w:sz w:val="22"/>
-                <w:szCs w:val="22"/>
-                <w:shd w:val="clear" w:color="auto" w:fill="FFFFFF"/>
-                <w:lang w:val="fr-CA"/>
-              </w:rPr>
-              <w:t>Date de fin </w:t>
-            </w:r>
-            <w:r>
-              <w:rPr>
-                <w:rFonts w:ascii="Helvetica" w:hAnsi="Helvetica"/>
-                <w:sz w:val="22"/>
-                <w:szCs w:val="22"/>
-                <w:shd w:val="clear" w:color="auto" w:fill="FFFFFF"/>
-                <w:lang w:val="fr-CA"/>
-              </w:rPr>
-              <w:t xml:space="preserve">du TD </w:t>
-            </w:r>
-            <w:r>
-              <w:rPr>
-                <w:rFonts w:ascii="Helvetica" w:hAnsi="Helvetica"/>
-                <w:sz w:val="22"/>
-                <w:szCs w:val="22"/>
-                <w:shd w:val="clear" w:color="auto" w:fill="FFFFFF"/>
-                <w:lang w:val="fr-CA"/>
-              </w:rPr>
-              <w:t>:</w:t>
-            </w:r>
-          </w:p>
-        </w:tc>
-        <w:tc>
-          <w:tcPr>
-            <w:tcW w:w="1701" w:type="dxa"/>
-            <w:shd w:val="clear" w:color="auto" w:fill="E6E6E6" w:themeFill="background1" w:themeFillShade="E6"/>
-          </w:tcPr>
-          <w:p>
-            <w:pPr>
-              <w:pStyle w:val="Default"/>
-              <w:spacing w:before="0" w:line="288" w:lineRule="auto"/>
-              <w:rPr>
-                <w:rFonts w:ascii="Helvetica" w:hAnsi="Helvetica"/>
-                <w:sz w:val="22"/>
-                <w:szCs w:val="22"/>
-                <w:shd w:val="clear" w:color="auto" w:fill="FFFFFF"/>
-                <w:lang w:val="fr-CA"/>
-              </w:rPr>
-            </w:pPr>
-          </w:p>
-        </w:tc>
-      </w:tr>
-      <w:tr>
-        <w:trPr>
-          <w:trHeight w:val="322"/>
-        </w:trPr>
-        <w:tc>
-          <w:tcPr>
-            <w:tcW w:w="5949" w:type="dxa"/>
-          </w:tcPr>
-          <w:p>
-            <w:pPr>
-              <w:pStyle w:val="Default"/>
-              <w:spacing w:before="0" w:line="288" w:lineRule="auto"/>
-              <w:rPr>
-                <w:rFonts w:ascii="Helvetica" w:hAnsi="Helvetica"/>
-                <w:sz w:val="22"/>
-                <w:szCs w:val="22"/>
-                <w:shd w:val="clear" w:color="auto" w:fill="FFFFFF"/>
-                <w:lang w:val="fr-CA"/>
-              </w:rPr>
-            </w:pPr>
-          </w:p>
-        </w:tc>
-        <w:tc>
-          <w:tcPr>
-            <w:tcW w:w="1701" w:type="dxa"/>
-            <w:shd w:val="clear" w:color="auto" w:fill="FFFFFF" w:themeFill="background1"/>
-          </w:tcPr>
-          <w:p>
-            <w:pPr>
-              <w:pStyle w:val="Default"/>
-              <w:spacing w:before="0" w:line="288" w:lineRule="auto"/>
-              <w:rPr>
-                <w:rFonts w:ascii="Helvetica" w:hAnsi="Helvetica"/>
-                <w:sz w:val="22"/>
-                <w:szCs w:val="22"/>
-                <w:shd w:val="clear" w:color="auto" w:fill="FFFFFF"/>
-                <w:lang w:val="fr-CA"/>
-              </w:rPr>
-            </w:pPr>
-          </w:p>
-        </w:tc>
-      </w:tr>
-      <w:tr>
-        <w:trPr>
-          <w:trHeight w:val="322"/>
-        </w:trPr>
-        <w:tc>
-          <w:tcPr>
-            <w:tcW w:w="5949" w:type="dxa"/>
-          </w:tcPr>
-          <w:p>
-            <w:pPr>
-              <w:pStyle w:val="Default"/>
-              <w:spacing w:before="0" w:line="288" w:lineRule="auto"/>
-              <w:rPr>
-                <w:rFonts w:ascii="Helvetica" w:hAnsi="Helvetica"/>
-                <w:sz w:val="22"/>
-                <w:szCs w:val="22"/>
-                <w:shd w:val="clear" w:color="auto" w:fill="FFFFFF"/>
-                <w:lang w:val="fr-CA"/>
-              </w:rPr>
-            </w:pPr>
-            <w:r>
-              <w:rPr>
-                <w:rFonts w:ascii="Helvetica" w:hAnsi="Helvetica"/>
-                <w:sz w:val="22"/>
-                <w:szCs w:val="22"/>
-                <w:shd w:val="clear" w:color="auto" w:fill="FFFFFF"/>
-                <w:lang w:val="fr-CA"/>
-              </w:rPr>
-              <w:t>Date de signature du formulaire :</w:t>
-            </w:r>
-          </w:p>
-        </w:tc>
-        <w:tc>
-          <w:tcPr>
-            <w:tcW w:w="1701" w:type="dxa"/>
-            <w:shd w:val="clear" w:color="auto" w:fill="E6E6E6" w:themeFill="background1" w:themeFillShade="E6"/>
-          </w:tcPr>
-          <w:p>
-            <w:pPr>
-              <w:pStyle w:val="Default"/>
-              <w:spacing w:before="0" w:line="288" w:lineRule="auto"/>
-              <w:rPr>
-                <w:rFonts w:ascii="Helvetica" w:hAnsi="Helvetica"/>
-                <w:sz w:val="22"/>
-                <w:szCs w:val="22"/>
-                <w:shd w:val="clear" w:color="auto" w:fill="FFFFFF"/>
-                <w:lang w:val="fr-CA"/>
-              </w:rPr>
-            </w:pPr>
-          </w:p>
-        </w:tc>
-      </w:tr>
-      <w:tr>
-        <w:trPr>
-          <w:trHeight w:val="322"/>
-        </w:trPr>
-        <w:tc>
-          <w:tcPr>
-            <w:tcW w:w="5949" w:type="dxa"/>
-          </w:tcPr>
-          <w:p>
-            <w:pPr>
-              <w:pStyle w:val="Default"/>
-              <w:spacing w:before="0" w:line="288" w:lineRule="auto"/>
-              <w:rPr>
-                <w:rFonts w:ascii="Helvetica" w:hAnsi="Helvetica"/>
-                <w:sz w:val="22"/>
-                <w:szCs w:val="22"/>
-                <w:shd w:val="clear" w:color="auto" w:fill="FFFFFF"/>
-                <w:lang w:val="fr-CA"/>
-              </w:rPr>
-            </w:pPr>
-            <w:r>
-              <w:rPr>
-                <w:rFonts w:ascii="Helvetica" w:hAnsi="Helvetica"/>
-                <w:sz w:val="22"/>
-                <w:szCs w:val="22"/>
-                <w:shd w:val="clear" w:color="auto" w:fill="FFFFFF"/>
-                <w:lang w:val="fr-CA"/>
-              </w:rPr>
-              <w:t>Date de soumission du résumé du TD :</w:t>
-            </w:r>
-          </w:p>
-        </w:tc>
-        <w:tc>
-          <w:tcPr>
-            <w:tcW w:w="1701" w:type="dxa"/>
-            <w:shd w:val="clear" w:color="auto" w:fill="E6E6E6" w:themeFill="background1" w:themeFillShade="E6"/>
-          </w:tcPr>
-          <w:p>
-            <w:pPr>
-              <w:pStyle w:val="Default"/>
-              <w:spacing w:before="0" w:line="288" w:lineRule="auto"/>
-              <w:rPr>
-                <w:rFonts w:ascii="Helvetica" w:hAnsi="Helvetica"/>
-                <w:sz w:val="22"/>
-                <w:szCs w:val="22"/>
-                <w:shd w:val="clear" w:color="auto" w:fill="FFFFFF"/>
-                <w:lang w:val="fr-CA"/>
-              </w:rPr>
-            </w:pPr>
-          </w:p>
-        </w:tc>
-      </w:tr>
-      <w:tr>
-        <w:trPr>
-          <w:trHeight w:val="322"/>
-        </w:trPr>
-        <w:tc>
-          <w:tcPr>
-            <w:tcW w:w="5949" w:type="dxa"/>
-          </w:tcPr>
-          <w:p>
-            <w:pPr>
-              <w:pStyle w:val="Default"/>
-              <w:spacing w:before="0" w:line="288" w:lineRule="auto"/>
-              <w:rPr>
-                <w:rFonts w:ascii="Helvetica" w:hAnsi="Helvetica"/>
-                <w:sz w:val="22"/>
-                <w:szCs w:val="22"/>
-                <w:lang w:val="fr-CA"/>
-              </w:rPr>
-            </w:pPr>
-            <w:r>
-              <w:rPr>
-                <w:rFonts w:ascii="Helvetica" w:hAnsi="Helvetica"/>
-                <w:sz w:val="22"/>
-                <w:szCs w:val="22"/>
-                <w:shd w:val="clear" w:color="auto" w:fill="FFFFFF"/>
-                <w:lang w:val="fr-CA"/>
-              </w:rPr>
-              <w:t xml:space="preserve">Date de soumission de </w:t>
-            </w:r>
-            <w:r>
-              <w:rPr>
-                <w:rFonts w:ascii="Helvetica" w:hAnsi="Helvetica"/>
-                <w:sz w:val="22"/>
-                <w:szCs w:val="22"/>
-                <w:lang w:val="fr-CA"/>
-              </w:rPr>
-              <w:t>la section qui décrit la démarche :</w:t>
-            </w:r>
-          </w:p>
-        </w:tc>
-        <w:tc>
-          <w:tcPr>
-            <w:tcW w:w="1701" w:type="dxa"/>
-            <w:shd w:val="clear" w:color="auto" w:fill="E6E6E6" w:themeFill="background1" w:themeFillShade="E6"/>
-          </w:tcPr>
-          <w:p>
-            <w:pPr>
-              <w:pStyle w:val="Default"/>
-              <w:spacing w:before="0" w:line="288" w:lineRule="auto"/>
-              <w:rPr>
-                <w:rFonts w:ascii="Helvetica" w:hAnsi="Helvetica"/>
-                <w:sz w:val="22"/>
-                <w:szCs w:val="22"/>
-                <w:shd w:val="clear" w:color="auto" w:fill="FFFFFF"/>
-                <w:lang w:val="fr-CA"/>
-              </w:rPr>
-            </w:pPr>
-          </w:p>
-        </w:tc>
-      </w:tr>
-      <w:tr>
-        <w:trPr>
-          <w:trHeight w:val="322"/>
-        </w:trPr>
-        <w:tc>
-          <w:tcPr>
-            <w:tcW w:w="5949" w:type="dxa"/>
-          </w:tcPr>
-          <w:p>
-            <w:pPr>
-              <w:pStyle w:val="Default"/>
-              <w:spacing w:before="0" w:line="288" w:lineRule="auto"/>
-              <w:rPr>
-                <w:rFonts w:ascii="Helvetica" w:hAnsi="Helvetica"/>
-                <w:sz w:val="22"/>
-                <w:szCs w:val="22"/>
-                <w:lang w:val="fr-CA"/>
-              </w:rPr>
-            </w:pPr>
-            <w:r>
-              <w:rPr>
-                <w:rFonts w:ascii="Helvetica" w:hAnsi="Helvetica"/>
-                <w:sz w:val="22"/>
-                <w:szCs w:val="22"/>
-                <w:lang w:val="fr-CA"/>
-              </w:rPr>
-              <w:t>Date de soumission de la section qui présente le produit :</w:t>
-            </w:r>
-          </w:p>
-        </w:tc>
-        <w:tc>
-          <w:tcPr>
-            <w:tcW w:w="1701" w:type="dxa"/>
-            <w:shd w:val="clear" w:color="auto" w:fill="E6E6E6" w:themeFill="background1" w:themeFillShade="E6"/>
-          </w:tcPr>
-          <w:p>
-            <w:pPr>
-              <w:pStyle w:val="Default"/>
-              <w:spacing w:before="0" w:line="288" w:lineRule="auto"/>
-              <w:rPr>
-                <w:rFonts w:ascii="Helvetica" w:hAnsi="Helvetica"/>
-                <w:sz w:val="22"/>
-                <w:szCs w:val="22"/>
-                <w:shd w:val="clear" w:color="auto" w:fill="FFFFFF"/>
-                <w:lang w:val="fr-CA"/>
-              </w:rPr>
-            </w:pPr>
-          </w:p>
-        </w:tc>
-      </w:tr>
-      <w:tr>
-        <w:trPr>
-          <w:trHeight w:val="322"/>
-        </w:trPr>
-        <w:tc>
-          <w:tcPr>
-            <w:tcW w:w="5949" w:type="dxa"/>
-          </w:tcPr>
-          <w:p>
-            <w:pPr>
-              <w:pStyle w:val="Default"/>
-              <w:spacing w:before="0" w:line="288" w:lineRule="auto"/>
-              <w:rPr>
-                <w:rFonts w:ascii="Helvetica" w:hAnsi="Helvetica"/>
-                <w:sz w:val="22"/>
-                <w:szCs w:val="22"/>
-                <w:lang w:val="fr-CA"/>
-              </w:rPr>
-            </w:pPr>
-            <w:r>
-              <w:rPr>
-                <w:rFonts w:ascii="Helvetica" w:hAnsi="Helvetica"/>
-                <w:sz w:val="22"/>
-                <w:szCs w:val="22"/>
-                <w:lang w:val="fr-CA"/>
-              </w:rPr>
-              <w:t>Date de soumission de la version complète du manuscrit :</w:t>
-            </w:r>
-          </w:p>
-        </w:tc>
-        <w:tc>
-          <w:tcPr>
-            <w:tcW w:w="1701" w:type="dxa"/>
-            <w:shd w:val="clear" w:color="auto" w:fill="E6E6E6" w:themeFill="background1" w:themeFillShade="E6"/>
-          </w:tcPr>
-          <w:p>
-            <w:pPr>
-              <w:pStyle w:val="Default"/>
-              <w:spacing w:before="0" w:line="288" w:lineRule="auto"/>
-              <w:rPr>
-                <w:rFonts w:ascii="Helvetica" w:hAnsi="Helvetica"/>
-                <w:sz w:val="22"/>
-                <w:szCs w:val="22"/>
-                <w:shd w:val="clear" w:color="auto" w:fill="FFFFFF"/>
-                <w:lang w:val="fr-CA"/>
-              </w:rPr>
-            </w:pPr>
-          </w:p>
-        </w:tc>
-      </w:tr>
-      <w:tr>
-        <w:trPr>
-          <w:trHeight w:val="322"/>
-        </w:trPr>
-        <w:tc>
-          <w:tcPr>
-            <w:tcW w:w="5949" w:type="dxa"/>
-          </w:tcPr>
-          <w:p>
-            <w:pPr>
-              <w:pStyle w:val="Default"/>
-              <w:spacing w:before="0" w:line="288" w:lineRule="auto"/>
-              <w:rPr>
-                <w:rFonts w:ascii="Helvetica" w:hAnsi="Helvetica"/>
-                <w:sz w:val="22"/>
-                <w:szCs w:val="22"/>
-                <w:shd w:val="clear" w:color="auto" w:fill="FFFFFF"/>
-                <w:lang w:val="fr-CA"/>
-              </w:rPr>
-            </w:pPr>
-            <w:r>
-              <w:rPr>
-                <w:rFonts w:ascii="Helvetica" w:hAnsi="Helvetica"/>
-                <w:sz w:val="22"/>
-                <w:szCs w:val="22"/>
-                <w:shd w:val="clear" w:color="auto" w:fill="FFFFFF"/>
-                <w:lang w:val="fr-CA"/>
-              </w:rPr>
-              <w:t>Date de soumission finale du TD :</w:t>
-            </w:r>
-          </w:p>
-        </w:tc>
-        <w:tc>
-          <w:tcPr>
-            <w:tcW w:w="1701" w:type="dxa"/>
-            <w:shd w:val="clear" w:color="auto" w:fill="E6E6E6" w:themeFill="background1" w:themeFillShade="E6"/>
-          </w:tcPr>
-          <w:p>
-            <w:pPr>
-              <w:pStyle w:val="Default"/>
-              <w:spacing w:before="0" w:line="288" w:lineRule="auto"/>
-              <w:rPr>
-                <w:rFonts w:ascii="Helvetica" w:hAnsi="Helvetica"/>
-                <w:sz w:val="22"/>
-                <w:szCs w:val="22"/>
-                <w:shd w:val="clear" w:color="auto" w:fill="FFFFFF"/>
-                <w:lang w:val="fr-CA"/>
-              </w:rPr>
-            </w:pPr>
-          </w:p>
-        </w:tc>
-      </w:tr>
-      <w:tr>
-        <w:trPr>
-          <w:trHeight w:val="322"/>
-        </w:trPr>
-        <w:tc>
-          <w:tcPr>
-            <w:tcW w:w="5949" w:type="dxa"/>
-          </w:tcPr>
-          <w:p>
-            <w:pPr>
-              <w:pStyle w:val="Default"/>
-              <w:spacing w:before="0" w:line="288" w:lineRule="auto"/>
-              <w:rPr>
-                <w:rFonts w:ascii="Helvetica" w:hAnsi="Helvetica"/>
-                <w:sz w:val="22"/>
-                <w:szCs w:val="22"/>
-                <w:shd w:val="clear" w:color="auto" w:fill="FFFFFF"/>
-                <w:lang w:val="fr-CA"/>
-              </w:rPr>
-            </w:pPr>
-            <w:r>
-              <w:rPr>
-                <w:rFonts w:ascii="Helvetica" w:hAnsi="Helvetica"/>
-                <w:sz w:val="22"/>
-                <w:szCs w:val="22"/>
-                <w:shd w:val="clear" w:color="auto" w:fill="FFFFFF"/>
-                <w:lang w:val="fr-CA"/>
-              </w:rPr>
-              <w:t>Date de remise de la note :</w:t>
-            </w:r>
-          </w:p>
-        </w:tc>
-        <w:tc>
-          <w:tcPr>
-            <w:tcW w:w="1701" w:type="dxa"/>
-            <w:shd w:val="clear" w:color="auto" w:fill="E6E6E6" w:themeFill="background1" w:themeFillShade="E6"/>
-          </w:tcPr>
-          <w:p>
-            <w:pPr>
-              <w:pStyle w:val="Default"/>
-              <w:spacing w:before="0" w:line="288" w:lineRule="auto"/>
-              <w:rPr>
-                <w:rFonts w:ascii="Helvetica" w:hAnsi="Helvetica"/>
-                <w:sz w:val="22"/>
-                <w:szCs w:val="22"/>
-                <w:shd w:val="clear" w:color="auto" w:fill="FFFFFF"/>
-                <w:lang w:val="fr-CA"/>
-              </w:rPr>
-            </w:pPr>
-          </w:p>
-        </w:tc>
-      </w:tr>
-    </w:tbl>
-    <w:p>
-      <w:pPr>
-        <w:pStyle w:val="Default"/>
-        <w:spacing w:before="0" w:line="288" w:lineRule="auto"/>
-        <w:rPr>
-          <w:rFonts w:ascii="Helvetica" w:hAnsi="Helvetica"/>
-          <w:sz w:val="22"/>
-          <w:szCs w:val="22"/>
-          <w:shd w:val="clear" w:color="auto" w:fill="FFFFFF"/>
-          <w:lang w:val="fr-CA"/>
-        </w:rPr>
-      </w:pPr>
-    </w:p>
     <w:sectPr>
-      <w:headerReference w:type="default" r:id="rId14"/>
-      <w:footerReference w:type="even" r:id="rId15"/>
+      <w:headerReference w:type="default" r:id="rId13"/>
+      <w:footerReference w:type="even" r:id="rId14"/>
       <w:pgSz w:w="12240" w:h="15840"/>
       <w:pgMar w:top="850" w:right="850" w:bottom="850" w:left="850" w:header="850" w:footer="850" w:gutter="0"/>
       <w:cols w:space="720"/>

</xml_diff>